<commit_message>
update results for new models in markdown
</commit_message>
<xml_diff>
--- a/markdown_results.docx
+++ b/markdown_results.docx
@@ -44,7 +44,7 @@
         <w:t xml:space="preserve">2023-03-28</w:t>
       </w:r>
     </w:p>
-    <w:bookmarkStart w:id="24" w:name="results"/>
+    <w:bookmarkStart w:id="32" w:name="results"/>
     <w:p>
       <w:pPr>
         <w:pStyle w:val="Heading2"/>
@@ -66,7 +66,7 @@
         <w:pStyle w:val="BodyText"/>
       </w:pPr>
       <w:r>
-        <w:t xml:space="preserve">Collar deployment began in November of 2015 and occurred every winter until March of 2021. During this period, the hare cycle was in its increase phase in 2015, peaked during the 2016-2017 winter, crashed from 2017 to 2019, after which it remained in the low until 2021 (Figure 1). Mortality rates changed with the population cycle; hare mortality was lowest in 2016-2017 (cycle peak; 0.14 and highest in 2019-2020 (cycle low; 0.29 ; Figure 1). After initial data cleaning was complete, we analysed gps data from 108 individuals, totaling 627 weekly home ranges. Of these individuals, 163 were male, 464 were female, and of the females 0 were given food add treatments while collared. The mean areas of 90%, 75%, and 50% weekly home ranges (MCPs) were 2.98 ha, 1.95 ha, and 1.1 ha respectively. Results from 90%, 75%, and 50% MCPs were highly correlated (r &gt; 0.78), and we completed all home range size analyses with the 90% MCP results.</w:t>
+        <w:t xml:space="preserve">Collar deployment began in November of 2015 and occurred every winter until March of 2021. We conducted food add experiments starting in the 2015-2016 winter until spring of 2019. The hare cycle was increasing in 2015, peaked during the 2016-2017 winter, declined from 2017 to 2019, after which it remained in the low until 2021 (Figure 1). Mortality rates changed with the population cycle; hare mortality was lowest in 2016-2017 (cycle peak; 0.14 and highest in 2019-2020 (cycle low; 0.29 ; Figure 1). After initial data cleaning was complete, we analysed gps data from 108 individuals, totaling 627 weekly home ranges. Home ranges were were composed of an average of 276 fixes. Of the collared individuals, 163 were male, 464 were female, and of the females 0 were given food add treatments while collared. The mean areas of 90%, 75%, and 50% weekly home ranges (MCPs) were 2.98 ha, 1.95 ha, and 1.1 ha respectively. Results from 90%, 75%, and 50% MCPs were highly correlated (r &gt; 0.78), and we completed all home range size analyses with the 90% MCP results.</w:t>
       </w:r>
     </w:p>
     <w:p>
@@ -74,7 +74,7 @@
         <w:pStyle w:val="BodyText"/>
       </w:pPr>
       <w:r>
-        <w:t xml:space="preserve">Home range size model results</w:t>
+        <w:t xml:space="preserve">Home range size predictors</w:t>
       </w:r>
     </w:p>
     <w:p>
@@ -82,7 +82,22 @@
         <w:pStyle w:val="BodyText"/>
       </w:pPr>
       <w:r>
-        <w:t xml:space="preserve">Snowshoe hare home ranges were largest in the low of the cycle (2019-2020) and smallest in the peak of the cycle (2016-2017; Figure 3).</w:t>
+        <w:t xml:space="preserve">Snowshoe hare home ranges were largest in the low of the cycle (2019-2020) and smallest in the peak of the cycle (2016-2017; Figure 2). We found no effect of sex on home range size excluding food add females (p =</w:t>
+      </w:r>
+      <w:r>
+        <w:t xml:space="preserve"> </w:t>
+      </w:r>
+      <w:r>
+        <w:rPr>
+          <w:rStyle w:val="VerbatimChar"/>
+        </w:rPr>
+        <w:t xml:space="preserve">round(Psex), 2</w:t>
+      </w:r>
+      <w:r>
+        <w:t xml:space="preserve"> </w:t>
+      </w:r>
+      <w:r>
+        <w:t xml:space="preserve">) and therefor did not include sex in our models. Our control-only model (all years; no food add individuals) found that hares increased their home ranges with mortality rate and hare density did not significantly affect home range area. Our treatment-included model (years with food add; all individuals), conversely, found no effect of mortality rate on home range area. Instead, this model found that hares decreased their home ranges with hare density. Further, we found that food add treatment significantly interacted with both hare density and mortality rate to influence home range areas. Hares with food add decreased their home ranges in response hare density, while controls slightly increased their home ranges. Hares with food add did not alter their home ranges with mortality rate while controls increased their home ranges.</w:t>
       </w:r>
     </w:p>
     <w:p>
@@ -94,12 +109,12 @@
           <wp:inline>
             <wp:extent cx="3810000" cy="2540000"/>
             <wp:effectExtent b="0" l="0" r="0" t="0"/>
-            <wp:docPr descr="Figure 1. Snowshoe hare densities and mortality rates of each year in this study, which are categorized into cycle phases." title="" id="1" name="Picture"/>
+            <wp:docPr descr="Figure 1. Snowshoe hare densities and mortality rates of each year in this study, which are categorized into cycle phases." title="" id="21" name="Picture"/>
             <a:graphic>
               <a:graphicData uri="http://schemas.openxmlformats.org/drawingml/2006/picture">
                 <pic:pic>
                   <pic:nvPicPr>
-                    <pic:cNvPr descr="output/figures/densities.jpeg" id="0" name="Picture"/>
+                    <pic:cNvPr descr="output/figures/densities.jpeg" id="22" name="Picture"/>
                     <pic:cNvPicPr>
                       <a:picLocks noChangeArrowheads="1" noChangeAspect="1"/>
                     </pic:cNvPicPr>
@@ -149,18 +164,18 @@
           <wp:inline>
             <wp:extent cx="3810000" cy="2540000"/>
             <wp:effectExtent b="0" l="0" r="0" t="0"/>
-            <wp:docPr descr="Figure 2. Snowshoe hare home range sizes (90% MCP) by year of the study. Each year’s data is colored according to cycle phase." title="" id="1" name="Picture"/>
+            <wp:docPr descr="Figure 2. Snowshoe hare home range sizes (90% MCP) by year of the study. Each year’s data is colored according to cycle phase." title="" id="24" name="Picture"/>
             <a:graphic>
               <a:graphicData uri="http://schemas.openxmlformats.org/drawingml/2006/picture">
                 <pic:pic>
                   <pic:nvPicPr>
-                    <pic:cNvPr descr="output/figures/HRbyyear.jpeg" id="0" name="Picture"/>
+                    <pic:cNvPr descr="output/figures/HRbyyear.jpeg" id="25" name="Picture"/>
                     <pic:cNvPicPr>
                       <a:picLocks noChangeArrowheads="1" noChangeAspect="1"/>
                     </pic:cNvPicPr>
                   </pic:nvPicPr>
                   <pic:blipFill>
-                    <a:blip r:embed="rId21"/>
+                    <a:blip r:embed="rId23"/>
                     <a:stretch>
                       <a:fillRect/>
                     </a:stretch>
@@ -202,20 +217,20 @@
       <w:r>
         <w:drawing>
           <wp:inline>
-            <wp:extent cx="5334000" cy="2667000"/>
+            <wp:extent cx="3810000" cy="2540000"/>
             <wp:effectExtent b="0" l="0" r="0" t="0"/>
-            <wp:docPr descr="Figure 3. Home range size in response to hare density and mortality rates for control (food add) snowshoe hares only." title="" id="1" name="Picture"/>
+            <wp:docPr descr="Figure 3. Home range size in response to hare density and mortality rates for control (food add) snowshoe hares only." title="" id="27" name="Picture"/>
             <a:graphic>
               <a:graphicData uri="http://schemas.openxmlformats.org/drawingml/2006/picture">
                 <pic:pic>
                   <pic:nvPicPr>
-                    <pic:cNvPr descr="output/figures/HRnofood.jpeg" id="0" name="Picture"/>
+                    <pic:cNvPr descr="output/figures/HRnofood.jpeg" id="28" name="Picture"/>
                     <pic:cNvPicPr>
                       <a:picLocks noChangeArrowheads="1" noChangeAspect="1"/>
                     </pic:cNvPicPr>
                   </pic:nvPicPr>
                   <pic:blipFill>
-                    <a:blip r:embed="rId22"/>
+                    <a:blip r:embed="rId26"/>
                     <a:stretch>
                       <a:fillRect/>
                     </a:stretch>
@@ -223,7 +238,7 @@
                   <pic:spPr bwMode="auto">
                     <a:xfrm>
                       <a:off x="0" y="0"/>
-                      <a:ext cx="5334000" cy="2667000"/>
+                      <a:ext cx="3810000" cy="2540000"/>
                     </a:xfrm>
                     <a:prstGeom prst="rect">
                       <a:avLst/>
@@ -257,20 +272,20 @@
       <w:r>
         <w:drawing>
           <wp:inline>
-            <wp:extent cx="5334000" cy="2667000"/>
+            <wp:extent cx="3810000" cy="2540000"/>
             <wp:effectExtent b="0" l="0" r="0" t="0"/>
-            <wp:docPr descr="Figure 4. Home range size in response to hare density and mortality rate for food add treated hares and control hares. Data only includes years of food add experiments." title="" id="1" name="Picture"/>
+            <wp:docPr descr="Figure 4. Home range size in response to hare density and mortality rate for food add treated hares and control hares. Data only includes years of food add experiments." title="" id="30" name="Picture"/>
             <a:graphic>
               <a:graphicData uri="http://schemas.openxmlformats.org/drawingml/2006/picture">
                 <pic:pic>
                   <pic:nvPicPr>
-                    <pic:cNvPr descr="output/figures/HRwithfood.jpeg" id="0" name="Picture"/>
+                    <pic:cNvPr descr="output/figures/HRwithfood.jpeg" id="31" name="Picture"/>
                     <pic:cNvPicPr>
                       <a:picLocks noChangeArrowheads="1" noChangeAspect="1"/>
                     </pic:cNvPicPr>
                   </pic:nvPicPr>
                   <pic:blipFill>
-                    <a:blip r:embed="rId23"/>
+                    <a:blip r:embed="rId29"/>
                     <a:stretch>
                       <a:fillRect/>
                     </a:stretch>
@@ -278,7 +293,7 @@
                   <pic:spPr bwMode="auto">
                     <a:xfrm>
                       <a:off x="0" y="0"/>
-                      <a:ext cx="5334000" cy="2667000"/>
+                      <a:ext cx="3810000" cy="2540000"/>
                     </a:xfrm>
                     <a:prstGeom prst="rect">
                       <a:avLst/>
@@ -305,7 +320,7 @@
         <w:t xml:space="preserve">Figure 4. Home range size in response to hare density and mortality rate for food add treated hares and control hares. Data only includes years of food add experiments.</w:t>
       </w:r>
     </w:p>
-    <w:bookmarkEnd w:id="24"/>
+    <w:bookmarkEnd w:id="32"/>
     <w:sectPr/>
   </w:body>
 </w:document>

</xml_diff>

<commit_message>
minor edits to markdown
</commit_message>
<xml_diff>
--- a/markdown_results.docx
+++ b/markdown_results.docx
@@ -66,7 +66,7 @@
         <w:pStyle w:val="BodyText"/>
       </w:pPr>
       <w:r>
-        <w:t xml:space="preserve">Collar deployment began in November of 2015 and occurred every winter until March of 2021. We conducted food add experiments starting in the 2015-2016 winter until spring of 2019. The hare cycle was increasing in 2015, peaked during the 2016-2017 winter, declined from 2017 to 2019, after which it remained in the low until 2021 (Figure 1). Mortality rates changed with the population cycle; hare mortality was lowest in 2016-2017 (cycle peak; 0.14 and highest in 2019-2020 (cycle low; 0.29 ; Figure 1). After initial data cleaning was complete, we analysed gps data from 108 individuals, totaling 627 weekly home ranges. Home ranges were were composed of an average of 276 fixes. Of the collared individuals, 163 were male, 464 were female, and of the females 0 were given food add treatments while collared. The mean areas of 90%, 75%, and 50% weekly home ranges (MCPs) were 2.98 ha, 1.95 ha, and 1.1 ha respectively. Results from 90%, 75%, and 50% MCPs were highly correlated (r &gt; 0.78), and we completed all home range size analyses with the 90% MCP results.</w:t>
+        <w:t xml:space="preserve">Collar deployment began in November of 2015 and occurred every winter until March of 2021. We conducted food add experiments starting in the 2015-2016 winter until spring of 2019. The hare cycle was increasing in 2015, peaked during the 2016-2017 winter, declined from 2017 to 2019, after which it remained in the low until 2021 (Figure 1). Mortality rates changed with the population cycle; hare mortality was lowest in 2016-2017 (cycle peak; 0.14 and highest in 2019-2020 (cycle low; 0.29 ; Figure 1). After initial data cleaning was complete, we analysed gps data from 108 individuals, totaling 627 weekly home ranges. Home ranges were composed of an average of 276 fixes. Of the collared individuals, 163 were male, 464 were female, and of the females 0 were given food add treatments while collared. The mean areas of 90%, 75%, and 50% weekly home ranges (MCPs) were 2.98 ha, 1.95 ha, and 1.1 ha respectively. Results from 90%, 75%, and 50% MCPs were highly correlated (r &gt; 0.78), and we completed all home range size analyses with the 90% MCP results.</w:t>
       </w:r>
     </w:p>
     <w:p>
@@ -91,10 +91,7 @@
         <w:rPr>
           <w:rStyle w:val="VerbatimChar"/>
         </w:rPr>
-        <w:t xml:space="preserve">round(Psex), 2</w:t>
-      </w:r>
-      <w:r>
-        <w:t xml:space="preserve"> </w:t>
+        <w:t xml:space="preserve">round(Psex, 2)</w:t>
       </w:r>
       <w:r>
         <w:t xml:space="preserve">) and therefor did not include sex in our models. Our control-only model (all years; no food add individuals) found that hares increased their home ranges with mortality rate and hare density did not significantly affect home range area. Our treatment-included model (years with food add; all individuals), conversely, found no effect of mortality rate on home range area. Instead, this model found that hares decreased their home ranges with hare density. Further, we found that food add treatment significantly interacted with both hare density and mortality rate to influence home range areas. Hares with food add decreased their home ranges in response hare density, while controls slightly increased their home ranges. Hares with food add did not alter their home ranges with mortality rate while controls increased their home ranges.</w:t>
@@ -164,7 +161,7 @@
           <wp:inline>
             <wp:extent cx="3810000" cy="2540000"/>
             <wp:effectExtent b="0" l="0" r="0" t="0"/>
-            <wp:docPr descr="Figure 2. Snowshoe hare home range sizes (90% MCP) by year of the study. Each year’s data is colored according to cycle phase." title="" id="24" name="Picture"/>
+            <wp:docPr descr="Figure 2. Average snowshoe hare home range sizes (90% MCP) by winter, excluding food-add individiuals. Each year’s data is colored according to cycle phase." title="" id="24" name="Picture"/>
             <a:graphic>
               <a:graphicData uri="http://schemas.openxmlformats.org/drawingml/2006/picture">
                 <pic:pic>
@@ -207,7 +204,7 @@
         <w:pStyle w:val="ImageCaption"/>
       </w:pPr>
       <w:r>
-        <w:t xml:space="preserve">Figure 2. Snowshoe hare home range sizes (90% MCP) by year of the study. Each year’s data is colored according to cycle phase.</w:t>
+        <w:t xml:space="preserve">Figure 2. Average snowshoe hare home range sizes (90% MCP) by winter, excluding food-add individiuals. Each year’s data is colored according to cycle phase.</w:t>
       </w:r>
     </w:p>
     <w:p>
@@ -219,7 +216,7 @@
           <wp:inline>
             <wp:extent cx="3810000" cy="2540000"/>
             <wp:effectExtent b="0" l="0" r="0" t="0"/>
-            <wp:docPr descr="Figure 3. Home range size in response to hare density and mortality rates for control (food add) snowshoe hares only." title="" id="27" name="Picture"/>
+            <wp:docPr descr="Figure 3. Snowshoe hare home range size (90% MCP) in response to hare density and mortality rates, excluding food-add individuals. Significant trend lines are shown." title="" id="27" name="Picture"/>
             <a:graphic>
               <a:graphicData uri="http://schemas.openxmlformats.org/drawingml/2006/picture">
                 <pic:pic>
@@ -262,7 +259,7 @@
         <w:pStyle w:val="ImageCaption"/>
       </w:pPr>
       <w:r>
-        <w:t xml:space="preserve">Figure 3. Home range size in response to hare density and mortality rates for control (food add) snowshoe hares only.</w:t>
+        <w:t xml:space="preserve">Figure 3. Snowshoe hare home range size (90% MCP) in response to hare density and mortality rates, excluding food-add individuals. Significant trend lines are shown.</w:t>
       </w:r>
     </w:p>
     <w:p>
@@ -274,7 +271,7 @@
           <wp:inline>
             <wp:extent cx="3810000" cy="2540000"/>
             <wp:effectExtent b="0" l="0" r="0" t="0"/>
-            <wp:docPr descr="Figure 4. Home range size in response to hare density and mortality rate for food add treated hares and control hares. Data only includes years of food add experiments." title="" id="30" name="Picture"/>
+            <wp:docPr descr="Figure 4. Snowshoe hare home range size (90% MCP) in response to hare density and mortality rate for food add treated hares and control hares. Data only includes years of food add experiments." title="" id="30" name="Picture"/>
             <a:graphic>
               <a:graphicData uri="http://schemas.openxmlformats.org/drawingml/2006/picture">
                 <pic:pic>
@@ -317,7 +314,7 @@
         <w:pStyle w:val="ImageCaption"/>
       </w:pPr>
       <w:r>
-        <w:t xml:space="preserve">Figure 4. Home range size in response to hare density and mortality rate for food add treated hares and control hares. Data only includes years of food add experiments.</w:t>
+        <w:t xml:space="preserve">Figure 4. Snowshoe hare home range size (90% MCP) in response to hare density and mortality rate for food add treated hares and control hares. Data only includes years of food add experiments.</w:t>
       </w:r>
     </w:p>
     <w:bookmarkEnd w:id="32"/>

</xml_diff>

<commit_message>
replace figs in markdown
</commit_message>
<xml_diff>
--- a/markdown_results.docx
+++ b/markdown_results.docx
@@ -44,7 +44,7 @@
         <w:t xml:space="preserve">2023-03-28</w:t>
       </w:r>
     </w:p>
-    <w:bookmarkStart w:id="32" w:name="results"/>
+    <w:bookmarkStart w:id="23" w:name="results"/>
     <w:p>
       <w:pPr>
         <w:pStyle w:val="Heading2"/>
@@ -104,14 +104,14 @@
       <w:r>
         <w:drawing>
           <wp:inline>
-            <wp:extent cx="3810000" cy="2540000"/>
+            <wp:extent cx="5334000" cy="8001000"/>
             <wp:effectExtent b="0" l="0" r="0" t="0"/>
-            <wp:docPr descr="Figure 1. Snowshoe hare densities and mortality rates of each year in this study, which are categorized into cycle phases." title="" id="21" name="Picture"/>
+            <wp:docPr descr="Figure 1." title="" id="1" name="Picture"/>
             <a:graphic>
               <a:graphicData uri="http://schemas.openxmlformats.org/drawingml/2006/picture">
                 <pic:pic>
                   <pic:nvPicPr>
-                    <pic:cNvPr descr="output/figures/densities.jpeg" id="22" name="Picture"/>
+                    <pic:cNvPr descr="output/figures/sumfigure.jpeg" id="0" name="Picture"/>
                     <pic:cNvPicPr>
                       <a:picLocks noChangeArrowheads="1" noChangeAspect="1"/>
                     </pic:cNvPicPr>
@@ -125,7 +125,7 @@
                   <pic:spPr bwMode="auto">
                     <a:xfrm>
                       <a:off x="0" y="0"/>
-                      <a:ext cx="3810000" cy="2540000"/>
+                      <a:ext cx="5334000" cy="8001000"/>
                     </a:xfrm>
                     <a:prstGeom prst="rect">
                       <a:avLst/>
@@ -149,8 +149,13 @@
         <w:pStyle w:val="ImageCaption"/>
       </w:pPr>
       <w:r>
-        <w:t xml:space="preserve">Figure 1. Snowshoe hare densities and mortality rates of each year in this study, which are categorized into cycle phases.</w:t>
-      </w:r>
+        <w:t xml:space="preserve">Figure 1.</w:t>
+      </w:r>
+    </w:p>
+    <w:p>
+      <w:pPr>
+        <w:pStyle w:val="BodyText"/>
+      </w:pPr>
     </w:p>
     <w:p>
       <w:pPr>
@@ -159,20 +164,20 @@
       <w:r>
         <w:drawing>
           <wp:inline>
-            <wp:extent cx="3810000" cy="2540000"/>
+            <wp:extent cx="5334000" cy="7112000"/>
             <wp:effectExtent b="0" l="0" r="0" t="0"/>
-            <wp:docPr descr="Figure 2. Average snowshoe hare home range sizes (90% MCP) by winter, excluding food-add individiuals. Each year’s data is colored according to cycle phase." title="" id="24" name="Picture"/>
+            <wp:docPr descr="Figure 2" title="" id="1" name="Picture"/>
             <a:graphic>
               <a:graphicData uri="http://schemas.openxmlformats.org/drawingml/2006/picture">
                 <pic:pic>
                   <pic:nvPicPr>
-                    <pic:cNvPr descr="output/figures/HRbyyear.jpeg" id="25" name="Picture"/>
+                    <pic:cNvPr descr="output/figures/HRnofood.jpeg" id="0" name="Picture"/>
                     <pic:cNvPicPr>
                       <a:picLocks noChangeArrowheads="1" noChangeAspect="1"/>
                     </pic:cNvPicPr>
                   </pic:nvPicPr>
                   <pic:blipFill>
-                    <a:blip r:embed="rId23"/>
+                    <a:blip r:embed="rId21"/>
                     <a:stretch>
                       <a:fillRect/>
                     </a:stretch>
@@ -180,7 +185,7 @@
                   <pic:spPr bwMode="auto">
                     <a:xfrm>
                       <a:off x="0" y="0"/>
-                      <a:ext cx="3810000" cy="2540000"/>
+                      <a:ext cx="5334000" cy="7112000"/>
                     </a:xfrm>
                     <a:prstGeom prst="rect">
                       <a:avLst/>
@@ -204,7 +209,7 @@
         <w:pStyle w:val="ImageCaption"/>
       </w:pPr>
       <w:r>
-        <w:t xml:space="preserve">Figure 2. Average snowshoe hare home range sizes (90% MCP) by winter, excluding food-add individiuals. Each year’s data is colored according to cycle phase.</w:t>
+        <w:t xml:space="preserve">Figure 2</w:t>
       </w:r>
     </w:p>
     <w:p>
@@ -214,20 +219,20 @@
       <w:r>
         <w:drawing>
           <wp:inline>
-            <wp:extent cx="3810000" cy="2540000"/>
+            <wp:extent cx="5334000" cy="7112000"/>
             <wp:effectExtent b="0" l="0" r="0" t="0"/>
-            <wp:docPr descr="Figure 3. Snowshoe hare home range size (90% MCP) in response to hare density and mortality rates, excluding food-add individuals. Significant trend lines are shown." title="" id="27" name="Picture"/>
+            <wp:docPr descr="Figure 3" title="" id="1" name="Picture"/>
             <a:graphic>
               <a:graphicData uri="http://schemas.openxmlformats.org/drawingml/2006/picture">
                 <pic:pic>
                   <pic:nvPicPr>
-                    <pic:cNvPr descr="output/figures/HRnofood.jpeg" id="28" name="Picture"/>
+                    <pic:cNvPr descr="output/figures/HRwithfood.jpeg" id="0" name="Picture"/>
                     <pic:cNvPicPr>
                       <a:picLocks noChangeArrowheads="1" noChangeAspect="1"/>
                     </pic:cNvPicPr>
                   </pic:nvPicPr>
                   <pic:blipFill>
-                    <a:blip r:embed="rId26"/>
+                    <a:blip r:embed="rId22"/>
                     <a:stretch>
                       <a:fillRect/>
                     </a:stretch>
@@ -235,7 +240,7 @@
                   <pic:spPr bwMode="auto">
                     <a:xfrm>
                       <a:off x="0" y="0"/>
-                      <a:ext cx="3810000" cy="2540000"/>
+                      <a:ext cx="5334000" cy="7112000"/>
                     </a:xfrm>
                     <a:prstGeom prst="rect">
                       <a:avLst/>
@@ -259,65 +264,10 @@
         <w:pStyle w:val="ImageCaption"/>
       </w:pPr>
       <w:r>
-        <w:t xml:space="preserve">Figure 3. Snowshoe hare home range size (90% MCP) in response to hare density and mortality rates, excluding food-add individuals. Significant trend lines are shown.</w:t>
-      </w:r>
-    </w:p>
-    <w:p>
-      <w:pPr>
-        <w:pStyle w:val="CaptionedFigure"/>
-      </w:pPr>
-      <w:r>
-        <w:drawing>
-          <wp:inline>
-            <wp:extent cx="3810000" cy="2540000"/>
-            <wp:effectExtent b="0" l="0" r="0" t="0"/>
-            <wp:docPr descr="Figure 4. Snowshoe hare home range size (90% MCP) in response to hare density and mortality rate for food add treated hares and control hares. Data only includes years of food add experiments." title="" id="30" name="Picture"/>
-            <a:graphic>
-              <a:graphicData uri="http://schemas.openxmlformats.org/drawingml/2006/picture">
-                <pic:pic>
-                  <pic:nvPicPr>
-                    <pic:cNvPr descr="output/figures/HRwithfood.jpeg" id="31" name="Picture"/>
-                    <pic:cNvPicPr>
-                      <a:picLocks noChangeArrowheads="1" noChangeAspect="1"/>
-                    </pic:cNvPicPr>
-                  </pic:nvPicPr>
-                  <pic:blipFill>
-                    <a:blip r:embed="rId29"/>
-                    <a:stretch>
-                      <a:fillRect/>
-                    </a:stretch>
-                  </pic:blipFill>
-                  <pic:spPr bwMode="auto">
-                    <a:xfrm>
-                      <a:off x="0" y="0"/>
-                      <a:ext cx="3810000" cy="2540000"/>
-                    </a:xfrm>
-                    <a:prstGeom prst="rect">
-                      <a:avLst/>
-                    </a:prstGeom>
-                    <a:noFill/>
-                    <a:ln w="9525">
-                      <a:noFill/>
-                      <a:headEnd/>
-                      <a:tailEnd/>
-                    </a:ln>
-                  </pic:spPr>
-                </pic:pic>
-              </a:graphicData>
-            </a:graphic>
-          </wp:inline>
-        </w:drawing>
-      </w:r>
-    </w:p>
-    <w:p>
-      <w:pPr>
-        <w:pStyle w:val="ImageCaption"/>
-      </w:pPr>
-      <w:r>
-        <w:t xml:space="preserve">Figure 4. Snowshoe hare home range size (90% MCP) in response to hare density and mortality rate for food add treated hares and control hares. Data only includes years of food add experiments.</w:t>
-      </w:r>
-    </w:p>
-    <w:bookmarkEnd w:id="32"/>
+        <w:t xml:space="preserve">Figure 3</w:t>
+      </w:r>
+    </w:p>
+    <w:bookmarkEnd w:id="23"/>
     <w:sectPr/>
   </w:body>
 </w:document>

</xml_diff>

<commit_message>
rewrite results with effect size, real numbers
</commit_message>
<xml_diff>
--- a/markdown_results.docx
+++ b/markdown_results.docx
@@ -44,7 +44,7 @@
         <w:t xml:space="preserve">2023-03-28</w:t>
       </w:r>
     </w:p>
-    <w:bookmarkStart w:id="23" w:name="results"/>
+    <w:bookmarkStart w:id="29" w:name="results"/>
     <w:p>
       <w:pPr>
         <w:pStyle w:val="Heading2"/>
@@ -66,7 +66,7 @@
         <w:pStyle w:val="BodyText"/>
       </w:pPr>
       <w:r>
-        <w:t xml:space="preserve">Collar deployment began in November of 2015 and occurred every winter until March of 2021. We conducted food add experiments starting in the 2015-2016 winter until spring of 2019. The hare cycle was increasing in 2015, peaked during the 2016-2017 winter, declined from 2017 to 2019, after which it remained in the low until 2021 (Figure 1). Mortality rates changed with the population cycle; hare mortality was lowest in 2016-2017 (cycle peak; 0.14 and highest in 2019-2020 (cycle low; 0.29 ; Figure 1). After initial data cleaning was complete, we analysed gps data from 108 individuals, totaling 627 weekly home ranges. Home ranges were composed of an average of 276 fixes. Of the collared individuals, 163 were male, 464 were female, and of the females 0 were given food add treatments while collared. The mean areas of 90%, 75%, and 50% weekly home ranges (MCPs) were 2.98 ha, 1.95 ha, and 1.1 ha respectively. Results from 90%, 75%, and 50% MCPs were highly correlated (r &gt; 0.78), and we completed all home range size analyses with the 90% MCP results.</w:t>
+        <w:t xml:space="preserve">The hare cycle was increasing in 2015, peaked during the 2016-2017 winter, declined from 2017 to 2019, after which it remained in the low until 2021 (Figure 1). Mortality rates changed with the population cycle; hare mortality was lowest in 2016-2017 (cycle peak; 0.14 and highest in 2019-2020 (cycle low; 0.29 ; Figure 1). After initial data cleaning was complete, we analysed gps data from 108 individuals, totaling 627 weekly home ranges. Home ranges were composed of an average of 276 fixes. Of the collared individuals, 163 were male, 464 were female. Of the females, 197 were food supplemented while collared. The mean areas of 90%, 75%, and 50% weekly home ranges (MCPs) were 2.98 ha, 1.95 ha, and 1.1 ha respectively. Results from 90%, 75%, and 50% MCPs were highly correlated (r &gt; 0.78), and we completed subsequent home range size analyses with the 90% MCP results.</w:t>
       </w:r>
     </w:p>
     <w:p>
@@ -82,19 +82,15 @@
         <w:pStyle w:val="BodyText"/>
       </w:pPr>
       <w:r>
-        <w:t xml:space="preserve">Snowshoe hare home ranges were largest in the low of the cycle (2019-2020) and smallest in the peak of the cycle (2016-2017; Figure 2). We found no effect of sex on home range size excluding food add females (p =</w:t>
-      </w:r>
-      <w:r>
-        <w:t xml:space="preserve"> </w:t>
-      </w:r>
-      <w:r>
-        <w:rPr>
-          <w:rStyle w:val="VerbatimChar"/>
-        </w:rPr>
-        <w:t xml:space="preserve">round(Psex, 2)</w:t>
-      </w:r>
-      <w:r>
-        <w:t xml:space="preserve">) and therefor did not include sex in our models. Our control-only model (all years; no food add individuals) found that hares increased their home ranges with mortality rate and hare density did not significantly affect home range area. Our treatment-included model (years with food add; all individuals), conversely, found no effect of mortality rate on home range area. Instead, this model found that hares decreased their home ranges with hare density. Further, we found that food add treatment significantly interacted with both hare density and mortality rate to influence home range areas. Hares with food add decreased their home ranges in response hare density, while controls slightly increased their home ranges. Hares with food add did not alter their home ranges with mortality rate while controls increased their home ranges.</w:t>
+        <w:t xml:space="preserve">Snowshoe hare home ranges were largest in the low of the cycle (2019-2020) and smallest in the peak of the cycle (2016-2017; Figure 2). We found no effect of sex on home range size excluding food add females (p = 0.24, t = 1.38, df = 428), so we did not include sex in our models. Our control-only model (all years; no food-add individuals) found that hare home ranges decreased sightly and insignificantly by -0.62 (se = 0.33) ha per hare/ha increase in density. This model did find a significant effect of predation risk on home range size; as mortality risk increased from 0 to 0.6 (unit) hare home ranges increased from 1.58 ha to 6.53 ha (se = 1.67).</w:t>
+      </w:r>
+    </w:p>
+    <w:p>
+      <w:pPr>
+        <w:pStyle w:val="BodyText"/>
+      </w:pPr>
+      <w:r>
+        <w:t xml:space="preserve">Our treatment-included model (years with food-add experiments; all individuals), found that as hare density increased from 0 to 1.4 hares/ha, controls slightly increased their home ranges from 2.87 ha to 3.12 ha, while food-adds substantially decreased their home ranges from 4.7 ha to 1.3 ha. Both groups increased their home ranges as mortality rates increased from 0 (unit) to 1.4 (unit), but that increase was much greater for controls (2.88 ha increase) than food-adds (0.34 ha increase).</w:t>
       </w:r>
     </w:p>
     <w:p>
@@ -104,14 +100,14 @@
       <w:r>
         <w:drawing>
           <wp:inline>
-            <wp:extent cx="5334000" cy="8001000"/>
+            <wp:extent cx="3810000" cy="2540000"/>
             <wp:effectExtent b="0" l="0" r="0" t="0"/>
-            <wp:docPr descr="Figure 1." title="" id="1" name="Picture"/>
+            <wp:docPr descr="Figure 1." title="" id="21" name="Picture"/>
             <a:graphic>
               <a:graphicData uri="http://schemas.openxmlformats.org/drawingml/2006/picture">
                 <pic:pic>
                   <pic:nvPicPr>
-                    <pic:cNvPr descr="output/figures/sumfigure.jpeg" id="0" name="Picture"/>
+                    <pic:cNvPr descr="output/figures/sumfigure.jpeg" id="22" name="Picture"/>
                     <pic:cNvPicPr>
                       <a:picLocks noChangeArrowheads="1" noChangeAspect="1"/>
                     </pic:cNvPicPr>
@@ -125,7 +121,7 @@
                   <pic:spPr bwMode="auto">
                     <a:xfrm>
                       <a:off x="0" y="0"/>
-                      <a:ext cx="5334000" cy="8001000"/>
+                      <a:ext cx="3810000" cy="2540000"/>
                     </a:xfrm>
                     <a:prstGeom prst="rect">
                       <a:avLst/>
@@ -154,30 +150,25 @@
     </w:p>
     <w:p>
       <w:pPr>
-        <w:pStyle w:val="BodyText"/>
-      </w:pPr>
-    </w:p>
-    <w:p>
-      <w:pPr>
         <w:pStyle w:val="CaptionedFigure"/>
       </w:pPr>
       <w:r>
         <w:drawing>
           <wp:inline>
-            <wp:extent cx="5334000" cy="7112000"/>
+            <wp:extent cx="3810000" cy="2540000"/>
             <wp:effectExtent b="0" l="0" r="0" t="0"/>
-            <wp:docPr descr="Figure 2" title="" id="1" name="Picture"/>
+            <wp:docPr descr="Figure 2" title="" id="24" name="Picture"/>
             <a:graphic>
               <a:graphicData uri="http://schemas.openxmlformats.org/drawingml/2006/picture">
                 <pic:pic>
                   <pic:nvPicPr>
-                    <pic:cNvPr descr="output/figures/HRnofood.jpeg" id="0" name="Picture"/>
+                    <pic:cNvPr descr="output/figures/HRnofood.jpeg" id="25" name="Picture"/>
                     <pic:cNvPicPr>
                       <a:picLocks noChangeArrowheads="1" noChangeAspect="1"/>
                     </pic:cNvPicPr>
                   </pic:nvPicPr>
                   <pic:blipFill>
-                    <a:blip r:embed="rId21"/>
+                    <a:blip r:embed="rId23"/>
                     <a:stretch>
                       <a:fillRect/>
                     </a:stretch>
@@ -185,7 +176,7 @@
                   <pic:spPr bwMode="auto">
                     <a:xfrm>
                       <a:off x="0" y="0"/>
-                      <a:ext cx="5334000" cy="7112000"/>
+                      <a:ext cx="3810000" cy="2540000"/>
                     </a:xfrm>
                     <a:prstGeom prst="rect">
                       <a:avLst/>
@@ -219,20 +210,20 @@
       <w:r>
         <w:drawing>
           <wp:inline>
-            <wp:extent cx="5334000" cy="7112000"/>
+            <wp:extent cx="3810000" cy="2540000"/>
             <wp:effectExtent b="0" l="0" r="0" t="0"/>
-            <wp:docPr descr="Figure 3" title="" id="1" name="Picture"/>
+            <wp:docPr descr="Figure 3" title="" id="27" name="Picture"/>
             <a:graphic>
               <a:graphicData uri="http://schemas.openxmlformats.org/drawingml/2006/picture">
                 <pic:pic>
                   <pic:nvPicPr>
-                    <pic:cNvPr descr="output/figures/HRwithfood.jpeg" id="0" name="Picture"/>
+                    <pic:cNvPr descr="output/figures/HRwithfood.jpeg" id="28" name="Picture"/>
                     <pic:cNvPicPr>
                       <a:picLocks noChangeArrowheads="1" noChangeAspect="1"/>
                     </pic:cNvPicPr>
                   </pic:nvPicPr>
                   <pic:blipFill>
-                    <a:blip r:embed="rId22"/>
+                    <a:blip r:embed="rId26"/>
                     <a:stretch>
                       <a:fillRect/>
                     </a:stretch>
@@ -240,7 +231,7 @@
                   <pic:spPr bwMode="auto">
                     <a:xfrm>
                       <a:off x="0" y="0"/>
-                      <a:ext cx="5334000" cy="7112000"/>
+                      <a:ext cx="3810000" cy="2540000"/>
                     </a:xfrm>
                     <a:prstGeom prst="rect">
                       <a:avLst/>
@@ -267,7 +258,7 @@
         <w:t xml:space="preserve">Figure 3</w:t>
       </w:r>
     </w:p>
-    <w:bookmarkEnd w:id="23"/>
+    <w:bookmarkEnd w:id="29"/>
     <w:sectPr/>
   </w:body>
 </w:document>

</xml_diff>

<commit_message>
updated results with mixed models
</commit_message>
<xml_diff>
--- a/markdown_results.docx
+++ b/markdown_results.docx
@@ -82,7 +82,7 @@
         <w:pStyle w:val="BodyText"/>
       </w:pPr>
       <w:r>
-        <w:t xml:space="preserve">Snowshoe hare home ranges were largest in the low of the cycle (2019-2020) and smallest in the peak of the cycle (2016-2017; Figure 2). We found no effect of sex on home range size excluding food add females (p = 0.24, t = 1.38, df = 428), so we did not include sex in our models. Our control-only model (all years; no food-add individuals) found that hare home ranges decreased sightly and insignificantly by -0.62 (se = 0.33) ha per hare/ha increase in density. This model did find a significant effect of predation risk on home range size; as mortality risk increased from 0 to 0.6 (unit) hare home ranges increased from 1.58 ha to 6.53 ha (se = 1.67).</w:t>
+        <w:t xml:space="preserve">Snowshoe hare home ranges were largest in the low of the cycle (2019-2020) and smallest in the peak of the cycle (2016-2017; Figure 2). We found no effect of sex on home range size excluding food add females (p = 0.24, t = 1.38, df = 428), so we did not include sex in our models. Our control-only model (all years; no food-add individuals) found that hare home ranges showed no response to density (-0.01 +/- 0.36 ha per hare/ha increase in density). This model did find a significant effect of predation risk on home range size; as the risk of mortality risk from 0 to 0.6, hare home ranges increased from 2.06 ha to 6.02 ha (se = 1.71).</w:t>
       </w:r>
     </w:p>
     <w:p>
@@ -90,7 +90,7 @@
         <w:pStyle w:val="BodyText"/>
       </w:pPr>
       <w:r>
-        <w:t xml:space="preserve">Our treatment-included model (years with food-add experiments; all individuals), found that as hare density increased from 0 to 1.4 hares/ha, controls slightly increased their home ranges from 2.87 ha to 3.12 ha, while food-adds substantially decreased their home ranges from 4.7 ha to 1.3 ha. Both groups increased their home ranges as mortality rates increased from 0 (unit) to 1.4 (unit), but that increase was much greater for controls (2.88 ha increase) than food-adds (0.34 ha increase).</w:t>
+        <w:t xml:space="preserve">Our treatment-included model (years with food-add experiments; all individuals), found that as hare density increased from 0 to 1.4 hares/ha, controls slightly increased their home ranges from 2.73 ha to 3.28 ha, while food-adds substantially decreased their home ranges from 4.84 ha to 1.6 ha. Both groups increased their home ranges as mortality rates increased from 0 (unit) to 1.4 (unit), but that increase was much greater for controls (2.22 ha increase) than food-adds (0.45 ha increase).</w:t>
       </w:r>
     </w:p>
     <w:p>

</xml_diff>

<commit_message>
results without last week of home range
</commit_message>
<xml_diff>
--- a/markdown_results.docx
+++ b/markdown_results.docx
@@ -44,7 +44,7 @@
         <w:t xml:space="preserve">2023-03-28</w:t>
       </w:r>
     </w:p>
-    <w:bookmarkStart w:id="29" w:name="results"/>
+    <w:bookmarkStart w:id="23" w:name="results"/>
     <w:p>
       <w:pPr>
         <w:pStyle w:val="Heading2"/>
@@ -66,7 +66,7 @@
         <w:pStyle w:val="BodyText"/>
       </w:pPr>
       <w:r>
-        <w:t xml:space="preserve">The hare cycle was increasing in 2015, peaked during the 2016-2017 winter, declined from 2017 to 2019, after which it remained in the low until 2021 (Figure 1). Mortality rates changed with the population cycle; hare mortality was lowest in 2016-2017 (cycle peak; 0.14 and highest in 2019-2020 (cycle low; 0.29 ; Figure 1). After initial data cleaning was complete, we analysed gps data from 108 individuals, totaling 627 weekly home ranges. Home ranges were composed of an average of 276 fixes. Of the collared individuals, 25 were male, 83 were female. Of the females, 31 were food supplemented while collared. The mean areas of 90%, 75%, and 50% weekly home ranges (MCPs) were 2.98 ha, 1.95 ha, and 1.1 ha respectively. Results from 90%, 75%, and 50% MCPs were highly correlated (r &gt; 0.78), and we completed subsequent home range size analyses with the 90% MCP results.</w:t>
+        <w:t xml:space="preserve">The hare cycle was increasing in 2015, peaked during the 2016-2017 winter, declined from 2017 to 2019, after which it remained in the low until 2021 (Figure 1). Mortality rates changed with the population cycle; hare mortality was lowest in 2016-2017 (cycle peak; 0.14 and highest in 2019-2020 (cycle low; 0.27 ; Figure 1). After initial data cleaning was complete, we analysed gps data from 93 individuals, totaling 522 weekly home ranges. Home ranges were composed of an average of 266 fixes. Of the collared individuals, 20 were male, 73 were female. Of the females, 30 were food supplemented while collared. The mean areas of 90%, 75%, and 50% weekly home ranges (MCPs) were 2.98 ha, 1.94 ha, and 1.1 ha respectively. Results from 90%, 75%, and 50% MCPs were highly correlated (r &gt; 0.78), and we completed subsequent home range size analyses with the 90% MCP results.</w:t>
       </w:r>
     </w:p>
     <w:p>
@@ -82,7 +82,7 @@
         <w:pStyle w:val="BodyText"/>
       </w:pPr>
       <w:r>
-        <w:t xml:space="preserve">Snowshoe hare home ranges were largest in the low of the cycle (2019-2020) and smallest in the peak of the cycle (2016-2017; Figure 2). We found no effect of sex on home range size excluding food add females (p = 0.24, t = 1.38, df = 428), so we did not include sex in our models. Our control-only model (all years; no food-add individuals) found that hare home ranges showed no response to density (-0.01 +/- 0.36 ha per hare/ha increase in density). This model did find a significant effect of predation risk on home range size; as the risk of mortality risk from 0 to 0.6, hare home ranges increased from 2.06 ha to 6.02 ha (se = 1.71).</w:t>
+        <w:t xml:space="preserve">Snowshoe hare home ranges were largest in the low of the cycle (2019-2020) and smallest in the peak of the cycle (2016-2017; Figure 2). We found no effect of sex on home range size excluding food add females (p = 0.39, t = 0.74, df = 352), so we did not include sex in our models. Our control-only model (all years; no food-add individuals) found that hare home ranges showed no response to density (0.1 +/- 0.38 ha per hare/ha increase in density). This model did find a significant effect of predation risk on home range size; as the risk of mortality risk from 0 to 0.6, hare home ranges increased from 2.03 ha to 6.43 ha (se = 1.85).</w:t>
       </w:r>
     </w:p>
     <w:p>
@@ -90,7 +90,7 @@
         <w:pStyle w:val="BodyText"/>
       </w:pPr>
       <w:r>
-        <w:t xml:space="preserve">Our treatment-included model (years with food-add experiments; all individuals), found that as hare density increased from 0 to 1.4 hares/ha, controls slightly increased their home ranges from 2.73 ha to 3.28 ha, while food-adds substantially decreased their home ranges from 4.84 ha to 1.6 ha. Both groups increased their home ranges as mortality rates increased from 0.078 (unit) to 0.31 (unit), but that increase was much greater for controls (2.22 ha increase) than food-adds (0.45 ha increase).</w:t>
+        <w:t xml:space="preserve">Our treatment-included model (years with food-add experiments; all individuals), found that as hare density increased from 0.2 to 1.4 hares/ha, controls slightly increased their home ranges from 2.76 ha to 3.31 ha, while food-adds substantially decreased their home ranges from 4.62 ha to 1.59 ha. Both groups increased their home ranges as mortality rates increased from 0.078 (unit) to 0.31 (unit), but that increase was much greater for controls (2.3 ha increase) than food-adds (0.54 ha increase).</w:t>
       </w:r>
     </w:p>
     <w:p>
@@ -100,14 +100,14 @@
       <w:r>
         <w:drawing>
           <wp:inline>
-            <wp:extent cx="3810000" cy="2540000"/>
+            <wp:extent cx="5334000" cy="8445500"/>
             <wp:effectExtent b="0" l="0" r="0" t="0"/>
-            <wp:docPr descr="Figure 1." title="" id="21" name="Picture"/>
+            <wp:docPr descr="Figure 1." title="" id="1" name="Picture"/>
             <a:graphic>
               <a:graphicData uri="http://schemas.openxmlformats.org/drawingml/2006/picture">
                 <pic:pic>
                   <pic:nvPicPr>
-                    <pic:cNvPr descr="output/figures/sumfigure.jpeg" id="22" name="Picture"/>
+                    <pic:cNvPr descr="output/figures/sumfigure.jpeg" id="0" name="Picture"/>
                     <pic:cNvPicPr>
                       <a:picLocks noChangeArrowheads="1" noChangeAspect="1"/>
                     </pic:cNvPicPr>
@@ -121,7 +121,7 @@
                   <pic:spPr bwMode="auto">
                     <a:xfrm>
                       <a:off x="0" y="0"/>
-                      <a:ext cx="3810000" cy="2540000"/>
+                      <a:ext cx="5334000" cy="8445500"/>
                     </a:xfrm>
                     <a:prstGeom prst="rect">
                       <a:avLst/>
@@ -155,20 +155,20 @@
       <w:r>
         <w:drawing>
           <wp:inline>
-            <wp:extent cx="3810000" cy="2540000"/>
+            <wp:extent cx="5334000" cy="7112000"/>
             <wp:effectExtent b="0" l="0" r="0" t="0"/>
-            <wp:docPr descr="Figure 2" title="" id="24" name="Picture"/>
+            <wp:docPr descr="Figure 2" title="" id="1" name="Picture"/>
             <a:graphic>
               <a:graphicData uri="http://schemas.openxmlformats.org/drawingml/2006/picture">
                 <pic:pic>
                   <pic:nvPicPr>
-                    <pic:cNvPr descr="output/figures/HRnofood.jpeg" id="25" name="Picture"/>
+                    <pic:cNvPr descr="output/figures/HRnofood.jpeg" id="0" name="Picture"/>
                     <pic:cNvPicPr>
                       <a:picLocks noChangeArrowheads="1" noChangeAspect="1"/>
                     </pic:cNvPicPr>
                   </pic:nvPicPr>
                   <pic:blipFill>
-                    <a:blip r:embed="rId23"/>
+                    <a:blip r:embed="rId21"/>
                     <a:stretch>
                       <a:fillRect/>
                     </a:stretch>
@@ -176,7 +176,7 @@
                   <pic:spPr bwMode="auto">
                     <a:xfrm>
                       <a:off x="0" y="0"/>
-                      <a:ext cx="3810000" cy="2540000"/>
+                      <a:ext cx="5334000" cy="7112000"/>
                     </a:xfrm>
                     <a:prstGeom prst="rect">
                       <a:avLst/>
@@ -210,20 +210,20 @@
       <w:r>
         <w:drawing>
           <wp:inline>
-            <wp:extent cx="3810000" cy="2540000"/>
+            <wp:extent cx="5334000" cy="7112000"/>
             <wp:effectExtent b="0" l="0" r="0" t="0"/>
-            <wp:docPr descr="Figure 3" title="" id="27" name="Picture"/>
+            <wp:docPr descr="Figure 3" title="" id="1" name="Picture"/>
             <a:graphic>
               <a:graphicData uri="http://schemas.openxmlformats.org/drawingml/2006/picture">
                 <pic:pic>
                   <pic:nvPicPr>
-                    <pic:cNvPr descr="output/figures/HRwithfood.jpeg" id="28" name="Picture"/>
+                    <pic:cNvPr descr="output/figures/HRwithfood.jpeg" id="0" name="Picture"/>
                     <pic:cNvPicPr>
                       <a:picLocks noChangeArrowheads="1" noChangeAspect="1"/>
                     </pic:cNvPicPr>
                   </pic:nvPicPr>
                   <pic:blipFill>
-                    <a:blip r:embed="rId26"/>
+                    <a:blip r:embed="rId22"/>
                     <a:stretch>
                       <a:fillRect/>
                     </a:stretch>
@@ -231,7 +231,7 @@
                   <pic:spPr bwMode="auto">
                     <a:xfrm>
                       <a:off x="0" y="0"/>
-                      <a:ext cx="3810000" cy="2540000"/>
+                      <a:ext cx="5334000" cy="7112000"/>
                     </a:xfrm>
                     <a:prstGeom prst="rect">
                       <a:avLst/>
@@ -258,7 +258,7 @@
         <w:t xml:space="preserve">Figure 3</w:t>
       </w:r>
     </w:p>
-    <w:bookmarkEnd w:id="29"/>
+    <w:bookmarkEnd w:id="23"/>
     <w:sectPr/>
   </w:body>
 </w:document>

</xml_diff>

<commit_message>
remove predation from results and add in new models
</commit_message>
<xml_diff>
--- a/markdown_results.docx
+++ b/markdown_results.docx
@@ -44,7 +44,7 @@
         <w:t xml:space="preserve">2023-03-28</w:t>
       </w:r>
     </w:p>
-    <w:bookmarkStart w:id="23" w:name="results"/>
+    <w:bookmarkStart w:id="29" w:name="results"/>
     <w:p>
       <w:pPr>
         <w:pStyle w:val="Heading2"/>
@@ -66,7 +66,7 @@
         <w:pStyle w:val="BodyText"/>
       </w:pPr>
       <w:r>
-        <w:t xml:space="preserve">The hare cycle was increasing in 2015, peaked during the 2016-2017 winter, declined from 2017 to 2019, after which it remained in the low until 2021 (Figure 1). Mortality rates changed with the population cycle; hare mortality was lowest in 2016-2017 (cycle peak; 0.14 and highest in 2019-2020 (cycle low; 0.27 ; Figure 1). After initial data cleaning was complete, we analysed gps data from 93 individuals, totaling 522 weekly home ranges. Home ranges were composed of an average of 266 fixes. Of the collared individuals, 20 were male, 73 were female. Of the females, 30 were food supplemented while collared. The mean areas of 90%, 75%, and 50% weekly home ranges (MCPs) were 2.98 ha, 1.94 ha, and 1.1 ha respectively. Results from 90%, 75%, and 50% MCPs were highly correlated (r &gt; 0.78), and we completed subsequent home range size analyses with the 90% MCP results.</w:t>
+        <w:t xml:space="preserve">The hare cycle was increasing in 2015, peaked during the 2016-2017 winter, declined from 2017 to 2019, after which it remained in the low until 2021 (Figure 1). After initial data cleaning was complete, we analysed GPS data from 109 individuals, totaling 633 weekly home ranges. Home ranges were composed of an average of 273 fixes. Within our sample, 24 individuals were male, 85 were female. Of the females, 32 were food supplemented while collared. A total of 234 home ranges occurred in early winter and 230 in late winter; 169 occurred outside our seasonal limits (i.e., November). The mean areas of 90%, 75%, and 50% weekly home ranges (MCPs) were 2.83 ha, 1.91 ha, and 1.08 ha respectively. Results from 90%, 75%, and 50% MCPs were highly correlated (r &gt; 0.78), and we completed subsequent home range size analyses with the 90% MCP results.</w:t>
       </w:r>
     </w:p>
     <w:p>
@@ -82,7 +82,7 @@
         <w:pStyle w:val="BodyText"/>
       </w:pPr>
       <w:r>
-        <w:t xml:space="preserve">Snowshoe hare home ranges were largest in the low of the cycle (2019-2020) and smallest in the peak of the cycle (2016-2017; Figure 2). We found no effect of sex on home range size excluding food add females (p = 0.39, t = 0.74, df = 352), so we did not include sex in our models. Our control-only model (all years; no food-add individuals) found that hare home ranges showed no response to density (0.1 +/- 0.38 ha per hare/ha increase in density). This model did find a significant effect of predation risk on home range size; as the risk of mortality risk from 0 to 0.6, hare home ranges increased from 2.03 ha to 6.43 ha (se = 1.85).</w:t>
+        <w:t xml:space="preserve">Snowshoe hare home ranges were largest in the low of the cycle (2019-2020) and smallest in the peak of the cycle (2016-2017; Figure 1). We found no effect of sex on home range size excluding food add females (p = 0.57, t = 0.32, df = 433), so we did not include sex in our models.</w:t>
       </w:r>
     </w:p>
     <w:p>
@@ -90,7 +90,31 @@
         <w:pStyle w:val="BodyText"/>
       </w:pPr>
       <w:r>
-        <w:t xml:space="preserve">Our treatment-included model (years with food-add experiments; all individuals), found that as hare density increased from 0.2 to 1.4 hares/ha, controls slightly increased their home ranges from 2.76 ha to 3.31 ha, while food-adds substantially decreased their home ranges from 4.62 ha to 1.59 ha. Both groups increased their home ranges as mortality rates increased from 0.078 (unit) to 0.31 (unit), but that increase was much greater for controls (2.3 ha increase) than food-adds (0.54 ha increase).</w:t>
+        <w:t xml:space="preserve">Our control-only model (all years; only control individuals; n = 435) found that hare home ranges did not change with hare density (-0.45 +/- 0.29 ha per hare/ha increase in density; Figure 2).</w:t>
+      </w:r>
+    </w:p>
+    <w:p>
+      <w:pPr>
+        <w:pStyle w:val="BodyText"/>
+      </w:pPr>
+      <w:r>
+        <w:t xml:space="preserve">Our seasonal model (all years; only control home ranges within seasons; n = 324), which interacted hare density with season (early versus late winter) found a negative relationship between home range size and density (-2.75 +/- 0.56). In both cases, early winter and late winter, home ranges decreased in size with hare density (Figure 3).</w:t>
+      </w:r>
+    </w:p>
+    <w:p>
+      <w:pPr>
+        <w:pStyle w:val="BodyText"/>
+      </w:pPr>
+      <w:r>
+        <w:t xml:space="preserve">Our food treatment model (years with food-add experiments; all individuals; n = 612), found that as hare density increased from 0 to 1.4 hares/ha, controls slightly increased their home ranges from 3.35 ha to 2.8 ha, while food-adds substantially decreased their home ranges from 4.14 ha to 1.52 ha (Figure 3).</w:t>
+      </w:r>
+    </w:p>
+    <w:p>
+      <w:pPr>
+        <w:pStyle w:val="BodyText"/>
+      </w:pPr>
+      <w:r>
+        <w:t xml:space="preserve">The model that interacted food treatment, season, and hare density (all years with food-add experiments; home ranges within seasons; n = 443) found a negative relationship between home range size and density in all four scenarios (Figure 3)</w:t>
       </w:r>
     </w:p>
     <w:p>
@@ -100,14 +124,14 @@
       <w:r>
         <w:drawing>
           <wp:inline>
-            <wp:extent cx="5334000" cy="8445500"/>
+            <wp:extent cx="3810000" cy="2540000"/>
             <wp:effectExtent b="0" l="0" r="0" t="0"/>
-            <wp:docPr descr="Figure 1." title="" id="1" name="Picture"/>
+            <wp:docPr descr="Figure 1. Summary of data" title="" id="21" name="Picture"/>
             <a:graphic>
               <a:graphicData uri="http://schemas.openxmlformats.org/drawingml/2006/picture">
                 <pic:pic>
                   <pic:nvPicPr>
-                    <pic:cNvPr descr="output/figures/sumfigure.jpeg" id="0" name="Picture"/>
+                    <pic:cNvPr descr="output/figures/sumfigure.jpeg" id="22" name="Picture"/>
                     <pic:cNvPicPr>
                       <a:picLocks noChangeArrowheads="1" noChangeAspect="1"/>
                     </pic:cNvPicPr>
@@ -121,7 +145,7 @@
                   <pic:spPr bwMode="auto">
                     <a:xfrm>
                       <a:off x="0" y="0"/>
-                      <a:ext cx="5334000" cy="8445500"/>
+                      <a:ext cx="3810000" cy="2540000"/>
                     </a:xfrm>
                     <a:prstGeom prst="rect">
                       <a:avLst/>
@@ -145,7 +169,7 @@
         <w:pStyle w:val="ImageCaption"/>
       </w:pPr>
       <w:r>
-        <w:t xml:space="preserve">Figure 1.</w:t>
+        <w:t xml:space="preserve">Figure 1. Summary of data</w:t>
       </w:r>
     </w:p>
     <w:p>
@@ -155,20 +179,20 @@
       <w:r>
         <w:drawing>
           <wp:inline>
-            <wp:extent cx="5334000" cy="7112000"/>
+            <wp:extent cx="3810000" cy="2540000"/>
             <wp:effectExtent b="0" l="0" r="0" t="0"/>
-            <wp:docPr descr="Figure 2" title="" id="1" name="Picture"/>
+            <wp:docPr descr="Figure 2. Home range size in response to density using control data only." title="" id="24" name="Picture"/>
             <a:graphic>
               <a:graphicData uri="http://schemas.openxmlformats.org/drawingml/2006/picture">
                 <pic:pic>
                   <pic:nvPicPr>
-                    <pic:cNvPr descr="output/figures/HRnofood.jpeg" id="0" name="Picture"/>
+                    <pic:cNvPr descr="output/figures/control_density.jpeg" id="25" name="Picture"/>
                     <pic:cNvPicPr>
                       <a:picLocks noChangeArrowheads="1" noChangeAspect="1"/>
                     </pic:cNvPicPr>
                   </pic:nvPicPr>
                   <pic:blipFill>
-                    <a:blip r:embed="rId21"/>
+                    <a:blip r:embed="rId23"/>
                     <a:stretch>
                       <a:fillRect/>
                     </a:stretch>
@@ -176,7 +200,7 @@
                   <pic:spPr bwMode="auto">
                     <a:xfrm>
                       <a:off x="0" y="0"/>
-                      <a:ext cx="5334000" cy="7112000"/>
+                      <a:ext cx="3810000" cy="2540000"/>
                     </a:xfrm>
                     <a:prstGeom prst="rect">
                       <a:avLst/>
@@ -200,7 +224,7 @@
         <w:pStyle w:val="ImageCaption"/>
       </w:pPr>
       <w:r>
-        <w:t xml:space="preserve">Figure 2</w:t>
+        <w:t xml:space="preserve">Figure 2. Home range size in response to density using control data only.</w:t>
       </w:r>
     </w:p>
     <w:p>
@@ -210,20 +234,20 @@
       <w:r>
         <w:drawing>
           <wp:inline>
-            <wp:extent cx="5334000" cy="7112000"/>
+            <wp:extent cx="3810000" cy="2540000"/>
             <wp:effectExtent b="0" l="0" r="0" t="0"/>
-            <wp:docPr descr="Figure 3" title="" id="1" name="Picture"/>
+            <wp:docPr descr="Figure 3. Home range size in response to density considering food conditions, both via season and food add treatment." title="" id="27" name="Picture"/>
             <a:graphic>
               <a:graphicData uri="http://schemas.openxmlformats.org/drawingml/2006/picture">
                 <pic:pic>
                   <pic:nvPicPr>
-                    <pic:cNvPr descr="output/figures/HRwithfood.jpeg" id="0" name="Picture"/>
+                    <pic:cNvPr descr="output/figures/all_density.jpeg" id="28" name="Picture"/>
                     <pic:cNvPicPr>
                       <a:picLocks noChangeArrowheads="1" noChangeAspect="1"/>
                     </pic:cNvPicPr>
                   </pic:nvPicPr>
                   <pic:blipFill>
-                    <a:blip r:embed="rId22"/>
+                    <a:blip r:embed="rId26"/>
                     <a:stretch>
                       <a:fillRect/>
                     </a:stretch>
@@ -231,7 +255,7 @@
                   <pic:spPr bwMode="auto">
                     <a:xfrm>
                       <a:off x="0" y="0"/>
-                      <a:ext cx="5334000" cy="7112000"/>
+                      <a:ext cx="3810000" cy="2540000"/>
                     </a:xfrm>
                     <a:prstGeom prst="rect">
                       <a:avLst/>
@@ -255,10 +279,10 @@
         <w:pStyle w:val="ImageCaption"/>
       </w:pPr>
       <w:r>
-        <w:t xml:space="preserve">Figure 3</w:t>
-      </w:r>
-    </w:p>
-    <w:bookmarkEnd w:id="23"/>
+        <w:t xml:space="preserve">Figure 3. Home range size in response to density considering food conditions, both via season and food add treatment.</w:t>
+      </w:r>
+    </w:p>
+    <w:bookmarkEnd w:id="29"/>
     <w:sectPr/>
   </w:body>
 </w:document>

</xml_diff>

<commit_message>
update results section in markdown
</commit_message>
<xml_diff>
--- a/markdown_results.docx
+++ b/markdown_results.docx
@@ -1,25 +1,13 @@
 
 <file path=word/document.xml><?xml version="1.0" encoding="utf-8"?>
-<w:document xmlns:w="http://schemas.openxmlformats.org/wordprocessingml/2006/main" xmlns:m="http://schemas.openxmlformats.org/officeDocument/2006/math" xmlns:r="http://schemas.openxmlformats.org/officeDocument/2006/relationships" xmlns:o="urn:schemas-microsoft-com:office:office" xmlns:v="urn:schemas-microsoft-com:vml" xmlns:w10="urn:schemas-microsoft-com:office:word" xmlns:a="http://schemas.openxmlformats.org/drawingml/2006/main" xmlns:pic="http://schemas.openxmlformats.org/drawingml/2006/picture" xmlns:wp="http://schemas.openxmlformats.org/drawingml/2006/wordprocessingDrawing">
+<w:document xmlns:wpc="http://schemas.microsoft.com/office/word/2010/wordprocessingCanvas" xmlns:cx="http://schemas.microsoft.com/office/drawing/2014/chartex" xmlns:cx1="http://schemas.microsoft.com/office/drawing/2015/9/8/chartex" xmlns:cx2="http://schemas.microsoft.com/office/drawing/2015/10/21/chartex" xmlns:cx3="http://schemas.microsoft.com/office/drawing/2016/5/9/chartex" xmlns:cx4="http://schemas.microsoft.com/office/drawing/2016/5/10/chartex" xmlns:cx5="http://schemas.microsoft.com/office/drawing/2016/5/11/chartex" xmlns:cx6="http://schemas.microsoft.com/office/drawing/2016/5/12/chartex" xmlns:cx7="http://schemas.microsoft.com/office/drawing/2016/5/13/chartex" xmlns:cx8="http://schemas.microsoft.com/office/drawing/2016/5/14/chartex" xmlns:mc="http://schemas.openxmlformats.org/markup-compatibility/2006" xmlns:aink="http://schemas.microsoft.com/office/drawing/2016/ink" xmlns:am3d="http://schemas.microsoft.com/office/drawing/2017/model3d" xmlns:o="urn:schemas-microsoft-com:office:office" xmlns:oel="http://schemas.microsoft.com/office/2019/extlst" xmlns:r="http://schemas.openxmlformats.org/officeDocument/2006/relationships" xmlns:m="http://schemas.openxmlformats.org/officeDocument/2006/math" xmlns:v="urn:schemas-microsoft-com:vml" xmlns:wp14="http://schemas.microsoft.com/office/word/2010/wordprocessingDrawing" xmlns:wp="http://schemas.openxmlformats.org/drawingml/2006/wordprocessingDrawing" xmlns:w10="urn:schemas-microsoft-com:office:word" xmlns:w="http://schemas.openxmlformats.org/wordprocessingml/2006/main" xmlns:w14="http://schemas.microsoft.com/office/word/2010/wordml" xmlns:w15="http://schemas.microsoft.com/office/word/2012/wordml" xmlns:w16cex="http://schemas.microsoft.com/office/word/2018/wordml/cex" xmlns:w16cid="http://schemas.microsoft.com/office/word/2016/wordml/cid" xmlns:w16="http://schemas.microsoft.com/office/word/2018/wordml" xmlns:w16sdtdh="http://schemas.microsoft.com/office/word/2020/wordml/sdtdatahash" xmlns:w16se="http://schemas.microsoft.com/office/word/2015/wordml/symex" xmlns:wpg="http://schemas.microsoft.com/office/word/2010/wordprocessingGroup" xmlns:wpi="http://schemas.microsoft.com/office/word/2010/wordprocessingInk" xmlns:wne="http://schemas.microsoft.com/office/word/2006/wordml" xmlns:wps="http://schemas.microsoft.com/office/word/2010/wordprocessingShape" mc:Ignorable="w14 w15 w16se w16cid w16 w16cex w16sdtdh wp14">
   <w:body>
     <w:p>
       <w:pPr>
         <w:pStyle w:val="Title"/>
       </w:pPr>
       <w:r>
-        <w:t xml:space="preserve">Figures</w:t>
-      </w:r>
-      <w:r>
-        <w:t xml:space="preserve"> </w:t>
-      </w:r>
-      <w:r>
-        <w:t xml:space="preserve">and</w:t>
-      </w:r>
-      <w:r>
-        <w:t xml:space="preserve"> </w:t>
-      </w:r>
-      <w:r>
-        <w:t xml:space="preserve">tables</w:t>
+        <w:t>Figures and tables</w:t>
       </w:r>
     </w:p>
     <w:p>
@@ -27,13 +15,7 @@
         <w:pStyle w:val="Author"/>
       </w:pPr>
       <w:r>
-        <w:t xml:space="preserve">Juliana</w:t>
-      </w:r>
-      <w:r>
-        <w:t xml:space="preserve"> </w:t>
-      </w:r>
-      <w:r>
-        <w:t xml:space="preserve">Balluffi-Fry</w:t>
+        <w:t>Juliana Balluffi-Fry</w:t>
       </w:r>
     </w:p>
     <w:p>
@@ -41,16 +23,16 @@
         <w:pStyle w:val="Date"/>
       </w:pPr>
       <w:r>
-        <w:t xml:space="preserve">2023-03-28</w:t>
-      </w:r>
-    </w:p>
-    <w:bookmarkStart w:id="29" w:name="results"/>
+        <w:t>2023-03-28</w:t>
+      </w:r>
+    </w:p>
     <w:p>
       <w:pPr>
         <w:pStyle w:val="Heading2"/>
       </w:pPr>
-      <w:r>
-        <w:t xml:space="preserve">Results</w:t>
+      <w:bookmarkStart w:id="0" w:name="results"/>
+      <w:r>
+        <w:t>Results</w:t>
       </w:r>
     </w:p>
     <w:p>
@@ -58,7 +40,7 @@
         <w:pStyle w:val="FirstParagraph"/>
       </w:pPr>
       <w:r>
-        <w:t xml:space="preserve">General summary</w:t>
+        <w:t>General summary</w:t>
       </w:r>
     </w:p>
     <w:p>
@@ -66,7 +48,7 @@
         <w:pStyle w:val="BodyText"/>
       </w:pPr>
       <w:r>
-        <w:t xml:space="preserve">The hare cycle was increasing in 2015, peaked during the 2016-2017 winter, declined from 2017 to 2019, after which it remained in the low until 2021 (Figure 1). After initial data cleaning was complete, we analysed GPS data from 109 individuals, totaling 633 weekly home ranges. Home ranges were composed of an average of 273 fixes. Within our sample, 24 individuals were male, 85 were female. Of the females, 32 were food supplemented while collared. A total of 234 home ranges occurred in early winter and 230 in late winter; 169 occurred outside our seasonal limits (i.e., November). The mean areas of 90%, 75%, and 50% weekly home ranges (MCPs) were 2.83 ha, 1.91 ha, and 1.08 ha respectively. Results from 90%, 75%, and 50% MCPs were highly correlated (r &gt; 0.78), and we completed subsequent home range size analyses with the 90% MCP results.</w:t>
+        <w:t>The hare cycle was increasing in 2015, peaked during the 2016-2017 winter, declined from 2017 to 2019, after which it remained in the low until 2021 (Figure 1). After initial data cleaning was complete, we analysed GPS data from 88 individuals, totaling 464 weekly home ranges. Home ranges were composed of an average of 298 fixes. Within our sample, 20 individuals were male, 68 were female. Of the females, 26 were food supplemented while collared. A total of 234 home ranges occurred in early winter and 230 in late winter; 0 occurred outside our seasonal limits (i.e., November). The mean areas of 90%, 75%, and 50% weekly home ranges (MCPs) were 2.76 ha, 1.84 ha, and 1.01 ha respectively. Results from 90%, 75%, and 50% MCPs were highly correlated (r &gt; 0.78), and we completed subsequent home range size analyses with the 90% MCP results.</w:t>
       </w:r>
     </w:p>
     <w:p>
@@ -74,7 +56,7 @@
         <w:pStyle w:val="BodyText"/>
       </w:pPr>
       <w:r>
-        <w:t xml:space="preserve">Home range size predictors</w:t>
+        <w:t>Home range size predictors</w:t>
       </w:r>
     </w:p>
     <w:p>
@@ -82,7 +64,7 @@
         <w:pStyle w:val="BodyText"/>
       </w:pPr>
       <w:r>
-        <w:t xml:space="preserve">Snowshoe hare home ranges were largest in the low of the cycle (2019-2020) and smallest in the peak of the cycle (2016-2017; Figure 1). We found no effect of sex on home range size excluding food add females (p = 0.57, t = 0.32, df = 433), so we did not include sex in our models.</w:t>
+        <w:t>Snowshoe hare home ranges were largest in the low of the cycle (2019-2020) and smallest in the peak of the cycle (2016-2017; Figure 1). We found no effect of sex on home range size excluding food add females (p = 0.25, t = 1.34, df = 322), so we did not include sex in our models.</w:t>
       </w:r>
     </w:p>
     <w:p>
@@ -90,7 +72,7 @@
         <w:pStyle w:val="BodyText"/>
       </w:pPr>
       <w:r>
-        <w:t xml:space="preserve">Our control-only model (all years; only control individuals; n = 435) found that hare home ranges did not change with hare density (-0.45 +/- 0.29 ha per hare/ha increase in density; Figure 2).</w:t>
+        <w:t>Our control-only model (all years; only control individuals; n = 324) found that hare home ranges decreased with hare density (-1.5 +/- 0.3 ha per hare/ha increase). As hare density increased from 0 to 1.4 hares/ha, hare home ranges shrunk from 4.08 ha to 1.98.</w:t>
       </w:r>
     </w:p>
     <w:p>
@@ -98,7 +80,7 @@
         <w:pStyle w:val="BodyText"/>
       </w:pPr>
       <w:r>
-        <w:t xml:space="preserve">Our seasonal model (all years; only control home ranges within seasons; n = 324), which interacted hare density with season (early versus late winter) found a negative relationship between home range size and density (-2.75 +/- 0.56). In both cases, early winter and late winter, home ranges decreased in size with hare density (Figure 3).</w:t>
+        <w:t>Our seasonal model (all years; only control home ranges within seasons; n = 324), which interacted hare density with season (early versus late winter) found a negative relationship between home range size and density (-2.75 +/- 0.56). In both cases, early winter and late winter, home ranges decreased in size with hare density (Figure 3). This model found hare density to be significant (t &gt; 2) toward predicting home range size, but not season or the interaction between season and density (Table 1).</w:t>
       </w:r>
     </w:p>
     <w:p>
@@ -106,7 +88,7 @@
         <w:pStyle w:val="BodyText"/>
       </w:pPr>
       <w:r>
-        <w:t xml:space="preserve">Our food treatment model (years with food-add experiments; all individuals; n = 612), found that as hare density increased from 0 to 1.4 hares/ha, controls slightly increased their home ranges from 3.35 ha to 2.8 ha, while food-adds substantially decreased their home ranges from 4.14 ha to 1.52 ha (Figure 3).</w:t>
+        <w:t>Our food treatment model (years with food-add experiments; all individuals; n = 443), found that as hare density increased from 0 to 1.4 hares/ha, controls slightly decreased their home ranges from 3.95 ha to 1.89 ha, and food-adds substantially decreased their home ranges from 5.51 ha to -0.12 ha (Figure 3). All terms in the model, hare density, food treatment, and their interaction, were significant (t &gt; 2) in predicting home range size (Table 1).</w:t>
       </w:r>
     </w:p>
     <w:p>
@@ -114,7 +96,8 @@
         <w:pStyle w:val="BodyText"/>
       </w:pPr>
       <w:r>
-        <w:t xml:space="preserve">The model that interacted food treatment, season, and hare density (all years with food-add experiments; home ranges within seasons; n = 443) found a negative relationship between home range size and density in all four scenarios (Figure 3)</w:t>
+        <w:lastRenderedPageBreak/>
+        <w:t>The model that interacted food treatment, season, and hare density (all years with food-add experiments; home ranges within seasons; n = 443) also found a negative relationship between home range size and density (-5.16 +/- 0.74 ha per hare/ha increase). Regardless of scenario, season or food treatment, home ranges decreased with hare density (Figure 3). The interaction between food treatment and density remained significant (t &gt; 2; Table 1), with food adds in early winter showing the most negative response and controls in early winter showing the least negative response (Figure 3). The interaction between all three terms was not significant (Table 1).</w:t>
       </w:r>
     </w:p>
     <w:p>
@@ -122,22 +105,26 @@
         <w:pStyle w:val="CaptionedFigure"/>
       </w:pPr>
       <w:r>
+        <w:rPr>
+          <w:noProof/>
+        </w:rPr>
         <w:drawing>
-          <wp:inline>
+          <wp:inline distT="0" distB="0" distL="0" distR="0" wp14:anchorId="59DA38F1" wp14:editId="23C7650C">
             <wp:extent cx="3810000" cy="2540000"/>
-            <wp:effectExtent b="0" l="0" r="0" t="0"/>
-            <wp:docPr descr="Figure 1. Summary of data" title="" id="21" name="Picture"/>
-            <a:graphic>
+            <wp:effectExtent l="0" t="0" r="0" b="0"/>
+            <wp:docPr id="21" name="Picture" descr="Figure 1. Summary of data"/>
+            <wp:cNvGraphicFramePr/>
+            <a:graphic xmlns:a="http://schemas.openxmlformats.org/drawingml/2006/main">
               <a:graphicData uri="http://schemas.openxmlformats.org/drawingml/2006/picture">
-                <pic:pic>
+                <pic:pic xmlns:pic="http://schemas.openxmlformats.org/drawingml/2006/picture">
                   <pic:nvPicPr>
-                    <pic:cNvPr descr="output/figures/sumfigure.jpeg" id="22" name="Picture"/>
+                    <pic:cNvPr id="22" name="Picture" descr="output/figures/sumfigure.jpeg"/>
                     <pic:cNvPicPr>
-                      <a:picLocks noChangeArrowheads="1" noChangeAspect="1"/>
+                      <a:picLocks noChangeAspect="1" noChangeArrowheads="1"/>
                     </pic:cNvPicPr>
                   </pic:nvPicPr>
                   <pic:blipFill>
-                    <a:blip r:embed="rId20"/>
+                    <a:blip r:embed="rId7"/>
                     <a:stretch>
                       <a:fillRect/>
                     </a:stretch>
@@ -169,7 +156,7 @@
         <w:pStyle w:val="ImageCaption"/>
       </w:pPr>
       <w:r>
-        <w:t xml:space="preserve">Figure 1. Summary of data</w:t>
+        <w:t>Figure 1. Summary of data</w:t>
       </w:r>
     </w:p>
     <w:p>
@@ -177,22 +164,26 @@
         <w:pStyle w:val="CaptionedFigure"/>
       </w:pPr>
       <w:r>
+        <w:rPr>
+          <w:noProof/>
+        </w:rPr>
         <w:drawing>
-          <wp:inline>
+          <wp:inline distT="0" distB="0" distL="0" distR="0" wp14:anchorId="337C3BA0" wp14:editId="400840CB">
             <wp:extent cx="3810000" cy="2540000"/>
-            <wp:effectExtent b="0" l="0" r="0" t="0"/>
-            <wp:docPr descr="Figure 2. Home range size in response to density using control data only." title="" id="24" name="Picture"/>
-            <a:graphic>
+            <wp:effectExtent l="0" t="0" r="0" b="0"/>
+            <wp:docPr id="24" name="Picture" descr="Figure 2. Home range size in response to density using control data only."/>
+            <wp:cNvGraphicFramePr/>
+            <a:graphic xmlns:a="http://schemas.openxmlformats.org/drawingml/2006/main">
               <a:graphicData uri="http://schemas.openxmlformats.org/drawingml/2006/picture">
-                <pic:pic>
+                <pic:pic xmlns:pic="http://schemas.openxmlformats.org/drawingml/2006/picture">
                   <pic:nvPicPr>
-                    <pic:cNvPr descr="output/figures/control_density.jpeg" id="25" name="Picture"/>
+                    <pic:cNvPr id="25" name="Picture" descr="output/figures/control_density.jpeg"/>
                     <pic:cNvPicPr>
-                      <a:picLocks noChangeArrowheads="1" noChangeAspect="1"/>
+                      <a:picLocks noChangeAspect="1" noChangeArrowheads="1"/>
                     </pic:cNvPicPr>
                   </pic:nvPicPr>
                   <pic:blipFill>
-                    <a:blip r:embed="rId23"/>
+                    <a:blip r:embed="rId8"/>
                     <a:stretch>
                       <a:fillRect/>
                     </a:stretch>
@@ -224,7 +215,7 @@
         <w:pStyle w:val="ImageCaption"/>
       </w:pPr>
       <w:r>
-        <w:t xml:space="preserve">Figure 2. Home range size in response to density using control data only.</w:t>
+        <w:t>Figure 2. Home range size in response to density using control data only.</w:t>
       </w:r>
     </w:p>
     <w:p>
@@ -232,22 +223,27 @@
         <w:pStyle w:val="CaptionedFigure"/>
       </w:pPr>
       <w:r>
+        <w:rPr>
+          <w:noProof/>
+        </w:rPr>
+        <w:lastRenderedPageBreak/>
         <w:drawing>
-          <wp:inline>
-            <wp:extent cx="3810000" cy="2540000"/>
-            <wp:effectExtent b="0" l="0" r="0" t="0"/>
-            <wp:docPr descr="Figure 3. Home range size in response to density considering food conditions, both via season and food add treatment." title="" id="27" name="Picture"/>
-            <a:graphic>
+          <wp:inline distT="0" distB="0" distL="0" distR="0" wp14:anchorId="17AA7328" wp14:editId="7C9573FC">
+            <wp:extent cx="3810000" cy="6466637"/>
+            <wp:effectExtent l="0" t="0" r="0" b="0"/>
+            <wp:docPr id="27" name="Picture" descr="Figure 3. Home range size in response to density considering food conditions, both via season and food add treatment."/>
+            <wp:cNvGraphicFramePr/>
+            <a:graphic xmlns:a="http://schemas.openxmlformats.org/drawingml/2006/main">
               <a:graphicData uri="http://schemas.openxmlformats.org/drawingml/2006/picture">
-                <pic:pic>
+                <pic:pic xmlns:pic="http://schemas.openxmlformats.org/drawingml/2006/picture">
                   <pic:nvPicPr>
-                    <pic:cNvPr descr="output/figures/all_density.jpeg" id="28" name="Picture"/>
+                    <pic:cNvPr id="28" name="Picture" descr="output/figures/all_density.jpeg"/>
                     <pic:cNvPicPr>
-                      <a:picLocks noChangeArrowheads="1" noChangeAspect="1"/>
+                      <a:picLocks noChangeAspect="1" noChangeArrowheads="1"/>
                     </pic:cNvPicPr>
                   </pic:nvPicPr>
                   <pic:blipFill>
-                    <a:blip r:embed="rId26"/>
+                    <a:blip r:embed="rId9"/>
                     <a:stretch>
                       <a:fillRect/>
                     </a:stretch>
@@ -255,7 +251,7 @@
                   <pic:spPr bwMode="auto">
                     <a:xfrm>
                       <a:off x="0" y="0"/>
-                      <a:ext cx="3810000" cy="2540000"/>
+                      <a:ext cx="3813715" cy="6472942"/>
                     </a:xfrm>
                     <a:prstGeom prst="rect">
                       <a:avLst/>
@@ -279,32 +275,57 @@
         <w:pStyle w:val="ImageCaption"/>
       </w:pPr>
       <w:r>
-        <w:t xml:space="preserve">Figure 3. Home range size in response to density considering food conditions, both via season and food add treatment.</w:t>
-      </w:r>
-    </w:p>
-    <w:bookmarkEnd w:id="29"/>
-    <w:sectPr/>
+        <w:t>Figure 3. Home range size in response to density considering food conditions, both via season and food add treatment.</w:t>
+      </w:r>
+      <w:bookmarkEnd w:id="0"/>
+    </w:p>
+    <w:sectPr>
+      <w:pgSz w:w="12240" w:h="15840"/>
+      <w:pgMar w:top="1440" w:right="1440" w:bottom="1440" w:left="1440" w:header="720" w:footer="720" w:gutter="0"/>
+      <w:cols w:space="720"/>
+    </w:sectPr>
   </w:body>
 </w:document>
 </file>
 
-<file path=word/comments.xml><?xml version="1.0" encoding="utf-8"?>
-<w:comments xmlns:w="http://schemas.openxmlformats.org/wordprocessingml/2006/main" xmlns:m="http://schemas.openxmlformats.org/officeDocument/2006/math" xmlns:r="http://schemas.openxmlformats.org/officeDocument/2006/relationships" xmlns:o="urn:schemas-microsoft-com:office:office" xmlns:v="urn:schemas-microsoft-com:vml" xmlns:w10="urn:schemas-microsoft-com:office:word" xmlns:a="http://schemas.openxmlformats.org/drawingml/2006/main" xmlns:pic="http://schemas.openxmlformats.org/drawingml/2006/picture" xmlns:wp="http://schemas.openxmlformats.org/drawingml/2006/wordprocessingDrawing"/>
+<file path=word/endnotes.xml><?xml version="1.0" encoding="utf-8"?>
+<w:endnotes xmlns:wpc="http://schemas.microsoft.com/office/word/2010/wordprocessingCanvas" xmlns:cx="http://schemas.microsoft.com/office/drawing/2014/chartex" xmlns:cx1="http://schemas.microsoft.com/office/drawing/2015/9/8/chartex" xmlns:cx2="http://schemas.microsoft.com/office/drawing/2015/10/21/chartex" xmlns:cx3="http://schemas.microsoft.com/office/drawing/2016/5/9/chartex" xmlns:cx4="http://schemas.microsoft.com/office/drawing/2016/5/10/chartex" xmlns:cx5="http://schemas.microsoft.com/office/drawing/2016/5/11/chartex" xmlns:cx6="http://schemas.microsoft.com/office/drawing/2016/5/12/chartex" xmlns:cx7="http://schemas.microsoft.com/office/drawing/2016/5/13/chartex" xmlns:cx8="http://schemas.microsoft.com/office/drawing/2016/5/14/chartex" xmlns:mc="http://schemas.openxmlformats.org/markup-compatibility/2006" xmlns:aink="http://schemas.microsoft.com/office/drawing/2016/ink" xmlns:am3d="http://schemas.microsoft.com/office/drawing/2017/model3d" xmlns:o="urn:schemas-microsoft-com:office:office" xmlns:oel="http://schemas.microsoft.com/office/2019/extlst" xmlns:r="http://schemas.openxmlformats.org/officeDocument/2006/relationships" xmlns:m="http://schemas.openxmlformats.org/officeDocument/2006/math" xmlns:v="urn:schemas-microsoft-com:vml" xmlns:wp14="http://schemas.microsoft.com/office/word/2010/wordprocessingDrawing" xmlns:wp="http://schemas.openxmlformats.org/drawingml/2006/wordprocessingDrawing" xmlns:w10="urn:schemas-microsoft-com:office:word" xmlns:w="http://schemas.openxmlformats.org/wordprocessingml/2006/main" xmlns:w14="http://schemas.microsoft.com/office/word/2010/wordml" xmlns:w15="http://schemas.microsoft.com/office/word/2012/wordml" xmlns:w16cex="http://schemas.microsoft.com/office/word/2018/wordml/cex" xmlns:w16cid="http://schemas.microsoft.com/office/word/2016/wordml/cid" xmlns:w16="http://schemas.microsoft.com/office/word/2018/wordml" xmlns:w16sdtdh="http://schemas.microsoft.com/office/word/2020/wordml/sdtdatahash" xmlns:w16se="http://schemas.microsoft.com/office/word/2015/wordml/symex" xmlns:wpg="http://schemas.microsoft.com/office/word/2010/wordprocessingGroup" xmlns:wpi="http://schemas.microsoft.com/office/word/2010/wordprocessingInk" xmlns:wne="http://schemas.microsoft.com/office/word/2006/wordml" xmlns:wps="http://schemas.microsoft.com/office/word/2010/wordprocessingShape" mc:Ignorable="w14 w15 w16se w16cid w16 w16cex w16sdtdh wp14">
+  <w:endnote w:type="separator" w:id="-1">
+    <w:p>
+      <w:pPr>
+        <w:spacing w:after="0"/>
+      </w:pPr>
+      <w:r>
+        <w:separator/>
+      </w:r>
+    </w:p>
+  </w:endnote>
+  <w:endnote w:type="continuationSeparator" w:id="0">
+    <w:p>
+      <w:pPr>
+        <w:spacing w:after="0"/>
+      </w:pPr>
+      <w:r>
+        <w:continuationSeparator/>
+      </w:r>
+    </w:p>
+  </w:endnote>
+</w:endnotes>
 </file>
 
 <file path=word/footnotes.xml><?xml version="1.0" encoding="utf-8"?>
-<w:footnotes xmlns:w="http://schemas.openxmlformats.org/wordprocessingml/2006/main" xmlns:m="http://schemas.openxmlformats.org/officeDocument/2006/math" xmlns:r="http://schemas.openxmlformats.org/officeDocument/2006/relationships" xmlns:o="urn:schemas-microsoft-com:office:office" xmlns:v="urn:schemas-microsoft-com:vml" xmlns:w10="urn:schemas-microsoft-com:office:word" xmlns:a="http://schemas.openxmlformats.org/drawingml/2006/main" xmlns:pic="http://schemas.openxmlformats.org/drawingml/2006/picture" xmlns:wp="http://schemas.openxmlformats.org/drawingml/2006/wordprocessingDrawing">
+<w:footnotes xmlns:wpc="http://schemas.microsoft.com/office/word/2010/wordprocessingCanvas" xmlns:cx="http://schemas.microsoft.com/office/drawing/2014/chartex" xmlns:cx1="http://schemas.microsoft.com/office/drawing/2015/9/8/chartex" xmlns:cx2="http://schemas.microsoft.com/office/drawing/2015/10/21/chartex" xmlns:cx3="http://schemas.microsoft.com/office/drawing/2016/5/9/chartex" xmlns:cx4="http://schemas.microsoft.com/office/drawing/2016/5/10/chartex" xmlns:cx5="http://schemas.microsoft.com/office/drawing/2016/5/11/chartex" xmlns:cx6="http://schemas.microsoft.com/office/drawing/2016/5/12/chartex" xmlns:cx7="http://schemas.microsoft.com/office/drawing/2016/5/13/chartex" xmlns:cx8="http://schemas.microsoft.com/office/drawing/2016/5/14/chartex" xmlns:mc="http://schemas.openxmlformats.org/markup-compatibility/2006" xmlns:aink="http://schemas.microsoft.com/office/drawing/2016/ink" xmlns:am3d="http://schemas.microsoft.com/office/drawing/2017/model3d" xmlns:o="urn:schemas-microsoft-com:office:office" xmlns:oel="http://schemas.microsoft.com/office/2019/extlst" xmlns:r="http://schemas.openxmlformats.org/officeDocument/2006/relationships" xmlns:m="http://schemas.openxmlformats.org/officeDocument/2006/math" xmlns:v="urn:schemas-microsoft-com:vml" xmlns:wp14="http://schemas.microsoft.com/office/word/2010/wordprocessingDrawing" xmlns:wp="http://schemas.openxmlformats.org/drawingml/2006/wordprocessingDrawing" xmlns:w10="urn:schemas-microsoft-com:office:word" xmlns:w="http://schemas.openxmlformats.org/wordprocessingml/2006/main" xmlns:w14="http://schemas.microsoft.com/office/word/2010/wordml" xmlns:w15="http://schemas.microsoft.com/office/word/2012/wordml" xmlns:w16cex="http://schemas.microsoft.com/office/word/2018/wordml/cex" xmlns:w16cid="http://schemas.microsoft.com/office/word/2016/wordml/cid" xmlns:w16="http://schemas.microsoft.com/office/word/2018/wordml" xmlns:w16sdtdh="http://schemas.microsoft.com/office/word/2020/wordml/sdtdatahash" xmlns:w16se="http://schemas.microsoft.com/office/word/2015/wordml/symex" xmlns:wpg="http://schemas.microsoft.com/office/word/2010/wordprocessingGroup" xmlns:wpi="http://schemas.microsoft.com/office/word/2010/wordprocessingInk" xmlns:wne="http://schemas.microsoft.com/office/word/2006/wordml" xmlns:wps="http://schemas.microsoft.com/office/word/2010/wordprocessingShape" mc:Ignorable="w14 w15 w16se w16cid w16 w16cex w16sdtdh wp14">
+  <w:footnote w:type="separator" w:id="-1">
+    <w:p>
+      <w:r>
+        <w:separator/>
+      </w:r>
+    </w:p>
+  </w:footnote>
   <w:footnote w:type="continuationSeparator" w:id="0">
     <w:p>
       <w:r>
         <w:continuationSeparator/>
-      </w:r>
-    </w:p>
-  </w:footnote>
-  <w:footnote w:type="separator" w:id="-1">
-    <w:p>
-      <w:r>
-        <w:separator/>
       </w:r>
     </w:p>
   </w:footnote>
@@ -312,10 +333,11 @@
 </file>
 
 <file path=word/numbering.xml><?xml version="1.0" encoding="utf-8"?>
-<w:numbering xmlns:w="http://schemas.openxmlformats.org/wordprocessingml/2006/main">
-  <w:abstractNum w:abstractNumId="990">
-    <w:nsid w:val="A990"/>
+<w:numbering xmlns:wpc="http://schemas.microsoft.com/office/word/2010/wordprocessingCanvas" xmlns:cx="http://schemas.microsoft.com/office/drawing/2014/chartex" xmlns:cx1="http://schemas.microsoft.com/office/drawing/2015/9/8/chartex" xmlns:cx2="http://schemas.microsoft.com/office/drawing/2015/10/21/chartex" xmlns:cx3="http://schemas.microsoft.com/office/drawing/2016/5/9/chartex" xmlns:cx4="http://schemas.microsoft.com/office/drawing/2016/5/10/chartex" xmlns:cx5="http://schemas.microsoft.com/office/drawing/2016/5/11/chartex" xmlns:cx6="http://schemas.microsoft.com/office/drawing/2016/5/12/chartex" xmlns:cx7="http://schemas.microsoft.com/office/drawing/2016/5/13/chartex" xmlns:cx8="http://schemas.microsoft.com/office/drawing/2016/5/14/chartex" xmlns:mc="http://schemas.openxmlformats.org/markup-compatibility/2006" xmlns:aink="http://schemas.microsoft.com/office/drawing/2016/ink" xmlns:am3d="http://schemas.microsoft.com/office/drawing/2017/model3d" xmlns:o="urn:schemas-microsoft-com:office:office" xmlns:oel="http://schemas.microsoft.com/office/2019/extlst" xmlns:r="http://schemas.openxmlformats.org/officeDocument/2006/relationships" xmlns:m="http://schemas.openxmlformats.org/officeDocument/2006/math" xmlns:v="urn:schemas-microsoft-com:vml" xmlns:wp14="http://schemas.microsoft.com/office/word/2010/wordprocessingDrawing" xmlns:wp="http://schemas.openxmlformats.org/drawingml/2006/wordprocessingDrawing" xmlns:w10="urn:schemas-microsoft-com:office:word" xmlns:w="http://schemas.openxmlformats.org/wordprocessingml/2006/main" xmlns:w14="http://schemas.microsoft.com/office/word/2010/wordml" xmlns:w15="http://schemas.microsoft.com/office/word/2012/wordml" xmlns:w16cex="http://schemas.microsoft.com/office/word/2018/wordml/cex" xmlns:w16cid="http://schemas.microsoft.com/office/word/2016/wordml/cid" xmlns:w16="http://schemas.microsoft.com/office/word/2018/wordml" xmlns:w16sdtdh="http://schemas.microsoft.com/office/word/2020/wordml/sdtdatahash" xmlns:w16se="http://schemas.microsoft.com/office/word/2015/wordml/symex" xmlns:wpg="http://schemas.microsoft.com/office/word/2010/wordprocessingGroup" xmlns:wpi="http://schemas.microsoft.com/office/word/2010/wordprocessingInk" xmlns:wne="http://schemas.microsoft.com/office/word/2006/wordml" xmlns:wps="http://schemas.microsoft.com/office/word/2010/wordprocessingShape" mc:Ignorable="w14 w15 w16se w16cid w16 w16cex w16sdtdh wp14">
+  <w:abstractNum w:abstractNumId="0" w15:restartNumberingAfterBreak="0">
+    <w:nsid w:val="0000A990"/>
     <w:multiLevelType w:val="multilevel"/>
+    <w:tmpl w:val="3FE221A2"/>
     <w:lvl w:ilvl="0">
       <w:numFmt w:val="bullet"/>
       <w:lvlText w:val=" "/>
@@ -389,21 +411,21 @@
       </w:pPr>
     </w:lvl>
   </w:abstractNum>
-  <w:num w:numId="1000">
-    <w:abstractNumId w:val="990"/>
+  <w:num w:numId="1" w16cid:durableId="539974240">
+    <w:abstractNumId w:val="0"/>
   </w:num>
 </w:numbering>
 </file>
 
 <file path=word/styles.xml><?xml version="1.0" encoding="utf-8"?>
-<w:styles xmlns:r="http://schemas.openxmlformats.org/officeDocument/2006/relationships" xmlns:w="http://schemas.openxmlformats.org/wordprocessingml/2006/main">
+<w:styles xmlns:mc="http://schemas.openxmlformats.org/markup-compatibility/2006" xmlns:r="http://schemas.openxmlformats.org/officeDocument/2006/relationships" xmlns:w="http://schemas.openxmlformats.org/wordprocessingml/2006/main" xmlns:w14="http://schemas.microsoft.com/office/word/2010/wordml" xmlns:w15="http://schemas.microsoft.com/office/word/2012/wordml" xmlns:w16cex="http://schemas.microsoft.com/office/word/2018/wordml/cex" xmlns:w16cid="http://schemas.microsoft.com/office/word/2016/wordml/cid" xmlns:w16="http://schemas.microsoft.com/office/word/2018/wordml" xmlns:w16sdtdh="http://schemas.microsoft.com/office/word/2020/wordml/sdtdatahash" xmlns:w16se="http://schemas.microsoft.com/office/word/2015/wordml/symex" mc:Ignorable="w14 w15 w16se w16cid w16 w16cex w16sdtdh">
   <w:docDefaults>
     <w:rPrDefault>
       <w:rPr>
-        <w:rFonts w:asciiTheme="minorHAnsi" w:cstheme="minorBidi" w:eastAsiaTheme="minorHAnsi" w:hAnsiTheme="minorHAnsi"/>
+        <w:rFonts w:asciiTheme="minorHAnsi" w:eastAsiaTheme="minorHAnsi" w:hAnsiTheme="minorHAnsi" w:cstheme="minorBidi"/>
         <w:sz w:val="24"/>
         <w:szCs w:val="24"/>
-        <w:lang w:bidi="ar-SA" w:eastAsia="en-US" w:val="en-US"/>
+        <w:lang w:val="en-US" w:eastAsia="en-US" w:bidi="ar-SA"/>
       </w:rPr>
     </w:rPrDefault>
     <w:pPrDefault>
@@ -412,35 +434,478 @@
       </w:pPr>
     </w:pPrDefault>
   </w:docDefaults>
-  <w:latentStyles w:count="276" w:defLockedState="0" w:defQFormat="0" w:defSemiHidden="0" w:defUIPriority="0" w:defUnhideWhenUsed="0"/>
-  <w:style w:default="1" w:styleId="Normal" w:type="paragraph">
+  <w:latentStyles w:defLockedState="0" w:defUIPriority="0" w:defSemiHidden="0" w:defUnhideWhenUsed="0" w:defQFormat="0" w:count="376">
+    <w:lsdException w:name="Normal Table" w:semiHidden="1" w:unhideWhenUsed="1"/>
+    <w:lsdException w:name="Table Simple 1" w:semiHidden="1" w:unhideWhenUsed="1"/>
+    <w:lsdException w:name="Table Simple 2" w:semiHidden="1" w:unhideWhenUsed="1"/>
+    <w:lsdException w:name="Table Simple 3" w:semiHidden="1" w:unhideWhenUsed="1"/>
+    <w:lsdException w:name="Table Classic 1" w:semiHidden="1" w:unhideWhenUsed="1"/>
+    <w:lsdException w:name="Table Classic 2" w:semiHidden="1" w:unhideWhenUsed="1"/>
+    <w:lsdException w:name="Table Classic 3" w:semiHidden="1" w:unhideWhenUsed="1"/>
+    <w:lsdException w:name="Table Classic 4" w:semiHidden="1" w:unhideWhenUsed="1"/>
+    <w:lsdException w:name="Table Colorful 1" w:semiHidden="1" w:unhideWhenUsed="1"/>
+    <w:lsdException w:name="Table Colorful 2" w:semiHidden="1" w:unhideWhenUsed="1"/>
+    <w:lsdException w:name="Table Colorful 3" w:semiHidden="1" w:unhideWhenUsed="1"/>
+    <w:lsdException w:name="Table Columns 1" w:semiHidden="1" w:unhideWhenUsed="1"/>
+    <w:lsdException w:name="Table Columns 2" w:semiHidden="1" w:unhideWhenUsed="1"/>
+    <w:lsdException w:name="Table Columns 3" w:semiHidden="1" w:unhideWhenUsed="1"/>
+    <w:lsdException w:name="Table Columns 4" w:semiHidden="1" w:unhideWhenUsed="1"/>
+    <w:lsdException w:name="Table Columns 5" w:semiHidden="1" w:unhideWhenUsed="1"/>
+    <w:lsdException w:name="Table Grid 1" w:semiHidden="1" w:unhideWhenUsed="1"/>
+    <w:lsdException w:name="Table Grid 2" w:semiHidden="1" w:unhideWhenUsed="1"/>
+    <w:lsdException w:name="Table Grid 3" w:semiHidden="1" w:unhideWhenUsed="1"/>
+    <w:lsdException w:name="Table Grid 4" w:semiHidden="1" w:unhideWhenUsed="1"/>
+    <w:lsdException w:name="Table Grid 5" w:semiHidden="1" w:unhideWhenUsed="1"/>
+    <w:lsdException w:name="Table Grid 6" w:semiHidden="1" w:unhideWhenUsed="1"/>
+    <w:lsdException w:name="Table Grid 7" w:semiHidden="1" w:unhideWhenUsed="1"/>
+    <w:lsdException w:name="Table Grid 8" w:semiHidden="1" w:unhideWhenUsed="1"/>
+    <w:lsdException w:name="Table List 1" w:semiHidden="1" w:unhideWhenUsed="1"/>
+    <w:lsdException w:name="Table List 2" w:semiHidden="1" w:unhideWhenUsed="1"/>
+    <w:lsdException w:name="Table List 3" w:semiHidden="1" w:unhideWhenUsed="1"/>
+    <w:lsdException w:name="Table List 4" w:semiHidden="1" w:unhideWhenUsed="1"/>
+    <w:lsdException w:name="Table List 5" w:semiHidden="1" w:unhideWhenUsed="1"/>
+    <w:lsdException w:name="Table List 6" w:semiHidden="1" w:unhideWhenUsed="1"/>
+    <w:lsdException w:name="Table List 7" w:semiHidden="1" w:unhideWhenUsed="1"/>
+    <w:lsdException w:name="Table List 8" w:semiHidden="1" w:unhideWhenUsed="1"/>
+    <w:lsdException w:name="Table 3D effects 1" w:semiHidden="1" w:unhideWhenUsed="1"/>
+    <w:lsdException w:name="Table 3D effects 2" w:semiHidden="1" w:unhideWhenUsed="1"/>
+    <w:lsdException w:name="Table 3D effects 3" w:semiHidden="1" w:unhideWhenUsed="1"/>
+    <w:lsdException w:name="Table Contemporary" w:semiHidden="1" w:unhideWhenUsed="1"/>
+    <w:lsdException w:name="Table Elegant" w:semiHidden="1" w:unhideWhenUsed="1"/>
+    <w:lsdException w:name="Table Professional" w:semiHidden="1" w:unhideWhenUsed="1"/>
+    <w:lsdException w:name="Table Subtle 1" w:semiHidden="1" w:unhideWhenUsed="1"/>
+    <w:lsdException w:name="Table Subtle 2" w:semiHidden="1" w:unhideWhenUsed="1"/>
+    <w:lsdException w:name="Table Web 1" w:semiHidden="1" w:unhideWhenUsed="1"/>
+    <w:lsdException w:name="Table Web 2" w:semiHidden="1" w:unhideWhenUsed="1"/>
+    <w:lsdException w:name="Table Web 3" w:semiHidden="1" w:unhideWhenUsed="1"/>
+    <w:lsdException w:name="Table Theme" w:semiHidden="1" w:unhideWhenUsed="1"/>
+    <w:lsdException w:name="Light Shading"/>
+    <w:lsdException w:name="Light List"/>
+    <w:lsdException w:name="Light Grid"/>
+    <w:lsdException w:name="Medium Shading 1"/>
+    <w:lsdException w:name="Medium Shading 2"/>
+    <w:lsdException w:name="Medium List 1"/>
+    <w:lsdException w:name="Medium List 2"/>
+    <w:lsdException w:name="Medium Grid 1"/>
+    <w:lsdException w:name="Medium Grid 2"/>
+    <w:lsdException w:name="Medium Grid 3"/>
+    <w:lsdException w:name="Dark List"/>
+    <w:lsdException w:name="Colorful Shading"/>
+    <w:lsdException w:name="Colorful List"/>
+    <w:lsdException w:name="Colorful Grid"/>
+    <w:lsdException w:name="Light Shading Accent 1"/>
+    <w:lsdException w:name="Light List Accent 1"/>
+    <w:lsdException w:name="Light Grid Accent 1"/>
+    <w:lsdException w:name="Medium Shading 1 Accent 1"/>
+    <w:lsdException w:name="Medium Shading 2 Accent 1"/>
+    <w:lsdException w:name="Medium List 1 Accent 1"/>
+    <w:lsdException w:name="Medium List 2 Accent 1"/>
+    <w:lsdException w:name="Medium Grid 1 Accent 1"/>
+    <w:lsdException w:name="Medium Grid 2 Accent 1"/>
+    <w:lsdException w:name="Medium Grid 3 Accent 1"/>
+    <w:lsdException w:name="Dark List Accent 1"/>
+    <w:lsdException w:name="Colorful Shading Accent 1"/>
+    <w:lsdException w:name="Colorful List Accent 1"/>
+    <w:lsdException w:name="Colorful Grid Accent 1"/>
+    <w:lsdException w:name="Light Shading Accent 2"/>
+    <w:lsdException w:name="Light List Accent 2"/>
+    <w:lsdException w:name="Light Grid Accent 2"/>
+    <w:lsdException w:name="Medium Shading 1 Accent 2"/>
+    <w:lsdException w:name="Medium Shading 2 Accent 2"/>
+    <w:lsdException w:name="Medium List 1 Accent 2"/>
+    <w:lsdException w:name="Medium List 2 Accent 2"/>
+    <w:lsdException w:name="Medium Grid 1 Accent 2"/>
+    <w:lsdException w:name="Medium Grid 2 Accent 2"/>
+    <w:lsdException w:name="Medium Grid 3 Accent 2"/>
+    <w:lsdException w:name="Dark List Accent 2"/>
+    <w:lsdException w:name="Colorful Shading Accent 2"/>
+    <w:lsdException w:name="Colorful List Accent 2"/>
+    <w:lsdException w:name="Colorful Grid Accent 2"/>
+    <w:lsdException w:name="Light Shading Accent 3"/>
+    <w:lsdException w:name="Light List Accent 3"/>
+    <w:lsdException w:name="Light Grid Accent 3"/>
+    <w:lsdException w:name="Medium Shading 1 Accent 3"/>
+    <w:lsdException w:name="Medium Shading 2 Accent 3"/>
+    <w:lsdException w:name="Medium List 1 Accent 3"/>
+    <w:lsdException w:name="Medium List 2 Accent 3"/>
+    <w:lsdException w:name="Medium Grid 1 Accent 3"/>
+    <w:lsdException w:name="Medium Grid 2 Accent 3"/>
+    <w:lsdException w:name="Medium Grid 3 Accent 3"/>
+    <w:lsdException w:name="Dark List Accent 3"/>
+    <w:lsdException w:name="Colorful Shading Accent 3"/>
+    <w:lsdException w:name="Colorful List Accent 3"/>
+    <w:lsdException w:name="Colorful Grid Accent 3"/>
+    <w:lsdException w:name="Light Shading Accent 4"/>
+    <w:lsdException w:name="Light List Accent 4"/>
+    <w:lsdException w:name="Light Grid Accent 4"/>
+    <w:lsdException w:name="Medium Shading 1 Accent 4"/>
+    <w:lsdException w:name="Medium Shading 2 Accent 4"/>
+    <w:lsdException w:name="Medium List 1 Accent 4"/>
+    <w:lsdException w:name="Medium List 2 Accent 4"/>
+    <w:lsdException w:name="Medium Grid 1 Accent 4"/>
+    <w:lsdException w:name="Medium Grid 2 Accent 4"/>
+    <w:lsdException w:name="Medium Grid 3 Accent 4"/>
+    <w:lsdException w:name="Dark List Accent 4"/>
+    <w:lsdException w:name="Colorful Shading Accent 4"/>
+    <w:lsdException w:name="Colorful List Accent 4"/>
+    <w:lsdException w:name="Colorful Grid Accent 4"/>
+    <w:lsdException w:name="Light Shading Accent 5"/>
+    <w:lsdException w:name="Light List Accent 5"/>
+    <w:lsdException w:name="Light Grid Accent 5"/>
+    <w:lsdException w:name="Medium Shading 1 Accent 5"/>
+    <w:lsdException w:name="Medium Shading 2 Accent 5"/>
+    <w:lsdException w:name="Medium List 1 Accent 5"/>
+    <w:lsdException w:name="Medium List 2 Accent 5"/>
+    <w:lsdException w:name="Medium Grid 1 Accent 5"/>
+    <w:lsdException w:name="Medium Grid 2 Accent 5"/>
+    <w:lsdException w:name="Medium Grid 3 Accent 5"/>
+    <w:lsdException w:name="Dark List Accent 5"/>
+    <w:lsdException w:name="Colorful Shading Accent 5"/>
+    <w:lsdException w:name="Colorful List Accent 5"/>
+    <w:lsdException w:name="Colorful Grid Accent 5"/>
+    <w:lsdException w:name="Light Shading Accent 6"/>
+    <w:lsdException w:name="Light List Accent 6"/>
+    <w:lsdException w:name="Light Grid Accent 6"/>
+    <w:lsdException w:name="Medium Shading 1 Accent 6"/>
+    <w:lsdException w:name="Medium Shading 2 Accent 6"/>
+    <w:lsdException w:name="Medium List 1 Accent 6"/>
+    <w:lsdException w:name="Medium List 2 Accent 6"/>
+    <w:lsdException w:name="Medium Grid 1 Accent 6"/>
+    <w:lsdException w:name="Medium Grid 2 Accent 6"/>
+    <w:lsdException w:name="Medium Grid 3 Accent 6"/>
+    <w:lsdException w:name="Dark List Accent 6"/>
+    <w:lsdException w:name="Colorful Shading Accent 6"/>
+    <w:lsdException w:name="Colorful List Accent 6"/>
+    <w:lsdException w:name="Colorful Grid Accent 6"/>
+    <w:lsdException w:name="Grid Table 4" w:uiPriority="49"/>
+    <w:lsdException w:name="Grid Table 5 Dark" w:uiPriority="50"/>
+    <w:lsdException w:name="Grid Table 6 Colorful" w:uiPriority="51"/>
+    <w:lsdException w:name="Grid Table 7 Colorful" w:uiPriority="52"/>
+    <w:lsdException w:name="Grid Table 1 Light Accent 1" w:uiPriority="46"/>
+    <w:lsdException w:name="Grid Table 2 Accent 1" w:uiPriority="47"/>
+    <w:lsdException w:name="Grid Table 3 Accent 1" w:uiPriority="48"/>
+    <w:lsdException w:name="Grid Table 4 Accent 1" w:uiPriority="49"/>
+    <w:lsdException w:name="Grid Table 5 Dark Accent 1" w:uiPriority="50"/>
+    <w:lsdException w:name="Grid Table 6 Colorful Accent 1" w:uiPriority="51"/>
+    <w:lsdException w:name="Grid Table 7 Colorful Accent 1" w:uiPriority="52"/>
+    <w:lsdException w:name="Grid Table 1 Light Accent 2" w:uiPriority="46"/>
+    <w:lsdException w:name="Grid Table 2 Accent 2" w:uiPriority="47"/>
+    <w:lsdException w:name="Grid Table 3 Accent 2" w:uiPriority="48"/>
+    <w:lsdException w:name="Grid Table 4 Accent 2" w:uiPriority="49"/>
+    <w:lsdException w:name="Grid Table 5 Dark Accent 2" w:uiPriority="50"/>
+    <w:lsdException w:name="Grid Table 6 Colorful Accent 2" w:uiPriority="51"/>
+    <w:lsdException w:name="Grid Table 7 Colorful Accent 2" w:uiPriority="52"/>
+    <w:lsdException w:name="Grid Table 1 Light Accent 3" w:uiPriority="46"/>
+    <w:lsdException w:name="Grid Table 2 Accent 3" w:uiPriority="47"/>
+    <w:lsdException w:name="Grid Table 3 Accent 3" w:uiPriority="48"/>
+    <w:lsdException w:name="Grid Table 4 Accent 3" w:uiPriority="49"/>
+    <w:lsdException w:name="Grid Table 5 Dark Accent 3" w:uiPriority="50"/>
+    <w:lsdException w:name="Grid Table 6 Colorful Accent 3" w:uiPriority="51"/>
+    <w:lsdException w:name="Grid Table 7 Colorful Accent 3" w:uiPriority="52"/>
+    <w:lsdException w:name="Grid Table 1 Light Accent 4" w:uiPriority="46"/>
+    <w:lsdException w:name="Grid Table 2 Accent 4" w:uiPriority="47"/>
+    <w:lsdException w:name="Grid Table 3 Accent 4" w:uiPriority="48"/>
+    <w:lsdException w:name="Grid Table 4 Accent 4" w:uiPriority="49"/>
+    <w:lsdException w:name="Grid Table 5 Dark Accent 4" w:uiPriority="50"/>
+    <w:lsdException w:name="Grid Table 6 Colorful Accent 4" w:uiPriority="51"/>
+    <w:lsdException w:name="Grid Table 7 Colorful Accent 4" w:uiPriority="52"/>
+    <w:lsdException w:name="Grid Table 1 Light Accent 5" w:uiPriority="46"/>
+    <w:lsdException w:name="Grid Table 2 Accent 5" w:uiPriority="47"/>
+    <w:lsdException w:name="Grid Table 3 Accent 5" w:uiPriority="48"/>
+    <w:lsdException w:name="Grid Table 4 Accent 5" w:uiPriority="49"/>
+    <w:lsdException w:name="Grid Table 5 Dark Accent 5" w:uiPriority="50"/>
+    <w:lsdException w:name="Grid Table 6 Colorful Accent 5" w:uiPriority="51"/>
+    <w:lsdException w:name="Grid Table 7 Colorful Accent 5" w:uiPriority="52"/>
+    <w:lsdException w:name="Grid Table 1 Light Accent 6" w:uiPriority="46"/>
+    <w:lsdException w:name="Grid Table 2 Accent 6" w:uiPriority="47"/>
+    <w:lsdException w:name="Grid Table 3 Accent 6" w:uiPriority="48"/>
+    <w:lsdException w:name="Grid Table 4 Accent 6" w:uiPriority="49"/>
+    <w:lsdException w:name="Grid Table 5 Dark Accent 6" w:uiPriority="50"/>
+    <w:lsdException w:name="Grid Table 6 Colorful Accent 6" w:uiPriority="51"/>
+    <w:lsdException w:name="Grid Table 7 Colorful Accent 6" w:uiPriority="52"/>
+    <w:lsdException w:name="List Table 1 Light" w:uiPriority="46"/>
+    <w:lsdException w:name="List Table 2" w:uiPriority="47"/>
+    <w:lsdException w:name="List Table 3" w:uiPriority="48"/>
+    <w:lsdException w:name="List Table 4" w:uiPriority="49"/>
+    <w:lsdException w:name="List Table 5 Dark" w:uiPriority="50"/>
+    <w:lsdException w:name="List Table 6 Colorful" w:uiPriority="51"/>
+    <w:lsdException w:name="List Table 7 Colorful" w:uiPriority="52"/>
+    <w:lsdException w:name="List Table 1 Light Accent 1" w:uiPriority="46"/>
+    <w:lsdException w:name="List Table 2 Accent 1" w:uiPriority="47"/>
+    <w:lsdException w:name="List Table 3 Accent 1" w:uiPriority="48"/>
+    <w:lsdException w:name="List Table 4 Accent 1" w:uiPriority="49"/>
+    <w:lsdException w:name="List Table 5 Dark Accent 1" w:uiPriority="50"/>
+    <w:lsdException w:name="List Table 6 Colorful Accent 1" w:uiPriority="51"/>
+    <w:lsdException w:name="List Table 7 Colorful Accent 1" w:uiPriority="52"/>
+    <w:lsdException w:name="List Table 1 Light Accent 2" w:uiPriority="46"/>
+    <w:lsdException w:name="List Table 2 Accent 2" w:uiPriority="47"/>
+    <w:lsdException w:name="List Table 3 Accent 2" w:uiPriority="48"/>
+    <w:lsdException w:name="List Table 4 Accent 2" w:uiPriority="49"/>
+    <w:lsdException w:name="List Table 5 Dark Accent 2" w:uiPriority="50"/>
+    <w:lsdException w:name="List Table 6 Colorful Accent 2" w:uiPriority="51"/>
+    <w:lsdException w:name="List Table 7 Colorful Accent 2" w:uiPriority="52"/>
+    <w:lsdException w:name="List Table 1 Light Accent 3" w:uiPriority="46"/>
+    <w:lsdException w:name="List Table 2 Accent 3" w:uiPriority="47"/>
+    <w:lsdException w:name="List Table 3 Accent 3" w:uiPriority="48"/>
+    <w:lsdException w:name="List Table 4 Accent 3" w:uiPriority="49"/>
+    <w:lsdException w:name="List Table 5 Dark Accent 3" w:uiPriority="50"/>
+    <w:lsdException w:name="List Table 6 Colorful Accent 3" w:uiPriority="51"/>
+    <w:lsdException w:name="List Table 7 Colorful Accent 3" w:uiPriority="52"/>
+    <w:lsdException w:name="List Table 1 Light Accent 4" w:uiPriority="46"/>
+    <w:lsdException w:name="List Table 2 Accent 4" w:uiPriority="47"/>
+    <w:lsdException w:name="List Table 3 Accent 4" w:uiPriority="48"/>
+    <w:lsdException w:name="List Table 4 Accent 4" w:uiPriority="49"/>
+    <w:lsdException w:name="List Table 5 Dark Accent 4" w:uiPriority="50"/>
+    <w:lsdException w:name="List Table 6 Colorful Accent 4" w:uiPriority="51"/>
+    <w:lsdException w:name="List Table 7 Colorful Accent 4" w:uiPriority="52"/>
+    <w:lsdException w:name="List Table 1 Light Accent 5" w:uiPriority="46"/>
+    <w:lsdException w:name="List Table 2 Accent 5" w:uiPriority="47"/>
+    <w:lsdException w:name="List Table 3 Accent 5" w:uiPriority="48"/>
+    <w:lsdException w:name="List Table 4 Accent 5" w:uiPriority="49"/>
+    <w:lsdException w:name="List Table 5 Dark Accent 5" w:uiPriority="50"/>
+    <w:lsdException w:name="List Table 6 Colorful Accent 5" w:uiPriority="51"/>
+    <w:lsdException w:name="List Table 7 Colorful Accent 5" w:uiPriority="52"/>
+    <w:lsdException w:name="List Table 1 Light Accent 6" w:uiPriority="46"/>
+    <w:lsdException w:name="List Table 2 Accent 6" w:uiPriority="47"/>
+    <w:lsdException w:name="List Table 3 Accent 6" w:uiPriority="48"/>
+    <w:lsdException w:name="List Table 4 Accent 6" w:uiPriority="49"/>
+    <w:lsdException w:name="List Table 5 Dark Accent 6" w:uiPriority="50"/>
+    <w:lsdException w:name="List Table 6 Colorful Accent 6" w:uiPriority="51"/>
+    <w:lsdException w:name="List Table 7 Colorful Accent 6" w:uiPriority="52"/>
+    <w:lsdException w:name="Mention" w:semiHidden="1" w:uiPriority="99" w:unhideWhenUsed="1"/>
+    <w:lsdException w:name="Smart Hyperlink" w:semiHidden="1" w:uiPriority="99" w:unhideWhenUsed="1"/>
+    <w:lsdException w:name="Hashtag" w:semiHidden="1" w:uiPriority="99" w:unhideWhenUsed="1"/>
+    <w:lsdException w:name="Unresolved Mention" w:semiHidden="1" w:uiPriority="99" w:unhideWhenUsed="1"/>
+    <w:lsdException w:name="Smart Link" w:semiHidden="1" w:uiPriority="99" w:unhideWhenUsed="1"/>
+  </w:latentStyles>
+  <w:style w:type="paragraph" w:default="1" w:styleId="Normal">
     <w:name w:val="Normal"/>
     <w:qFormat/>
   </w:style>
-  <w:style w:styleId="BodyText" w:type="paragraph">
+  <w:style w:type="paragraph" w:styleId="Heading1">
+    <w:name w:val="heading 1"/>
+    <w:basedOn w:val="Normal"/>
+    <w:next w:val="BodyText"/>
+    <w:uiPriority w:val="9"/>
+    <w:qFormat/>
+    <w:pPr>
+      <w:keepNext/>
+      <w:keepLines/>
+      <w:spacing w:before="480" w:after="0"/>
+      <w:outlineLvl w:val="0"/>
+    </w:pPr>
+    <w:rPr>
+      <w:rFonts w:asciiTheme="majorHAnsi" w:eastAsiaTheme="majorEastAsia" w:hAnsiTheme="majorHAnsi" w:cstheme="majorBidi"/>
+      <w:b/>
+      <w:bCs/>
+      <w:color w:val="4F81BD" w:themeColor="accent1"/>
+      <w:sz w:val="32"/>
+      <w:szCs w:val="32"/>
+    </w:rPr>
+  </w:style>
+  <w:style w:type="paragraph" w:styleId="Heading2">
+    <w:name w:val="heading 2"/>
+    <w:basedOn w:val="Normal"/>
+    <w:next w:val="BodyText"/>
+    <w:uiPriority w:val="9"/>
+    <w:unhideWhenUsed/>
+    <w:qFormat/>
+    <w:pPr>
+      <w:keepNext/>
+      <w:keepLines/>
+      <w:spacing w:before="200" w:after="0"/>
+      <w:outlineLvl w:val="1"/>
+    </w:pPr>
+    <w:rPr>
+      <w:rFonts w:asciiTheme="majorHAnsi" w:eastAsiaTheme="majorEastAsia" w:hAnsiTheme="majorHAnsi" w:cstheme="majorBidi"/>
+      <w:b/>
+      <w:bCs/>
+      <w:color w:val="4F81BD" w:themeColor="accent1"/>
+      <w:sz w:val="28"/>
+      <w:szCs w:val="28"/>
+    </w:rPr>
+  </w:style>
+  <w:style w:type="paragraph" w:styleId="Heading3">
+    <w:name w:val="heading 3"/>
+    <w:basedOn w:val="Normal"/>
+    <w:next w:val="BodyText"/>
+    <w:uiPriority w:val="9"/>
+    <w:unhideWhenUsed/>
+    <w:qFormat/>
+    <w:pPr>
+      <w:keepNext/>
+      <w:keepLines/>
+      <w:spacing w:before="200" w:after="0"/>
+      <w:outlineLvl w:val="2"/>
+    </w:pPr>
+    <w:rPr>
+      <w:rFonts w:asciiTheme="majorHAnsi" w:eastAsiaTheme="majorEastAsia" w:hAnsiTheme="majorHAnsi" w:cstheme="majorBidi"/>
+      <w:b/>
+      <w:bCs/>
+      <w:color w:val="4F81BD" w:themeColor="accent1"/>
+    </w:rPr>
+  </w:style>
+  <w:style w:type="paragraph" w:styleId="Heading4">
+    <w:name w:val="heading 4"/>
+    <w:basedOn w:val="Normal"/>
+    <w:next w:val="BodyText"/>
+    <w:uiPriority w:val="9"/>
+    <w:unhideWhenUsed/>
+    <w:qFormat/>
+    <w:pPr>
+      <w:keepNext/>
+      <w:keepLines/>
+      <w:spacing w:before="200" w:after="0"/>
+      <w:outlineLvl w:val="3"/>
+    </w:pPr>
+    <w:rPr>
+      <w:rFonts w:asciiTheme="majorHAnsi" w:eastAsiaTheme="majorEastAsia" w:hAnsiTheme="majorHAnsi" w:cstheme="majorBidi"/>
+      <w:bCs/>
+      <w:i/>
+      <w:color w:val="4F81BD" w:themeColor="accent1"/>
+    </w:rPr>
+  </w:style>
+  <w:style w:type="paragraph" w:styleId="Heading5">
+    <w:name w:val="heading 5"/>
+    <w:basedOn w:val="Normal"/>
+    <w:next w:val="BodyText"/>
+    <w:uiPriority w:val="9"/>
+    <w:unhideWhenUsed/>
+    <w:qFormat/>
+    <w:pPr>
+      <w:keepNext/>
+      <w:keepLines/>
+      <w:spacing w:before="200" w:after="0"/>
+      <w:outlineLvl w:val="4"/>
+    </w:pPr>
+    <w:rPr>
+      <w:rFonts w:asciiTheme="majorHAnsi" w:eastAsiaTheme="majorEastAsia" w:hAnsiTheme="majorHAnsi" w:cstheme="majorBidi"/>
+      <w:iCs/>
+      <w:color w:val="4F81BD" w:themeColor="accent1"/>
+    </w:rPr>
+  </w:style>
+  <w:style w:type="paragraph" w:styleId="Heading6">
+    <w:name w:val="heading 6"/>
+    <w:basedOn w:val="Normal"/>
+    <w:next w:val="BodyText"/>
+    <w:uiPriority w:val="9"/>
+    <w:unhideWhenUsed/>
+    <w:qFormat/>
+    <w:pPr>
+      <w:keepNext/>
+      <w:keepLines/>
+      <w:spacing w:before="200" w:after="0"/>
+      <w:outlineLvl w:val="5"/>
+    </w:pPr>
+    <w:rPr>
+      <w:rFonts w:asciiTheme="majorHAnsi" w:eastAsiaTheme="majorEastAsia" w:hAnsiTheme="majorHAnsi" w:cstheme="majorBidi"/>
+      <w:color w:val="4F81BD" w:themeColor="accent1"/>
+    </w:rPr>
+  </w:style>
+  <w:style w:type="paragraph" w:styleId="Heading7">
+    <w:name w:val="heading 7"/>
+    <w:basedOn w:val="Normal"/>
+    <w:next w:val="BodyText"/>
+    <w:uiPriority w:val="9"/>
+    <w:unhideWhenUsed/>
+    <w:qFormat/>
+    <w:pPr>
+      <w:keepNext/>
+      <w:keepLines/>
+      <w:spacing w:before="200" w:after="0"/>
+      <w:outlineLvl w:val="6"/>
+    </w:pPr>
+    <w:rPr>
+      <w:rFonts w:asciiTheme="majorHAnsi" w:eastAsiaTheme="majorEastAsia" w:hAnsiTheme="majorHAnsi" w:cstheme="majorBidi"/>
+      <w:color w:val="4F81BD" w:themeColor="accent1"/>
+    </w:rPr>
+  </w:style>
+  <w:style w:type="paragraph" w:styleId="Heading8">
+    <w:name w:val="heading 8"/>
+    <w:basedOn w:val="Normal"/>
+    <w:next w:val="BodyText"/>
+    <w:uiPriority w:val="9"/>
+    <w:unhideWhenUsed/>
+    <w:qFormat/>
+    <w:pPr>
+      <w:keepNext/>
+      <w:keepLines/>
+      <w:spacing w:before="200" w:after="0"/>
+      <w:outlineLvl w:val="7"/>
+    </w:pPr>
+    <w:rPr>
+      <w:rFonts w:asciiTheme="majorHAnsi" w:eastAsiaTheme="majorEastAsia" w:hAnsiTheme="majorHAnsi" w:cstheme="majorBidi"/>
+      <w:color w:val="4F81BD" w:themeColor="accent1"/>
+    </w:rPr>
+  </w:style>
+  <w:style w:type="paragraph" w:styleId="Heading9">
+    <w:name w:val="heading 9"/>
+    <w:basedOn w:val="Normal"/>
+    <w:next w:val="BodyText"/>
+    <w:uiPriority w:val="9"/>
+    <w:unhideWhenUsed/>
+    <w:qFormat/>
+    <w:pPr>
+      <w:keepNext/>
+      <w:keepLines/>
+      <w:spacing w:before="200" w:after="0"/>
+      <w:outlineLvl w:val="8"/>
+    </w:pPr>
+    <w:rPr>
+      <w:rFonts w:asciiTheme="majorHAnsi" w:eastAsiaTheme="majorEastAsia" w:hAnsiTheme="majorHAnsi" w:cstheme="majorBidi"/>
+      <w:color w:val="4F81BD" w:themeColor="accent1"/>
+    </w:rPr>
+  </w:style>
+  <w:style w:type="character" w:default="1" w:styleId="DefaultParagraphFont">
+    <w:name w:val="Default Paragraph Font"/>
+    <w:uiPriority w:val="1"/>
+    <w:semiHidden/>
+    <w:unhideWhenUsed/>
+  </w:style>
+  <w:style w:type="table" w:default="1" w:styleId="TableNormal">
+    <w:name w:val="Normal Table"/>
+    <w:uiPriority w:val="99"/>
+    <w:semiHidden/>
+    <w:unhideWhenUsed/>
+    <w:tblPr>
+      <w:tblInd w:w="0" w:type="dxa"/>
+      <w:tblCellMar>
+        <w:top w:w="0" w:type="dxa"/>
+        <w:left w:w="108" w:type="dxa"/>
+        <w:bottom w:w="0" w:type="dxa"/>
+        <w:right w:w="108" w:type="dxa"/>
+      </w:tblCellMar>
+    </w:tblPr>
+  </w:style>
+  <w:style w:type="numbering" w:default="1" w:styleId="NoList">
+    <w:name w:val="No List"/>
+    <w:uiPriority w:val="99"/>
+    <w:semiHidden/>
+    <w:unhideWhenUsed/>
+  </w:style>
+  <w:style w:type="paragraph" w:styleId="BodyText">
     <w:name w:val="Body Text"/>
     <w:basedOn w:val="Normal"/>
-    <w:link w:val="BodyTextChar"/>
-    <w:pPr>
-      <w:spacing w:after="180" w:before="180"/>
-    </w:pPr>
-    <w:qFormat/>
-  </w:style>
-  <w:style w:customStyle="1" w:styleId="FirstParagraph" w:type="paragraph">
+    <w:qFormat/>
+    <w:pPr>
+      <w:spacing w:before="180" w:after="180"/>
+    </w:pPr>
+  </w:style>
+  <w:style w:type="paragraph" w:customStyle="1" w:styleId="FirstParagraph">
     <w:name w:val="First Paragraph"/>
     <w:basedOn w:val="BodyText"/>
     <w:next w:val="BodyText"/>
     <w:qFormat/>
   </w:style>
-  <w:style w:customStyle="1" w:styleId="Compact" w:type="paragraph">
+  <w:style w:type="paragraph" w:customStyle="1" w:styleId="Compact">
     <w:name w:val="Compact"/>
     <w:basedOn w:val="BodyText"/>
     <w:qFormat/>
     <w:pPr>
-      <w:spacing w:after="36" w:before="36"/>
-    </w:pPr>
-  </w:style>
-  <w:style w:styleId="Title" w:type="paragraph">
+      <w:spacing w:before="36" w:after="36"/>
+    </w:pPr>
+  </w:style>
+  <w:style w:type="paragraph" w:styleId="Title">
     <w:name w:val="Title"/>
     <w:basedOn w:val="Normal"/>
     <w:next w:val="BodyText"/>
@@ -448,35 +913,32 @@
     <w:pPr>
       <w:keepNext/>
       <w:keepLines/>
-      <w:spacing w:after="240" w:before="480"/>
+      <w:spacing w:before="480" w:after="240"/>
       <w:jc w:val="center"/>
     </w:pPr>
     <w:rPr>
-      <w:rFonts w:asciiTheme="majorHAnsi" w:cstheme="majorBidi" w:eastAsiaTheme="majorEastAsia" w:hAnsiTheme="majorHAnsi"/>
+      <w:rFonts w:asciiTheme="majorHAnsi" w:eastAsiaTheme="majorEastAsia" w:hAnsiTheme="majorHAnsi" w:cstheme="majorBidi"/>
       <w:b/>
       <w:bCs/>
-      <w:color w:themeColor="accent1" w:themeShade="B5" w:val="345A8A"/>
+      <w:color w:val="345A8A" w:themeColor="accent1" w:themeShade="B5"/>
       <w:sz w:val="36"/>
       <w:szCs w:val="36"/>
     </w:rPr>
   </w:style>
-  <w:style w:styleId="Subtitle" w:type="paragraph">
+  <w:style w:type="paragraph" w:styleId="Subtitle">
     <w:name w:val="Subtitle"/>
     <w:basedOn w:val="Title"/>
     <w:next w:val="BodyText"/>
     <w:qFormat/>
     <w:pPr>
-      <w:keepNext/>
-      <w:keepLines/>
-      <w:spacing w:after="240" w:before="240"/>
-      <w:jc w:val="center"/>
+      <w:spacing w:before="240"/>
     </w:pPr>
     <w:rPr>
       <w:sz w:val="30"/>
       <w:szCs w:val="30"/>
     </w:rPr>
   </w:style>
-  <w:style w:customStyle="1" w:styleId="Author" w:type="paragraph">
+  <w:style w:type="paragraph" w:customStyle="1" w:styleId="Author">
     <w:name w:val="Author"/>
     <w:next w:val="BodyText"/>
     <w:qFormat/>
@@ -486,7 +948,7 @@
       <w:jc w:val="center"/>
     </w:pPr>
   </w:style>
-  <w:style w:styleId="Date" w:type="paragraph">
+  <w:style w:type="paragraph" w:styleId="Date">
     <w:name w:val="Date"/>
     <w:next w:val="BodyText"/>
     <w:qFormat/>
@@ -496,7 +958,7 @@
       <w:jc w:val="center"/>
     </w:pPr>
   </w:style>
-  <w:style w:customStyle="1" w:styleId="Abstract" w:type="paragraph">
+  <w:style w:type="paragraph" w:customStyle="1" w:styleId="Abstract">
     <w:name w:val="Abstract"/>
     <w:basedOn w:val="Normal"/>
     <w:next w:val="BodyText"/>
@@ -504,210 +966,19 @@
     <w:pPr>
       <w:keepNext/>
       <w:keepLines/>
-      <w:spacing w:after="300" w:before="300"/>
+      <w:spacing w:before="300" w:after="300"/>
     </w:pPr>
     <w:rPr>
       <w:sz w:val="20"/>
       <w:szCs w:val="20"/>
     </w:rPr>
   </w:style>
-  <w:style w:styleId="Bibliography" w:type="paragraph">
+  <w:style w:type="paragraph" w:styleId="Bibliography">
     <w:name w:val="Bibliography"/>
     <w:basedOn w:val="Normal"/>
-    <w:next w:val="Bibliography"/>
-    <w:qFormat/>
-    <w:pPr/>
-    <w:rPr/>
-  </w:style>
-  <w:style w:styleId="Heading1" w:type="paragraph">
-    <w:name w:val="Heading 1"/>
-    <w:basedOn w:val="Normal"/>
-    <w:next w:val="BodyText"/>
-    <w:uiPriority w:val="9"/>
-    <w:qFormat/>
-    <w:pPr>
-      <w:keepNext/>
-      <w:keepLines/>
-      <w:spacing w:after="0" w:before="480"/>
-      <w:outlineLvl w:val="0"/>
-    </w:pPr>
-    <w:rPr>
-      <w:rFonts w:asciiTheme="majorHAnsi" w:cstheme="majorBidi" w:eastAsiaTheme="majorEastAsia" w:hAnsiTheme="majorHAnsi"/>
-      <w:b/>
-      <w:bCs/>
-      <w:color w:themeColor="accent1" w:val="4F81BD"/>
-      <w:sz w:val="32"/>
-      <w:szCs w:val="32"/>
-    </w:rPr>
-  </w:style>
-  <w:style w:styleId="Heading2" w:type="paragraph">
-    <w:name w:val="Heading 2"/>
-    <w:basedOn w:val="Normal"/>
-    <w:next w:val="BodyText"/>
-    <w:uiPriority w:val="9"/>
-    <w:unhideWhenUsed/>
-    <w:qFormat/>
-    <w:pPr>
-      <w:keepNext/>
-      <w:keepLines/>
-      <w:spacing w:after="0" w:before="200"/>
-      <w:outlineLvl w:val="1"/>
-    </w:pPr>
-    <w:rPr>
-      <w:rFonts w:asciiTheme="majorHAnsi" w:cstheme="majorBidi" w:eastAsiaTheme="majorEastAsia" w:hAnsiTheme="majorHAnsi"/>
-      <w:b/>
-      <w:bCs/>
-      <w:color w:themeColor="accent1" w:val="4F81BD"/>
-      <w:sz w:val="28"/>
-      <w:szCs w:val="28"/>
-    </w:rPr>
-  </w:style>
-  <w:style w:styleId="Heading3" w:type="paragraph">
-    <w:name w:val="Heading 3"/>
-    <w:basedOn w:val="Normal"/>
-    <w:next w:val="BodyText"/>
-    <w:uiPriority w:val="9"/>
-    <w:unhideWhenUsed/>
-    <w:qFormat/>
-    <w:pPr>
-      <w:keepNext/>
-      <w:keepLines/>
-      <w:spacing w:after="0" w:before="200"/>
-      <w:outlineLvl w:val="2"/>
-    </w:pPr>
-    <w:rPr>
-      <w:rFonts w:asciiTheme="majorHAnsi" w:cstheme="majorBidi" w:eastAsiaTheme="majorEastAsia" w:hAnsiTheme="majorHAnsi"/>
-      <w:b/>
-      <w:bCs/>
-      <w:color w:themeColor="accent1" w:val="4F81BD"/>
-      <w:sz w:val="24"/>
-      <w:szCs w:val="24"/>
-    </w:rPr>
-  </w:style>
-  <w:style w:styleId="Heading4" w:type="paragraph">
-    <w:name w:val="Heading 4"/>
-    <w:basedOn w:val="Normal"/>
-    <w:next w:val="BodyText"/>
-    <w:uiPriority w:val="9"/>
-    <w:unhideWhenUsed/>
-    <w:qFormat/>
-    <w:pPr>
-      <w:keepNext/>
-      <w:keepLines/>
-      <w:spacing w:after="0" w:before="200"/>
-      <w:outlineLvl w:val="3"/>
-    </w:pPr>
-    <w:rPr>
-      <w:rFonts w:asciiTheme="majorHAnsi" w:cstheme="majorBidi" w:eastAsiaTheme="majorEastAsia" w:hAnsiTheme="majorHAnsi"/>
-      <w:i/>
-      <w:bCs/>
-      <w:color w:themeColor="accent1" w:val="4F81BD"/>
-      <w:sz w:val="24"/>
-      <w:szCs w:val="24"/>
-    </w:rPr>
-  </w:style>
-  <w:style w:styleId="Heading5" w:type="paragraph">
-    <w:name w:val="Heading 5"/>
-    <w:basedOn w:val="Normal"/>
-    <w:next w:val="BodyText"/>
-    <w:uiPriority w:val="9"/>
-    <w:unhideWhenUsed/>
-    <w:qFormat/>
-    <w:pPr>
-      <w:keepNext/>
-      <w:keepLines/>
-      <w:spacing w:after="0" w:before="200"/>
-      <w:outlineLvl w:val="4"/>
-    </w:pPr>
-    <w:rPr>
-      <w:rFonts w:asciiTheme="majorHAnsi" w:cstheme="majorBidi" w:eastAsiaTheme="majorEastAsia" w:hAnsiTheme="majorHAnsi"/>
-      <w:iCs/>
-      <w:color w:themeColor="accent1" w:val="4F81BD"/>
-      <w:sz w:val="24"/>
-      <w:szCs w:val="24"/>
-    </w:rPr>
-  </w:style>
-  <w:style w:styleId="Heading6" w:type="paragraph">
-    <w:name w:val="Heading 6"/>
-    <w:basedOn w:val="Normal"/>
-    <w:next w:val="BodyText"/>
-    <w:uiPriority w:val="9"/>
-    <w:unhideWhenUsed/>
-    <w:qFormat/>
-    <w:pPr>
-      <w:keepNext/>
-      <w:keepLines/>
-      <w:spacing w:after="0" w:before="200"/>
-      <w:outlineLvl w:val="5"/>
-    </w:pPr>
-    <w:rPr>
-      <w:rFonts w:asciiTheme="majorHAnsi" w:cstheme="majorBidi" w:eastAsiaTheme="majorEastAsia" w:hAnsiTheme="majorHAnsi"/>
-      <w:color w:themeColor="accent1" w:val="4F81BD"/>
-      <w:sz w:val="24"/>
-      <w:szCs w:val="24"/>
-    </w:rPr>
-  </w:style>
-  <w:style w:styleId="Heading7" w:type="paragraph">
-    <w:name w:val="Heading 7"/>
-    <w:basedOn w:val="Normal"/>
-    <w:next w:val="BodyText"/>
-    <w:uiPriority w:val="9"/>
-    <w:unhideWhenUsed/>
-    <w:qFormat/>
-    <w:pPr>
-      <w:keepNext/>
-      <w:keepLines/>
-      <w:spacing w:after="0" w:before="200"/>
-      <w:outlineLvl w:val="6"/>
-    </w:pPr>
-    <w:rPr>
-      <w:rFonts w:asciiTheme="majorHAnsi" w:cstheme="majorBidi" w:eastAsiaTheme="majorEastAsia" w:hAnsiTheme="majorHAnsi"/>
-      <w:color w:themeColor="accent1" w:val="4F81BD"/>
-      <w:sz w:val="24"/>
-      <w:szCs w:val="24"/>
-    </w:rPr>
-  </w:style>
-  <w:style w:styleId="Heading8" w:type="paragraph">
-    <w:name w:val="Heading 8"/>
-    <w:basedOn w:val="Normal"/>
-    <w:next w:val="BodyText"/>
-    <w:uiPriority w:val="9"/>
-    <w:unhideWhenUsed/>
-    <w:qFormat/>
-    <w:pPr>
-      <w:keepNext/>
-      <w:keepLines/>
-      <w:spacing w:after="0" w:before="200"/>
-      <w:outlineLvl w:val="7"/>
-    </w:pPr>
-    <w:rPr>
-      <w:rFonts w:asciiTheme="majorHAnsi" w:cstheme="majorBidi" w:eastAsiaTheme="majorEastAsia" w:hAnsiTheme="majorHAnsi"/>
-      <w:color w:themeColor="accent1" w:val="4F81BD"/>
-      <w:sz w:val="24"/>
-      <w:szCs w:val="24"/>
-    </w:rPr>
-  </w:style>
-  <w:style w:styleId="Heading9" w:type="paragraph">
-    <w:name w:val="Heading 9"/>
-    <w:basedOn w:val="Normal"/>
-    <w:next w:val="BodyText"/>
-    <w:uiPriority w:val="9"/>
-    <w:unhideWhenUsed/>
-    <w:qFormat/>
-    <w:pPr>
-      <w:keepNext/>
-      <w:keepLines/>
-      <w:spacing w:after="0" w:before="200"/>
-      <w:outlineLvl w:val="8"/>
-    </w:pPr>
-    <w:rPr>
-      <w:rFonts w:asciiTheme="majorHAnsi" w:cstheme="majorBidi" w:eastAsiaTheme="majorEastAsia" w:hAnsiTheme="majorHAnsi"/>
-      <w:color w:themeColor="accent1" w:val="4F81BD"/>
-      <w:sz w:val="24"/>
-      <w:szCs w:val="24"/>
-    </w:rPr>
-  </w:style>
-  <w:style w:styleId="BlockText" w:type="paragraph">
+    <w:qFormat/>
+  </w:style>
+  <w:style w:type="paragraph" w:styleId="BlockText">
     <w:name w:val="Block Text"/>
     <w:basedOn w:val="BodyText"/>
     <w:next w:val="BodyText"/>
@@ -715,55 +986,47 @@
     <w:unhideWhenUsed/>
     <w:qFormat/>
     <w:pPr>
-      <w:spacing w:after="100" w:before="100"/>
-      <w:ind w:firstLine="0" w:left="480" w:right="480"/>
-    </w:pPr>
-  </w:style>
-  <w:style w:styleId="FootnoteText" w:type="paragraph">
-    <w:name w:val="Footnote Text"/>
-    <w:basedOn w:val="Normal"/>
-    <w:next w:val="FootnoteText"/>
+      <w:spacing w:before="100" w:after="100"/>
+      <w:ind w:left="480" w:right="480"/>
+    </w:pPr>
+  </w:style>
+  <w:style w:type="paragraph" w:styleId="FootnoteText">
+    <w:name w:val="footnote text"/>
+    <w:basedOn w:val="Normal"/>
     <w:uiPriority w:val="9"/>
     <w:unhideWhenUsed/>
     <w:qFormat/>
   </w:style>
-  <w:style w:default="1" w:styleId="DefaultParagraphFont" w:type="character">
-    <w:name w:val="Default Paragraph Font"/>
+  <w:style w:type="table" w:customStyle="1" w:styleId="Table">
+    <w:name w:val="Table"/>
     <w:semiHidden/>
     <w:unhideWhenUsed/>
-  </w:style>
-  <w:style w:default="1" w:styleId="Table" w:type="table">
-    <w:name w:val="Table"/>
-    <w:basedOn w:val="TableNormal"/>
-    <w:semiHidden/>
-    <w:unhideWhenUsed/>
     <w:qFormat/>
     <w:tblPr>
-      <w:tblInd w:type="dxa" w:w="0"/>
+      <w:tblInd w:w="0" w:type="dxa"/>
       <w:tblCellMar>
-        <w:top w:type="dxa" w:w="0"/>
-        <w:left w:type="dxa" w:w="108"/>
-        <w:bottom w:type="dxa" w:w="0"/>
-        <w:right w:type="dxa" w:w="108"/>
+        <w:top w:w="0" w:type="dxa"/>
+        <w:left w:w="108" w:type="dxa"/>
+        <w:bottom w:w="0" w:type="dxa"/>
+        <w:right w:w="108" w:type="dxa"/>
       </w:tblCellMar>
     </w:tblPr>
     <w:tblStylePr w:type="firstRow">
       <w:tblPr>
         <w:jc w:val="left"/>
-        <w:tblInd w:type="dxa" w:w="0"/>
       </w:tblPr>
       <w:trPr>
         <w:jc w:val="left"/>
       </w:trPr>
       <w:tcPr>
+        <w:tcBorders>
+          <w:bottom w:val="single" w:sz="0" w:space="0" w:color="auto"/>
+        </w:tcBorders>
         <w:vAlign w:val="bottom"/>
-        <w:tcBorders>
-          <w:bottom w:val="single"/>
-        </w:tcBorders>
       </w:tcPr>
     </w:tblStylePr>
   </w:style>
-  <w:style w:customStyle="1" w:styleId="DefinitionTerm" w:type="paragraph">
+  <w:style w:type="paragraph" w:customStyle="1" w:styleId="DefinitionTerm">
     <w:name w:val="Definition Term"/>
     <w:basedOn w:val="Normal"/>
     <w:next w:val="Definition"/>
@@ -776,75 +1039,76 @@
       <w:b/>
     </w:rPr>
   </w:style>
-  <w:style w:customStyle="1" w:styleId="Definition" w:type="paragraph">
+  <w:style w:type="paragraph" w:customStyle="1" w:styleId="Definition">
     <w:name w:val="Definition"/>
     <w:basedOn w:val="Normal"/>
   </w:style>
-  <w:style w:styleId="Caption" w:type="paragraph">
-    <w:name w:val="Caption"/>
-    <w:basedOn w:val="Normal"/>
-    <w:link w:val="BodyTextChar"/>
-    <w:pPr>
-      <w:spacing w:after="120" w:before="0"/>
+  <w:style w:type="paragraph" w:styleId="Caption">
+    <w:name w:val="caption"/>
+    <w:basedOn w:val="Normal"/>
+    <w:link w:val="CaptionChar"/>
+    <w:pPr>
+      <w:spacing w:after="120"/>
     </w:pPr>
     <w:rPr>
       <w:i/>
     </w:rPr>
   </w:style>
-  <w:style w:customStyle="1" w:styleId="TableCaption" w:type="paragraph">
+  <w:style w:type="paragraph" w:customStyle="1" w:styleId="TableCaption">
     <w:name w:val="Table Caption"/>
     <w:basedOn w:val="Caption"/>
     <w:pPr>
       <w:keepNext/>
     </w:pPr>
   </w:style>
-  <w:style w:customStyle="1" w:styleId="ImageCaption" w:type="paragraph">
+  <w:style w:type="paragraph" w:customStyle="1" w:styleId="ImageCaption">
     <w:name w:val="Image Caption"/>
     <w:basedOn w:val="Caption"/>
   </w:style>
-  <w:style w:customStyle="1" w:styleId="Figure" w:type="paragraph">
+  <w:style w:type="paragraph" w:customStyle="1" w:styleId="Figure">
     <w:name w:val="Figure"/>
     <w:basedOn w:val="Normal"/>
   </w:style>
-  <w:style w:customStyle="1" w:styleId="CaptionedFigure" w:type="paragraph">
+  <w:style w:type="paragraph" w:customStyle="1" w:styleId="CaptionedFigure">
     <w:name w:val="Captioned Figure"/>
     <w:basedOn w:val="Figure"/>
     <w:pPr>
       <w:keepNext/>
     </w:pPr>
   </w:style>
-  <w:style w:customStyle="1" w:styleId="BodyTextChar" w:type="character">
-    <w:name w:val="Body Text Char"/>
+  <w:style w:type="character" w:customStyle="1" w:styleId="CaptionChar">
+    <w:name w:val="Caption Char"/>
     <w:basedOn w:val="DefaultParagraphFont"/>
-    <w:link w:val="BodyText"/>
-  </w:style>
-  <w:style w:customStyle="1" w:styleId="VerbatimChar" w:type="character">
+    <w:link w:val="Caption"/>
+  </w:style>
+  <w:style w:type="character" w:customStyle="1" w:styleId="VerbatimChar">
     <w:name w:val="Verbatim Char"/>
-    <w:basedOn w:val="BodyTextChar"/>
-    <w:rPr>
-      <w:rFonts w:ascii="Consolas" w:hAnsi="Consolas"/>
-      <w:sz w:val="22"/>
-    </w:rPr>
-  </w:style>
-  <w:style w:customStyle="1" w:styleId="SectionNumber" w:type="character">
+    <w:basedOn w:val="CaptionChar"/>
+    <w:link w:val="SourceCode"/>
+    <w:rPr>
+      <w:rFonts w:ascii="Consolas" w:hAnsi="Consolas"/>
+      <w:sz w:val="22"/>
+    </w:rPr>
+  </w:style>
+  <w:style w:type="character" w:customStyle="1" w:styleId="SectionNumber">
     <w:name w:val="Section Number"/>
-    <w:basedOn w:val="BodyTextChar"/>
-  </w:style>
-  <w:style w:styleId="FootnoteReference" w:type="character">
-    <w:name w:val="Footnote Reference"/>
-    <w:basedOn w:val="BodyTextChar"/>
+    <w:basedOn w:val="CaptionChar"/>
+  </w:style>
+  <w:style w:type="character" w:styleId="FootnoteReference">
+    <w:name w:val="footnote reference"/>
+    <w:basedOn w:val="CaptionChar"/>
     <w:rPr>
       <w:vertAlign w:val="superscript"/>
     </w:rPr>
   </w:style>
-  <w:style w:styleId="Hyperlink" w:type="character">
+  <w:style w:type="character" w:styleId="Hyperlink">
     <w:name w:val="Hyperlink"/>
-    <w:basedOn w:val="BodyTextChar"/>
-    <w:rPr>
-      <w:color w:themeColor="accent1" w:val="4F81BD"/>
-    </w:rPr>
-  </w:style>
-  <w:style w:styleId="TOCHeading" w:type="paragraph">
+    <w:basedOn w:val="CaptionChar"/>
+    <w:rPr>
+      <w:color w:val="4F81BD" w:themeColor="accent1"/>
+    </w:rPr>
+  </w:style>
+  <w:style w:type="paragraph" w:styleId="TOCHeading">
     <w:name w:val="TOC Heading"/>
     <w:basedOn w:val="Heading1"/>
     <w:next w:val="BodyText"/>
@@ -856,10 +1120,9 @@
       <w:outlineLvl w:val="9"/>
     </w:pPr>
     <w:rPr>
-      <w:rFonts w:asciiTheme="majorHAnsi" w:cstheme="majorBidi" w:eastAsiaTheme="majorEastAsia" w:hAnsiTheme="majorHAnsi"/>
       <w:b w:val="0"/>
       <w:bCs w:val="0"/>
-      <w:color w:themeColor="accent1" w:themeShade="BF" w:val="365F91"/>
+      <w:color w:val="365F91" w:themeColor="accent1" w:themeShade="BF"/>
     </w:rPr>
   </w:style>
   <w:style w:type="paragraph" w:customStyle="1" w:styleId="SourceCode">
@@ -867,267 +1130,329 @@
     <w:basedOn w:val="Normal"/>
     <w:link w:val="VerbatimChar"/>
     <w:pPr>
-      <w:wordWrap w:val="off"/>
-      <w:shd w:val="clear" w:fill="f8f8f8"/>
+      <w:shd w:val="clear" w:color="auto" w:fill="F8F8F8"/>
+      <w:wordWrap w:val="0"/>
     </w:pPr>
   </w:style>
   <w:style w:type="character" w:customStyle="1" w:styleId="KeywordTok">
     <w:name w:val="KeywordTok"/>
     <w:basedOn w:val="VerbatimChar"/>
     <w:rPr>
-      <w:color w:val="204a87"/>
-      <w:shd w:val="clear" w:fill="f8f8f8"/>
+      <w:rFonts w:ascii="Consolas" w:hAnsi="Consolas"/>
       <w:b/>
+      <w:color w:val="204A87"/>
+      <w:sz w:val="22"/>
+      <w:shd w:val="clear" w:color="auto" w:fill="F8F8F8"/>
     </w:rPr>
   </w:style>
   <w:style w:type="character" w:customStyle="1" w:styleId="DataTypeTok">
     <w:name w:val="DataTypeTok"/>
     <w:basedOn w:val="VerbatimChar"/>
     <w:rPr>
-      <w:color w:val="204a87"/>
-      <w:shd w:val="clear" w:fill="f8f8f8"/>
+      <w:rFonts w:ascii="Consolas" w:hAnsi="Consolas"/>
+      <w:color w:val="204A87"/>
+      <w:sz w:val="22"/>
+      <w:shd w:val="clear" w:color="auto" w:fill="F8F8F8"/>
     </w:rPr>
   </w:style>
   <w:style w:type="character" w:customStyle="1" w:styleId="DecValTok">
     <w:name w:val="DecValTok"/>
     <w:basedOn w:val="VerbatimChar"/>
     <w:rPr>
-      <w:color w:val="0000cf"/>
-      <w:shd w:val="clear" w:fill="f8f8f8"/>
+      <w:rFonts w:ascii="Consolas" w:hAnsi="Consolas"/>
+      <w:color w:val="0000CF"/>
+      <w:sz w:val="22"/>
+      <w:shd w:val="clear" w:color="auto" w:fill="F8F8F8"/>
     </w:rPr>
   </w:style>
   <w:style w:type="character" w:customStyle="1" w:styleId="BaseNTok">
     <w:name w:val="BaseNTok"/>
     <w:basedOn w:val="VerbatimChar"/>
     <w:rPr>
-      <w:color w:val="0000cf"/>
-      <w:shd w:val="clear" w:fill="f8f8f8"/>
+      <w:rFonts w:ascii="Consolas" w:hAnsi="Consolas"/>
+      <w:color w:val="0000CF"/>
+      <w:sz w:val="22"/>
+      <w:shd w:val="clear" w:color="auto" w:fill="F8F8F8"/>
     </w:rPr>
   </w:style>
   <w:style w:type="character" w:customStyle="1" w:styleId="FloatTok">
     <w:name w:val="FloatTok"/>
     <w:basedOn w:val="VerbatimChar"/>
     <w:rPr>
-      <w:color w:val="0000cf"/>
-      <w:shd w:val="clear" w:fill="f8f8f8"/>
+      <w:rFonts w:ascii="Consolas" w:hAnsi="Consolas"/>
+      <w:color w:val="0000CF"/>
+      <w:sz w:val="22"/>
+      <w:shd w:val="clear" w:color="auto" w:fill="F8F8F8"/>
     </w:rPr>
   </w:style>
   <w:style w:type="character" w:customStyle="1" w:styleId="ConstantTok">
     <w:name w:val="ConstantTok"/>
     <w:basedOn w:val="VerbatimChar"/>
     <w:rPr>
+      <w:rFonts w:ascii="Consolas" w:hAnsi="Consolas"/>
       <w:color w:val="000000"/>
-      <w:shd w:val="clear" w:fill="f8f8f8"/>
+      <w:sz w:val="22"/>
+      <w:shd w:val="clear" w:color="auto" w:fill="F8F8F8"/>
     </w:rPr>
   </w:style>
   <w:style w:type="character" w:customStyle="1" w:styleId="CharTok">
     <w:name w:val="CharTok"/>
     <w:basedOn w:val="VerbatimChar"/>
     <w:rPr>
-      <w:color w:val="4e9a06"/>
-      <w:shd w:val="clear" w:fill="f8f8f8"/>
+      <w:rFonts w:ascii="Consolas" w:hAnsi="Consolas"/>
+      <w:color w:val="4E9A06"/>
+      <w:sz w:val="22"/>
+      <w:shd w:val="clear" w:color="auto" w:fill="F8F8F8"/>
     </w:rPr>
   </w:style>
   <w:style w:type="character" w:customStyle="1" w:styleId="SpecialCharTok">
     <w:name w:val="SpecialCharTok"/>
     <w:basedOn w:val="VerbatimChar"/>
     <w:rPr>
+      <w:rFonts w:ascii="Consolas" w:hAnsi="Consolas"/>
       <w:color w:val="000000"/>
-      <w:shd w:val="clear" w:fill="f8f8f8"/>
+      <w:sz w:val="22"/>
+      <w:shd w:val="clear" w:color="auto" w:fill="F8F8F8"/>
     </w:rPr>
   </w:style>
   <w:style w:type="character" w:customStyle="1" w:styleId="StringTok">
     <w:name w:val="StringTok"/>
     <w:basedOn w:val="VerbatimChar"/>
     <w:rPr>
-      <w:color w:val="4e9a06"/>
-      <w:shd w:val="clear" w:fill="f8f8f8"/>
+      <w:rFonts w:ascii="Consolas" w:hAnsi="Consolas"/>
+      <w:color w:val="4E9A06"/>
+      <w:sz w:val="22"/>
+      <w:shd w:val="clear" w:color="auto" w:fill="F8F8F8"/>
     </w:rPr>
   </w:style>
   <w:style w:type="character" w:customStyle="1" w:styleId="VerbatimStringTok">
     <w:name w:val="VerbatimStringTok"/>
     <w:basedOn w:val="VerbatimChar"/>
     <w:rPr>
-      <w:color w:val="4e9a06"/>
-      <w:shd w:val="clear" w:fill="f8f8f8"/>
+      <w:rFonts w:ascii="Consolas" w:hAnsi="Consolas"/>
+      <w:color w:val="4E9A06"/>
+      <w:sz w:val="22"/>
+      <w:shd w:val="clear" w:color="auto" w:fill="F8F8F8"/>
     </w:rPr>
   </w:style>
   <w:style w:type="character" w:customStyle="1" w:styleId="SpecialStringTok">
     <w:name w:val="SpecialStringTok"/>
     <w:basedOn w:val="VerbatimChar"/>
     <w:rPr>
-      <w:color w:val="4e9a06"/>
-      <w:shd w:val="clear" w:fill="f8f8f8"/>
+      <w:rFonts w:ascii="Consolas" w:hAnsi="Consolas"/>
+      <w:color w:val="4E9A06"/>
+      <w:sz w:val="22"/>
+      <w:shd w:val="clear" w:color="auto" w:fill="F8F8F8"/>
     </w:rPr>
   </w:style>
   <w:style w:type="character" w:customStyle="1" w:styleId="ImportTok">
     <w:name w:val="ImportTok"/>
     <w:basedOn w:val="VerbatimChar"/>
     <w:rPr>
-      <w:shd w:val="clear" w:fill="f8f8f8"/>
+      <w:rFonts w:ascii="Consolas" w:hAnsi="Consolas"/>
+      <w:sz w:val="22"/>
+      <w:shd w:val="clear" w:color="auto" w:fill="F8F8F8"/>
     </w:rPr>
   </w:style>
   <w:style w:type="character" w:customStyle="1" w:styleId="CommentTok">
     <w:name w:val="CommentTok"/>
     <w:basedOn w:val="VerbatimChar"/>
     <w:rPr>
-      <w:color w:val="8f5902"/>
-      <w:shd w:val="clear" w:fill="f8f8f8"/>
+      <w:rFonts w:ascii="Consolas" w:hAnsi="Consolas"/>
       <w:i/>
+      <w:color w:val="8F5902"/>
+      <w:sz w:val="22"/>
+      <w:shd w:val="clear" w:color="auto" w:fill="F8F8F8"/>
     </w:rPr>
   </w:style>
   <w:style w:type="character" w:customStyle="1" w:styleId="DocumentationTok">
     <w:name w:val="DocumentationTok"/>
     <w:basedOn w:val="VerbatimChar"/>
     <w:rPr>
-      <w:color w:val="8f5902"/>
-      <w:shd w:val="clear" w:fill="f8f8f8"/>
+      <w:rFonts w:ascii="Consolas" w:hAnsi="Consolas"/>
       <w:b/>
       <w:i/>
+      <w:color w:val="8F5902"/>
+      <w:sz w:val="22"/>
+      <w:shd w:val="clear" w:color="auto" w:fill="F8F8F8"/>
     </w:rPr>
   </w:style>
   <w:style w:type="character" w:customStyle="1" w:styleId="AnnotationTok">
     <w:name w:val="AnnotationTok"/>
     <w:basedOn w:val="VerbatimChar"/>
     <w:rPr>
-      <w:color w:val="8f5902"/>
-      <w:shd w:val="clear" w:fill="f8f8f8"/>
+      <w:rFonts w:ascii="Consolas" w:hAnsi="Consolas"/>
       <w:b/>
       <w:i/>
+      <w:color w:val="8F5902"/>
+      <w:sz w:val="22"/>
+      <w:shd w:val="clear" w:color="auto" w:fill="F8F8F8"/>
     </w:rPr>
   </w:style>
   <w:style w:type="character" w:customStyle="1" w:styleId="CommentVarTok">
     <w:name w:val="CommentVarTok"/>
     <w:basedOn w:val="VerbatimChar"/>
     <w:rPr>
-      <w:color w:val="8f5902"/>
-      <w:shd w:val="clear" w:fill="f8f8f8"/>
+      <w:rFonts w:ascii="Consolas" w:hAnsi="Consolas"/>
       <w:b/>
       <w:i/>
+      <w:color w:val="8F5902"/>
+      <w:sz w:val="22"/>
+      <w:shd w:val="clear" w:color="auto" w:fill="F8F8F8"/>
     </w:rPr>
   </w:style>
   <w:style w:type="character" w:customStyle="1" w:styleId="OtherTok">
     <w:name w:val="OtherTok"/>
     <w:basedOn w:val="VerbatimChar"/>
     <w:rPr>
-      <w:color w:val="8f5902"/>
-      <w:shd w:val="clear" w:fill="f8f8f8"/>
+      <w:rFonts w:ascii="Consolas" w:hAnsi="Consolas"/>
+      <w:color w:val="8F5902"/>
+      <w:sz w:val="22"/>
+      <w:shd w:val="clear" w:color="auto" w:fill="F8F8F8"/>
     </w:rPr>
   </w:style>
   <w:style w:type="character" w:customStyle="1" w:styleId="FunctionTok">
     <w:name w:val="FunctionTok"/>
     <w:basedOn w:val="VerbatimChar"/>
     <w:rPr>
+      <w:rFonts w:ascii="Consolas" w:hAnsi="Consolas"/>
       <w:color w:val="000000"/>
-      <w:shd w:val="clear" w:fill="f8f8f8"/>
+      <w:sz w:val="22"/>
+      <w:shd w:val="clear" w:color="auto" w:fill="F8F8F8"/>
     </w:rPr>
   </w:style>
   <w:style w:type="character" w:customStyle="1" w:styleId="VariableTok">
     <w:name w:val="VariableTok"/>
     <w:basedOn w:val="VerbatimChar"/>
     <w:rPr>
+      <w:rFonts w:ascii="Consolas" w:hAnsi="Consolas"/>
       <w:color w:val="000000"/>
-      <w:shd w:val="clear" w:fill="f8f8f8"/>
+      <w:sz w:val="22"/>
+      <w:shd w:val="clear" w:color="auto" w:fill="F8F8F8"/>
     </w:rPr>
   </w:style>
   <w:style w:type="character" w:customStyle="1" w:styleId="ControlFlowTok">
     <w:name w:val="ControlFlowTok"/>
     <w:basedOn w:val="VerbatimChar"/>
     <w:rPr>
-      <w:color w:val="204a87"/>
-      <w:shd w:val="clear" w:fill="f8f8f8"/>
+      <w:rFonts w:ascii="Consolas" w:hAnsi="Consolas"/>
       <w:b/>
+      <w:color w:val="204A87"/>
+      <w:sz w:val="22"/>
+      <w:shd w:val="clear" w:color="auto" w:fill="F8F8F8"/>
     </w:rPr>
   </w:style>
   <w:style w:type="character" w:customStyle="1" w:styleId="OperatorTok">
     <w:name w:val="OperatorTok"/>
     <w:basedOn w:val="VerbatimChar"/>
     <w:rPr>
-      <w:color w:val="ce5c00"/>
-      <w:shd w:val="clear" w:fill="f8f8f8"/>
+      <w:rFonts w:ascii="Consolas" w:hAnsi="Consolas"/>
       <w:b/>
+      <w:color w:val="CE5C00"/>
+      <w:sz w:val="22"/>
+      <w:shd w:val="clear" w:color="auto" w:fill="F8F8F8"/>
     </w:rPr>
   </w:style>
   <w:style w:type="character" w:customStyle="1" w:styleId="BuiltInTok">
     <w:name w:val="BuiltInTok"/>
     <w:basedOn w:val="VerbatimChar"/>
     <w:rPr>
-      <w:shd w:val="clear" w:fill="f8f8f8"/>
+      <w:rFonts w:ascii="Consolas" w:hAnsi="Consolas"/>
+      <w:sz w:val="22"/>
+      <w:shd w:val="clear" w:color="auto" w:fill="F8F8F8"/>
     </w:rPr>
   </w:style>
   <w:style w:type="character" w:customStyle="1" w:styleId="ExtensionTok">
     <w:name w:val="ExtensionTok"/>
     <w:basedOn w:val="VerbatimChar"/>
     <w:rPr>
-      <w:shd w:val="clear" w:fill="f8f8f8"/>
+      <w:rFonts w:ascii="Consolas" w:hAnsi="Consolas"/>
+      <w:sz w:val="22"/>
+      <w:shd w:val="clear" w:color="auto" w:fill="F8F8F8"/>
     </w:rPr>
   </w:style>
   <w:style w:type="character" w:customStyle="1" w:styleId="PreprocessorTok">
     <w:name w:val="PreprocessorTok"/>
     <w:basedOn w:val="VerbatimChar"/>
     <w:rPr>
-      <w:color w:val="8f5902"/>
-      <w:shd w:val="clear" w:fill="f8f8f8"/>
+      <w:rFonts w:ascii="Consolas" w:hAnsi="Consolas"/>
       <w:i/>
+      <w:color w:val="8F5902"/>
+      <w:sz w:val="22"/>
+      <w:shd w:val="clear" w:color="auto" w:fill="F8F8F8"/>
     </w:rPr>
   </w:style>
   <w:style w:type="character" w:customStyle="1" w:styleId="AttributeTok">
     <w:name w:val="AttributeTok"/>
     <w:basedOn w:val="VerbatimChar"/>
     <w:rPr>
-      <w:color w:val="c4a000"/>
-      <w:shd w:val="clear" w:fill="f8f8f8"/>
+      <w:rFonts w:ascii="Consolas" w:hAnsi="Consolas"/>
+      <w:color w:val="C4A000"/>
+      <w:sz w:val="22"/>
+      <w:shd w:val="clear" w:color="auto" w:fill="F8F8F8"/>
     </w:rPr>
   </w:style>
   <w:style w:type="character" w:customStyle="1" w:styleId="RegionMarkerTok">
     <w:name w:val="RegionMarkerTok"/>
     <w:basedOn w:val="VerbatimChar"/>
     <w:rPr>
-      <w:shd w:val="clear" w:fill="f8f8f8"/>
+      <w:rFonts w:ascii="Consolas" w:hAnsi="Consolas"/>
+      <w:sz w:val="22"/>
+      <w:shd w:val="clear" w:color="auto" w:fill="F8F8F8"/>
     </w:rPr>
   </w:style>
   <w:style w:type="character" w:customStyle="1" w:styleId="InformationTok">
     <w:name w:val="InformationTok"/>
     <w:basedOn w:val="VerbatimChar"/>
     <w:rPr>
-      <w:color w:val="8f5902"/>
-      <w:shd w:val="clear" w:fill="f8f8f8"/>
+      <w:rFonts w:ascii="Consolas" w:hAnsi="Consolas"/>
       <w:b/>
       <w:i/>
+      <w:color w:val="8F5902"/>
+      <w:sz w:val="22"/>
+      <w:shd w:val="clear" w:color="auto" w:fill="F8F8F8"/>
     </w:rPr>
   </w:style>
   <w:style w:type="character" w:customStyle="1" w:styleId="WarningTok">
     <w:name w:val="WarningTok"/>
     <w:basedOn w:val="VerbatimChar"/>
     <w:rPr>
-      <w:color w:val="8f5902"/>
-      <w:shd w:val="clear" w:fill="f8f8f8"/>
+      <w:rFonts w:ascii="Consolas" w:hAnsi="Consolas"/>
       <w:b/>
       <w:i/>
+      <w:color w:val="8F5902"/>
+      <w:sz w:val="22"/>
+      <w:shd w:val="clear" w:color="auto" w:fill="F8F8F8"/>
     </w:rPr>
   </w:style>
   <w:style w:type="character" w:customStyle="1" w:styleId="AlertTok">
     <w:name w:val="AlertTok"/>
     <w:basedOn w:val="VerbatimChar"/>
     <w:rPr>
-      <w:color w:val="ef2929"/>
-      <w:shd w:val="clear" w:fill="f8f8f8"/>
+      <w:rFonts w:ascii="Consolas" w:hAnsi="Consolas"/>
+      <w:color w:val="EF2929"/>
+      <w:sz w:val="22"/>
+      <w:shd w:val="clear" w:color="auto" w:fill="F8F8F8"/>
     </w:rPr>
   </w:style>
   <w:style w:type="character" w:customStyle="1" w:styleId="ErrorTok">
     <w:name w:val="ErrorTok"/>
     <w:basedOn w:val="VerbatimChar"/>
     <w:rPr>
-      <w:color w:val="a40000"/>
-      <w:shd w:val="clear" w:fill="f8f8f8"/>
+      <w:rFonts w:ascii="Consolas" w:hAnsi="Consolas"/>
       <w:b/>
+      <w:color w:val="A40000"/>
+      <w:sz w:val="22"/>
+      <w:shd w:val="clear" w:color="auto" w:fill="F8F8F8"/>
     </w:rPr>
   </w:style>
   <w:style w:type="character" w:customStyle="1" w:styleId="NormalTok">
     <w:name w:val="NormalTok"/>
     <w:basedOn w:val="VerbatimChar"/>
     <w:rPr>
-      <w:shd w:val="clear" w:fill="f8f8f8"/>
+      <w:rFonts w:ascii="Consolas" w:hAnsi="Consolas"/>
+      <w:sz w:val="22"/>
+      <w:shd w:val="clear" w:color="auto" w:fill="F8F8F8"/>
     </w:rPr>
   </w:style>
 </w:styles>

</xml_diff>

<commit_message>
add sd to output
</commit_message>
<xml_diff>
--- a/markdown_results.docx
+++ b/markdown_results.docx
@@ -1,13 +1,25 @@
 
 <file path=word/document.xml><?xml version="1.0" encoding="utf-8"?>
-<w:document xmlns:wpc="http://schemas.microsoft.com/office/word/2010/wordprocessingCanvas" xmlns:cx="http://schemas.microsoft.com/office/drawing/2014/chartex" xmlns:cx1="http://schemas.microsoft.com/office/drawing/2015/9/8/chartex" xmlns:cx2="http://schemas.microsoft.com/office/drawing/2015/10/21/chartex" xmlns:cx3="http://schemas.microsoft.com/office/drawing/2016/5/9/chartex" xmlns:cx4="http://schemas.microsoft.com/office/drawing/2016/5/10/chartex" xmlns:cx5="http://schemas.microsoft.com/office/drawing/2016/5/11/chartex" xmlns:cx6="http://schemas.microsoft.com/office/drawing/2016/5/12/chartex" xmlns:cx7="http://schemas.microsoft.com/office/drawing/2016/5/13/chartex" xmlns:cx8="http://schemas.microsoft.com/office/drawing/2016/5/14/chartex" xmlns:mc="http://schemas.openxmlformats.org/markup-compatibility/2006" xmlns:aink="http://schemas.microsoft.com/office/drawing/2016/ink" xmlns:am3d="http://schemas.microsoft.com/office/drawing/2017/model3d" xmlns:o="urn:schemas-microsoft-com:office:office" xmlns:oel="http://schemas.microsoft.com/office/2019/extlst" xmlns:r="http://schemas.openxmlformats.org/officeDocument/2006/relationships" xmlns:m="http://schemas.openxmlformats.org/officeDocument/2006/math" xmlns:v="urn:schemas-microsoft-com:vml" xmlns:wp14="http://schemas.microsoft.com/office/word/2010/wordprocessingDrawing" xmlns:wp="http://schemas.openxmlformats.org/drawingml/2006/wordprocessingDrawing" xmlns:w10="urn:schemas-microsoft-com:office:word" xmlns:w="http://schemas.openxmlformats.org/wordprocessingml/2006/main" xmlns:w14="http://schemas.microsoft.com/office/word/2010/wordml" xmlns:w15="http://schemas.microsoft.com/office/word/2012/wordml" xmlns:w16cex="http://schemas.microsoft.com/office/word/2018/wordml/cex" xmlns:w16cid="http://schemas.microsoft.com/office/word/2016/wordml/cid" xmlns:w16="http://schemas.microsoft.com/office/word/2018/wordml" xmlns:w16sdtdh="http://schemas.microsoft.com/office/word/2020/wordml/sdtdatahash" xmlns:w16se="http://schemas.microsoft.com/office/word/2015/wordml/symex" xmlns:wpg="http://schemas.microsoft.com/office/word/2010/wordprocessingGroup" xmlns:wpi="http://schemas.microsoft.com/office/word/2010/wordprocessingInk" xmlns:wne="http://schemas.microsoft.com/office/word/2006/wordml" xmlns:wps="http://schemas.microsoft.com/office/word/2010/wordprocessingShape" mc:Ignorable="w14 w15 w16se w16cid w16 w16cex w16sdtdh wp14">
+<w:document xmlns:w="http://schemas.openxmlformats.org/wordprocessingml/2006/main" xmlns:m="http://schemas.openxmlformats.org/officeDocument/2006/math" xmlns:r="http://schemas.openxmlformats.org/officeDocument/2006/relationships" xmlns:o="urn:schemas-microsoft-com:office:office" xmlns:v="urn:schemas-microsoft-com:vml" xmlns:w10="urn:schemas-microsoft-com:office:word" xmlns:a="http://schemas.openxmlformats.org/drawingml/2006/main" xmlns:pic="http://schemas.openxmlformats.org/drawingml/2006/picture" xmlns:wp="http://schemas.openxmlformats.org/drawingml/2006/wordprocessingDrawing">
   <w:body>
     <w:p>
       <w:pPr>
         <w:pStyle w:val="Title"/>
       </w:pPr>
       <w:r>
-        <w:t>Figures and tables</w:t>
+        <w:t xml:space="preserve">Figures</w:t>
+      </w:r>
+      <w:r>
+        <w:t xml:space="preserve"> </w:t>
+      </w:r>
+      <w:r>
+        <w:t xml:space="preserve">and</w:t>
+      </w:r>
+      <w:r>
+        <w:t xml:space="preserve"> </w:t>
+      </w:r>
+      <w:r>
+        <w:t xml:space="preserve">tables</w:t>
       </w:r>
     </w:p>
     <w:p>
@@ -15,7 +27,13 @@
         <w:pStyle w:val="Author"/>
       </w:pPr>
       <w:r>
-        <w:t>Juliana Balluffi-Fry</w:t>
+        <w:t xml:space="preserve">Juliana</w:t>
+      </w:r>
+      <w:r>
+        <w:t xml:space="preserve"> </w:t>
+      </w:r>
+      <w:r>
+        <w:t xml:space="preserve">Balluffi-Fry</w:t>
       </w:r>
     </w:p>
     <w:p>
@@ -23,16 +41,16 @@
         <w:pStyle w:val="Date"/>
       </w:pPr>
       <w:r>
-        <w:t>2023-03-28</w:t>
-      </w:r>
-    </w:p>
+        <w:t xml:space="preserve">2023-03-28</w:t>
+      </w:r>
+    </w:p>
+    <w:bookmarkStart w:id="23" w:name="results"/>
     <w:p>
       <w:pPr>
         <w:pStyle w:val="Heading2"/>
       </w:pPr>
-      <w:bookmarkStart w:id="0" w:name="results"/>
-      <w:r>
-        <w:t>Results</w:t>
+      <w:r>
+        <w:t xml:space="preserve">Results</w:t>
       </w:r>
     </w:p>
     <w:p>
@@ -40,7 +58,7 @@
         <w:pStyle w:val="FirstParagraph"/>
       </w:pPr>
       <w:r>
-        <w:t>General summary</w:t>
+        <w:t xml:space="preserve">General summary</w:t>
       </w:r>
     </w:p>
     <w:p>
@@ -48,7 +66,7 @@
         <w:pStyle w:val="BodyText"/>
       </w:pPr>
       <w:r>
-        <w:t>The hare cycle was increasing in 2015, peaked during the 2016-2017 winter, declined from 2017 to 2019, after which it remained in the low until 2021 (Figure 1). After initial data cleaning was complete, we analysed GPS data from 88 individuals, totaling 464 weekly home ranges. Home ranges were composed of an average of 298 fixes. Within our sample, 20 individuals were male, 68 were female. Of the females, 26 were food supplemented while collared. A total of 234 home ranges occurred in early winter and 230 in late winter; 0 occurred outside our seasonal limits (i.e., November). The mean areas of 90%, 75%, and 50% weekly home ranges (MCPs) were 2.76 ha, 1.84 ha, and 1.01 ha respectively. Results from 90%, 75%, and 50% MCPs were highly correlated (r &gt; 0.78), and we completed subsequent home range size analyses with the 90% MCP results.</w:t>
+        <w:t xml:space="preserve">The hare cycle was increasing in 2015, peaked during the 2016-2017 winter, declined from 2017 to 2019, after which it remained in the low until 2021 (Figure 1). After initial data cleaning was complete, we analysed GPS data from 88 individuals, totaling 464 weekly home ranges. Home ranges were composed of an average of 298 fixes. Within our sample, 20 individuals were male, 68 were female. Of the females, 26 were food supplemented while collared. A total of 234 home ranges occurred in early winter and 230 in late winter; 0 occurred outside our seasonal limits (i.e., November). The mean areas of 90%, 75%, and 50% weekly home ranges (MCPs) were 2.76 +/- 1.96 ha, 1.84 +/- 1.5 ha, and 1.01 +/- 0.98 ha respectively. Results from 90%, 75%, and 50% MCPs were highly correlated (r &gt; 0.78), and we completed subsequent home range size analyses with the 90% MCP results.</w:t>
       </w:r>
     </w:p>
     <w:p>
@@ -56,7 +74,7 @@
         <w:pStyle w:val="BodyText"/>
       </w:pPr>
       <w:r>
-        <w:t>Home range size predictors</w:t>
+        <w:t xml:space="preserve">Home range size predictors</w:t>
       </w:r>
     </w:p>
     <w:p>
@@ -64,7 +82,7 @@
         <w:pStyle w:val="BodyText"/>
       </w:pPr>
       <w:r>
-        <w:t>Snowshoe hare home ranges were largest in the low of the cycle (2019-2020) and smallest in the peak of the cycle (2016-2017; Figure 1). We found no effect of sex on home range size excluding food add females (p = 0.25, t = 1.34, df = 322), so we did not include sex in our models.</w:t>
+        <w:t xml:space="preserve">Snowshoe hare home ranges were largest in the low of the cycle (2019-2020) and smallest in the peak of the cycle (2016-2017; Figure 1). We found no effect of sex on home range size excluding food add females (p = 0.25, t = 1.34, df = 322), so we did not include sex in our models.</w:t>
       </w:r>
     </w:p>
     <w:p>
@@ -72,7 +90,7 @@
         <w:pStyle w:val="BodyText"/>
       </w:pPr>
       <w:r>
-        <w:t>Our control-only model (all years; only control individuals; n = 324) found that hare home ranges decreased with hare density (-1.5 +/- 0.3 ha per hare/ha increase). As hare density increased from 0 to 1.4 hares/ha, hare home ranges shrunk from 4.08 ha to 1.98.</w:t>
+        <w:t xml:space="preserve">Our control-only model (all years; only control individuals; n = 324) found that hare home ranges decreased with hare density (-1.5 +/- 0.3 ha per hare/ha increase). As hare density increased from 0 to 1.4 hares/ha, hare home ranges shrunk from 4.08 ha to 1.98.</w:t>
       </w:r>
     </w:p>
     <w:p>
@@ -80,7 +98,7 @@
         <w:pStyle w:val="BodyText"/>
       </w:pPr>
       <w:r>
-        <w:t>Our seasonal model (all years; only control home ranges within seasons; n = 324), which interacted hare density with season (early versus late winter) found a negative relationship between home range size and density (-2.75 +/- 0.56). In both cases, early winter and late winter, home ranges decreased in size with hare density (Figure 3). This model found hare density to be significant (t &gt; 2) toward predicting home range size, but not season or the interaction between season and density (Table 1).</w:t>
+        <w:t xml:space="preserve">Our seasonal model (all years; only control home ranges within seasons; n = 324), which interacted hare density with season (early versus late winter) found a negative relationship between home range size and density (-2.75 +/- 0.56). In both cases, early winter and late winter, home ranges decreased in size with hare density (Figure 3). This model found hare density to be significant (t &gt; 2) toward predicting home range size, but not season or the interaction between season and density (Table 1).</w:t>
       </w:r>
     </w:p>
     <w:p>
@@ -88,7 +106,7 @@
         <w:pStyle w:val="BodyText"/>
       </w:pPr>
       <w:r>
-        <w:t>Our food treatment model (years with food-add experiments; all individuals; n = 443), found that as hare density increased from 0 to 1.4 hares/ha, controls slightly decreased their home ranges from 3.95 ha to 1.89 ha, and food-adds substantially decreased their home ranges from 5.51 ha to -0.12 ha (Figure 3). All terms in the model, hare density, food treatment, and their interaction, were significant (t &gt; 2) in predicting home range size (Table 1).</w:t>
+        <w:t xml:space="preserve">Our food treatment model (years with food-add experiments; all individuals; n = 443), found that as hare density increased from 0 to 1.4 hares/ha, controls slightly decreased their home ranges from 3.95 ha to 1.89 ha, and food-adds substantially decreased their home ranges from 5.51 ha to -0.12 ha (Figure 3). All terms in the model, hare density, food treatment, and their interaction, were significant (t &gt; 2) in predicting home range size (Table 1).</w:t>
       </w:r>
     </w:p>
     <w:p>
@@ -96,8 +114,7 @@
         <w:pStyle w:val="BodyText"/>
       </w:pPr>
       <w:r>
-        <w:lastRenderedPageBreak/>
-        <w:t>The model that interacted food treatment, season, and hare density (all years with food-add experiments; home ranges within seasons; n = 443) also found a negative relationship between home range size and density (-5.16 +/- 0.74 ha per hare/ha increase). Regardless of scenario, season or food treatment, home ranges decreased with hare density (Figure 3). The interaction between food treatment and density remained significant (t &gt; 2; Table 1), with food adds in early winter showing the most negative response and controls in early winter showing the least negative response (Figure 3). The interaction between all three terms was not significant (Table 1).</w:t>
+        <w:t xml:space="preserve">The model that interacted food treatment, season, and hare density (all years with food-add experiments; home ranges within seasons; n = 443) also found a negative relationship between home range size and density (-5.16 +/- 0.74 ha per hare/ha increase). Regardless of scenario, season or food treatment, home ranges decreased with hare density (Figure 3). The interaction between food treatment and density remained significant (t &gt; 2; Table 1), with food adds in early winter showing the most negative response and controls in early winter showing the least negative response (Figure 3). The interaction between all three terms was not significant (Table 1).</w:t>
       </w:r>
     </w:p>
     <w:p>
@@ -105,26 +122,22 @@
         <w:pStyle w:val="CaptionedFigure"/>
       </w:pPr>
       <w:r>
-        <w:rPr>
-          <w:noProof/>
-        </w:rPr>
         <w:drawing>
-          <wp:inline distT="0" distB="0" distL="0" distR="0" wp14:anchorId="59DA38F1" wp14:editId="23C7650C">
+          <wp:inline>
             <wp:extent cx="3810000" cy="2540000"/>
-            <wp:effectExtent l="0" t="0" r="0" b="0"/>
-            <wp:docPr id="21" name="Picture" descr="Figure 1. Summary of data"/>
-            <wp:cNvGraphicFramePr/>
-            <a:graphic xmlns:a="http://schemas.openxmlformats.org/drawingml/2006/main">
+            <wp:effectExtent b="0" l="0" r="0" t="0"/>
+            <wp:docPr descr="Figure 1. Summary of data" title="" id="1" name="Picture"/>
+            <a:graphic>
               <a:graphicData uri="http://schemas.openxmlformats.org/drawingml/2006/picture">
-                <pic:pic xmlns:pic="http://schemas.openxmlformats.org/drawingml/2006/picture">
+                <pic:pic>
                   <pic:nvPicPr>
-                    <pic:cNvPr id="22" name="Picture" descr="output/figures/sumfigure.jpeg"/>
+                    <pic:cNvPr descr="output/figures/sumfigure.jpeg" id="0" name="Picture"/>
                     <pic:cNvPicPr>
-                      <a:picLocks noChangeAspect="1" noChangeArrowheads="1"/>
+                      <a:picLocks noChangeArrowheads="1" noChangeAspect="1"/>
                     </pic:cNvPicPr>
                   </pic:nvPicPr>
                   <pic:blipFill>
-                    <a:blip r:embed="rId7"/>
+                    <a:blip r:embed="rId20"/>
                     <a:stretch>
                       <a:fillRect/>
                     </a:stretch>
@@ -156,7 +169,7 @@
         <w:pStyle w:val="ImageCaption"/>
       </w:pPr>
       <w:r>
-        <w:t>Figure 1. Summary of data</w:t>
+        <w:t xml:space="preserve">Figure 1. Summary of data</w:t>
       </w:r>
     </w:p>
     <w:p>
@@ -164,26 +177,22 @@
         <w:pStyle w:val="CaptionedFigure"/>
       </w:pPr>
       <w:r>
-        <w:rPr>
-          <w:noProof/>
-        </w:rPr>
         <w:drawing>
-          <wp:inline distT="0" distB="0" distL="0" distR="0" wp14:anchorId="337C3BA0" wp14:editId="400840CB">
-            <wp:extent cx="3810000" cy="2540000"/>
-            <wp:effectExtent l="0" t="0" r="0" b="0"/>
-            <wp:docPr id="24" name="Picture" descr="Figure 2. Home range size in response to density using control data only."/>
-            <wp:cNvGraphicFramePr/>
-            <a:graphic xmlns:a="http://schemas.openxmlformats.org/drawingml/2006/main">
+          <wp:inline>
+            <wp:extent cx="5334000" cy="3556000"/>
+            <wp:effectExtent b="0" l="0" r="0" t="0"/>
+            <wp:docPr descr="Figure 2. Home range size in response to density using control data only." title="" id="1" name="Picture"/>
+            <a:graphic>
               <a:graphicData uri="http://schemas.openxmlformats.org/drawingml/2006/picture">
-                <pic:pic xmlns:pic="http://schemas.openxmlformats.org/drawingml/2006/picture">
+                <pic:pic>
                   <pic:nvPicPr>
-                    <pic:cNvPr id="25" name="Picture" descr="output/figures/control_density.jpeg"/>
+                    <pic:cNvPr descr="output/figures/control_density.jpeg" id="0" name="Picture"/>
                     <pic:cNvPicPr>
-                      <a:picLocks noChangeAspect="1" noChangeArrowheads="1"/>
+                      <a:picLocks noChangeArrowheads="1" noChangeAspect="1"/>
                     </pic:cNvPicPr>
                   </pic:nvPicPr>
                   <pic:blipFill>
-                    <a:blip r:embed="rId8"/>
+                    <a:blip r:embed="rId21"/>
                     <a:stretch>
                       <a:fillRect/>
                     </a:stretch>
@@ -191,7 +200,7 @@
                   <pic:spPr bwMode="auto">
                     <a:xfrm>
                       <a:off x="0" y="0"/>
-                      <a:ext cx="3810000" cy="2540000"/>
+                      <a:ext cx="5334000" cy="3556000"/>
                     </a:xfrm>
                     <a:prstGeom prst="rect">
                       <a:avLst/>
@@ -215,7 +224,7 @@
         <w:pStyle w:val="ImageCaption"/>
       </w:pPr>
       <w:r>
-        <w:t>Figure 2. Home range size in response to density using control data only.</w:t>
+        <w:t xml:space="preserve">Figure 2. Home range size in response to density using control data only.</w:t>
       </w:r>
     </w:p>
     <w:p>
@@ -223,27 +232,22 @@
         <w:pStyle w:val="CaptionedFigure"/>
       </w:pPr>
       <w:r>
-        <w:rPr>
-          <w:noProof/>
-        </w:rPr>
-        <w:lastRenderedPageBreak/>
         <w:drawing>
-          <wp:inline distT="0" distB="0" distL="0" distR="0" wp14:anchorId="17AA7328" wp14:editId="7C9573FC">
-            <wp:extent cx="3810000" cy="6466637"/>
-            <wp:effectExtent l="0" t="0" r="0" b="0"/>
-            <wp:docPr id="27" name="Picture" descr="Figure 3. Home range size in response to density considering food conditions, both via season and food add treatment."/>
-            <wp:cNvGraphicFramePr/>
-            <a:graphic xmlns:a="http://schemas.openxmlformats.org/drawingml/2006/main">
+          <wp:inline>
+            <wp:extent cx="5334000" cy="8890000"/>
+            <wp:effectExtent b="0" l="0" r="0" t="0"/>
+            <wp:docPr descr="Figure 3. Home range size in response to density considering food conditions, both via season and food add treatment." title="" id="1" name="Picture"/>
+            <a:graphic>
               <a:graphicData uri="http://schemas.openxmlformats.org/drawingml/2006/picture">
-                <pic:pic xmlns:pic="http://schemas.openxmlformats.org/drawingml/2006/picture">
+                <pic:pic>
                   <pic:nvPicPr>
-                    <pic:cNvPr id="28" name="Picture" descr="output/figures/all_density.jpeg"/>
+                    <pic:cNvPr descr="output/figures/all_density.jpeg" id="0" name="Picture"/>
                     <pic:cNvPicPr>
-                      <a:picLocks noChangeAspect="1" noChangeArrowheads="1"/>
+                      <a:picLocks noChangeArrowheads="1" noChangeAspect="1"/>
                     </pic:cNvPicPr>
                   </pic:nvPicPr>
                   <pic:blipFill>
-                    <a:blip r:embed="rId9"/>
+                    <a:blip r:embed="rId22"/>
                     <a:stretch>
                       <a:fillRect/>
                     </a:stretch>
@@ -251,7 +255,7 @@
                   <pic:spPr bwMode="auto">
                     <a:xfrm>
                       <a:off x="0" y="0"/>
-                      <a:ext cx="3813715" cy="6472942"/>
+                      <a:ext cx="5334000" cy="8890000"/>
                     </a:xfrm>
                     <a:prstGeom prst="rect">
                       <a:avLst/>
@@ -275,57 +279,32 @@
         <w:pStyle w:val="ImageCaption"/>
       </w:pPr>
       <w:r>
-        <w:t>Figure 3. Home range size in response to density considering food conditions, both via season and food add treatment.</w:t>
-      </w:r>
-      <w:bookmarkEnd w:id="0"/>
-    </w:p>
-    <w:sectPr>
-      <w:pgSz w:w="12240" w:h="15840"/>
-      <w:pgMar w:top="1440" w:right="1440" w:bottom="1440" w:left="1440" w:header="720" w:footer="720" w:gutter="0"/>
-      <w:cols w:space="720"/>
-    </w:sectPr>
+        <w:t xml:space="preserve">Figure 3. Home range size in response to density considering food conditions, both via season and food add treatment.</w:t>
+      </w:r>
+    </w:p>
+    <w:bookmarkEnd w:id="23"/>
+    <w:sectPr/>
   </w:body>
 </w:document>
 </file>
 
-<file path=word/endnotes.xml><?xml version="1.0" encoding="utf-8"?>
-<w:endnotes xmlns:wpc="http://schemas.microsoft.com/office/word/2010/wordprocessingCanvas" xmlns:cx="http://schemas.microsoft.com/office/drawing/2014/chartex" xmlns:cx1="http://schemas.microsoft.com/office/drawing/2015/9/8/chartex" xmlns:cx2="http://schemas.microsoft.com/office/drawing/2015/10/21/chartex" xmlns:cx3="http://schemas.microsoft.com/office/drawing/2016/5/9/chartex" xmlns:cx4="http://schemas.microsoft.com/office/drawing/2016/5/10/chartex" xmlns:cx5="http://schemas.microsoft.com/office/drawing/2016/5/11/chartex" xmlns:cx6="http://schemas.microsoft.com/office/drawing/2016/5/12/chartex" xmlns:cx7="http://schemas.microsoft.com/office/drawing/2016/5/13/chartex" xmlns:cx8="http://schemas.microsoft.com/office/drawing/2016/5/14/chartex" xmlns:mc="http://schemas.openxmlformats.org/markup-compatibility/2006" xmlns:aink="http://schemas.microsoft.com/office/drawing/2016/ink" xmlns:am3d="http://schemas.microsoft.com/office/drawing/2017/model3d" xmlns:o="urn:schemas-microsoft-com:office:office" xmlns:oel="http://schemas.microsoft.com/office/2019/extlst" xmlns:r="http://schemas.openxmlformats.org/officeDocument/2006/relationships" xmlns:m="http://schemas.openxmlformats.org/officeDocument/2006/math" xmlns:v="urn:schemas-microsoft-com:vml" xmlns:wp14="http://schemas.microsoft.com/office/word/2010/wordprocessingDrawing" xmlns:wp="http://schemas.openxmlformats.org/drawingml/2006/wordprocessingDrawing" xmlns:w10="urn:schemas-microsoft-com:office:word" xmlns:w="http://schemas.openxmlformats.org/wordprocessingml/2006/main" xmlns:w14="http://schemas.microsoft.com/office/word/2010/wordml" xmlns:w15="http://schemas.microsoft.com/office/word/2012/wordml" xmlns:w16cex="http://schemas.microsoft.com/office/word/2018/wordml/cex" xmlns:w16cid="http://schemas.microsoft.com/office/word/2016/wordml/cid" xmlns:w16="http://schemas.microsoft.com/office/word/2018/wordml" xmlns:w16sdtdh="http://schemas.microsoft.com/office/word/2020/wordml/sdtdatahash" xmlns:w16se="http://schemas.microsoft.com/office/word/2015/wordml/symex" xmlns:wpg="http://schemas.microsoft.com/office/word/2010/wordprocessingGroup" xmlns:wpi="http://schemas.microsoft.com/office/word/2010/wordprocessingInk" xmlns:wne="http://schemas.microsoft.com/office/word/2006/wordml" xmlns:wps="http://schemas.microsoft.com/office/word/2010/wordprocessingShape" mc:Ignorable="w14 w15 w16se w16cid w16 w16cex w16sdtdh wp14">
-  <w:endnote w:type="separator" w:id="-1">
-    <w:p>
-      <w:pPr>
-        <w:spacing w:after="0"/>
-      </w:pPr>
-      <w:r>
-        <w:separator/>
-      </w:r>
-    </w:p>
-  </w:endnote>
-  <w:endnote w:type="continuationSeparator" w:id="0">
-    <w:p>
-      <w:pPr>
-        <w:spacing w:after="0"/>
-      </w:pPr>
-      <w:r>
-        <w:continuationSeparator/>
-      </w:r>
-    </w:p>
-  </w:endnote>
-</w:endnotes>
+<file path=word/comments.xml><?xml version="1.0" encoding="utf-8"?>
+<w:comments xmlns:w="http://schemas.openxmlformats.org/wordprocessingml/2006/main" xmlns:m="http://schemas.openxmlformats.org/officeDocument/2006/math" xmlns:r="http://schemas.openxmlformats.org/officeDocument/2006/relationships" xmlns:o="urn:schemas-microsoft-com:office:office" xmlns:v="urn:schemas-microsoft-com:vml" xmlns:w10="urn:schemas-microsoft-com:office:word" xmlns:a="http://schemas.openxmlformats.org/drawingml/2006/main" xmlns:pic="http://schemas.openxmlformats.org/drawingml/2006/picture" xmlns:wp="http://schemas.openxmlformats.org/drawingml/2006/wordprocessingDrawing"/>
 </file>
 
 <file path=word/footnotes.xml><?xml version="1.0" encoding="utf-8"?>
-<w:footnotes xmlns:wpc="http://schemas.microsoft.com/office/word/2010/wordprocessingCanvas" xmlns:cx="http://schemas.microsoft.com/office/drawing/2014/chartex" xmlns:cx1="http://schemas.microsoft.com/office/drawing/2015/9/8/chartex" xmlns:cx2="http://schemas.microsoft.com/office/drawing/2015/10/21/chartex" xmlns:cx3="http://schemas.microsoft.com/office/drawing/2016/5/9/chartex" xmlns:cx4="http://schemas.microsoft.com/office/drawing/2016/5/10/chartex" xmlns:cx5="http://schemas.microsoft.com/office/drawing/2016/5/11/chartex" xmlns:cx6="http://schemas.microsoft.com/office/drawing/2016/5/12/chartex" xmlns:cx7="http://schemas.microsoft.com/office/drawing/2016/5/13/chartex" xmlns:cx8="http://schemas.microsoft.com/office/drawing/2016/5/14/chartex" xmlns:mc="http://schemas.openxmlformats.org/markup-compatibility/2006" xmlns:aink="http://schemas.microsoft.com/office/drawing/2016/ink" xmlns:am3d="http://schemas.microsoft.com/office/drawing/2017/model3d" xmlns:o="urn:schemas-microsoft-com:office:office" xmlns:oel="http://schemas.microsoft.com/office/2019/extlst" xmlns:r="http://schemas.openxmlformats.org/officeDocument/2006/relationships" xmlns:m="http://schemas.openxmlformats.org/officeDocument/2006/math" xmlns:v="urn:schemas-microsoft-com:vml" xmlns:wp14="http://schemas.microsoft.com/office/word/2010/wordprocessingDrawing" xmlns:wp="http://schemas.openxmlformats.org/drawingml/2006/wordprocessingDrawing" xmlns:w10="urn:schemas-microsoft-com:office:word" xmlns:w="http://schemas.openxmlformats.org/wordprocessingml/2006/main" xmlns:w14="http://schemas.microsoft.com/office/word/2010/wordml" xmlns:w15="http://schemas.microsoft.com/office/word/2012/wordml" xmlns:w16cex="http://schemas.microsoft.com/office/word/2018/wordml/cex" xmlns:w16cid="http://schemas.microsoft.com/office/word/2016/wordml/cid" xmlns:w16="http://schemas.microsoft.com/office/word/2018/wordml" xmlns:w16sdtdh="http://schemas.microsoft.com/office/word/2020/wordml/sdtdatahash" xmlns:w16se="http://schemas.microsoft.com/office/word/2015/wordml/symex" xmlns:wpg="http://schemas.microsoft.com/office/word/2010/wordprocessingGroup" xmlns:wpi="http://schemas.microsoft.com/office/word/2010/wordprocessingInk" xmlns:wne="http://schemas.microsoft.com/office/word/2006/wordml" xmlns:wps="http://schemas.microsoft.com/office/word/2010/wordprocessingShape" mc:Ignorable="w14 w15 w16se w16cid w16 w16cex w16sdtdh wp14">
+<w:footnotes xmlns:w="http://schemas.openxmlformats.org/wordprocessingml/2006/main" xmlns:m="http://schemas.openxmlformats.org/officeDocument/2006/math" xmlns:r="http://schemas.openxmlformats.org/officeDocument/2006/relationships" xmlns:o="urn:schemas-microsoft-com:office:office" xmlns:v="urn:schemas-microsoft-com:vml" xmlns:w10="urn:schemas-microsoft-com:office:word" xmlns:a="http://schemas.openxmlformats.org/drawingml/2006/main" xmlns:pic="http://schemas.openxmlformats.org/drawingml/2006/picture" xmlns:wp="http://schemas.openxmlformats.org/drawingml/2006/wordprocessingDrawing">
+  <w:footnote w:type="continuationSeparator" w:id="0">
+    <w:p>
+      <w:r>
+        <w:continuationSeparator/>
+      </w:r>
+    </w:p>
+  </w:footnote>
   <w:footnote w:type="separator" w:id="-1">
     <w:p>
       <w:r>
         <w:separator/>
-      </w:r>
-    </w:p>
-  </w:footnote>
-  <w:footnote w:type="continuationSeparator" w:id="0">
-    <w:p>
-      <w:r>
-        <w:continuationSeparator/>
       </w:r>
     </w:p>
   </w:footnote>
@@ -333,11 +312,10 @@
 </file>
 
 <file path=word/numbering.xml><?xml version="1.0" encoding="utf-8"?>
-<w:numbering xmlns:wpc="http://schemas.microsoft.com/office/word/2010/wordprocessingCanvas" xmlns:cx="http://schemas.microsoft.com/office/drawing/2014/chartex" xmlns:cx1="http://schemas.microsoft.com/office/drawing/2015/9/8/chartex" xmlns:cx2="http://schemas.microsoft.com/office/drawing/2015/10/21/chartex" xmlns:cx3="http://schemas.microsoft.com/office/drawing/2016/5/9/chartex" xmlns:cx4="http://schemas.microsoft.com/office/drawing/2016/5/10/chartex" xmlns:cx5="http://schemas.microsoft.com/office/drawing/2016/5/11/chartex" xmlns:cx6="http://schemas.microsoft.com/office/drawing/2016/5/12/chartex" xmlns:cx7="http://schemas.microsoft.com/office/drawing/2016/5/13/chartex" xmlns:cx8="http://schemas.microsoft.com/office/drawing/2016/5/14/chartex" xmlns:mc="http://schemas.openxmlformats.org/markup-compatibility/2006" xmlns:aink="http://schemas.microsoft.com/office/drawing/2016/ink" xmlns:am3d="http://schemas.microsoft.com/office/drawing/2017/model3d" xmlns:o="urn:schemas-microsoft-com:office:office" xmlns:oel="http://schemas.microsoft.com/office/2019/extlst" xmlns:r="http://schemas.openxmlformats.org/officeDocument/2006/relationships" xmlns:m="http://schemas.openxmlformats.org/officeDocument/2006/math" xmlns:v="urn:schemas-microsoft-com:vml" xmlns:wp14="http://schemas.microsoft.com/office/word/2010/wordprocessingDrawing" xmlns:wp="http://schemas.openxmlformats.org/drawingml/2006/wordprocessingDrawing" xmlns:w10="urn:schemas-microsoft-com:office:word" xmlns:w="http://schemas.openxmlformats.org/wordprocessingml/2006/main" xmlns:w14="http://schemas.microsoft.com/office/word/2010/wordml" xmlns:w15="http://schemas.microsoft.com/office/word/2012/wordml" xmlns:w16cex="http://schemas.microsoft.com/office/word/2018/wordml/cex" xmlns:w16cid="http://schemas.microsoft.com/office/word/2016/wordml/cid" xmlns:w16="http://schemas.microsoft.com/office/word/2018/wordml" xmlns:w16sdtdh="http://schemas.microsoft.com/office/word/2020/wordml/sdtdatahash" xmlns:w16se="http://schemas.microsoft.com/office/word/2015/wordml/symex" xmlns:wpg="http://schemas.microsoft.com/office/word/2010/wordprocessingGroup" xmlns:wpi="http://schemas.microsoft.com/office/word/2010/wordprocessingInk" xmlns:wne="http://schemas.microsoft.com/office/word/2006/wordml" xmlns:wps="http://schemas.microsoft.com/office/word/2010/wordprocessingShape" mc:Ignorable="w14 w15 w16se w16cid w16 w16cex w16sdtdh wp14">
-  <w:abstractNum w:abstractNumId="0" w15:restartNumberingAfterBreak="0">
-    <w:nsid w:val="0000A990"/>
+<w:numbering xmlns:w="http://schemas.openxmlformats.org/wordprocessingml/2006/main">
+  <w:abstractNum w:abstractNumId="990">
+    <w:nsid w:val="A990"/>
     <w:multiLevelType w:val="multilevel"/>
-    <w:tmpl w:val="3FE221A2"/>
     <w:lvl w:ilvl="0">
       <w:numFmt w:val="bullet"/>
       <w:lvlText w:val=" "/>
@@ -411,21 +389,21 @@
       </w:pPr>
     </w:lvl>
   </w:abstractNum>
-  <w:num w:numId="1" w16cid:durableId="539974240">
-    <w:abstractNumId w:val="0"/>
+  <w:num w:numId="1000">
+    <w:abstractNumId w:val="990"/>
   </w:num>
 </w:numbering>
 </file>
 
 <file path=word/styles.xml><?xml version="1.0" encoding="utf-8"?>
-<w:styles xmlns:mc="http://schemas.openxmlformats.org/markup-compatibility/2006" xmlns:r="http://schemas.openxmlformats.org/officeDocument/2006/relationships" xmlns:w="http://schemas.openxmlformats.org/wordprocessingml/2006/main" xmlns:w14="http://schemas.microsoft.com/office/word/2010/wordml" xmlns:w15="http://schemas.microsoft.com/office/word/2012/wordml" xmlns:w16cex="http://schemas.microsoft.com/office/word/2018/wordml/cex" xmlns:w16cid="http://schemas.microsoft.com/office/word/2016/wordml/cid" xmlns:w16="http://schemas.microsoft.com/office/word/2018/wordml" xmlns:w16sdtdh="http://schemas.microsoft.com/office/word/2020/wordml/sdtdatahash" xmlns:w16se="http://schemas.microsoft.com/office/word/2015/wordml/symex" mc:Ignorable="w14 w15 w16se w16cid w16 w16cex w16sdtdh">
+<w:styles xmlns:r="http://schemas.openxmlformats.org/officeDocument/2006/relationships" xmlns:w="http://schemas.openxmlformats.org/wordprocessingml/2006/main">
   <w:docDefaults>
     <w:rPrDefault>
       <w:rPr>
-        <w:rFonts w:asciiTheme="minorHAnsi" w:eastAsiaTheme="minorHAnsi" w:hAnsiTheme="minorHAnsi" w:cstheme="minorBidi"/>
+        <w:rFonts w:asciiTheme="minorHAnsi" w:cstheme="minorBidi" w:eastAsiaTheme="minorHAnsi" w:hAnsiTheme="minorHAnsi"/>
         <w:sz w:val="24"/>
         <w:szCs w:val="24"/>
-        <w:lang w:val="en-US" w:eastAsia="en-US" w:bidi="ar-SA"/>
+        <w:lang w:bidi="ar-SA" w:eastAsia="en-US" w:val="en-US"/>
       </w:rPr>
     </w:rPrDefault>
     <w:pPrDefault>
@@ -434,277 +412,136 @@
       </w:pPr>
     </w:pPrDefault>
   </w:docDefaults>
-  <w:latentStyles w:defLockedState="0" w:defUIPriority="0" w:defSemiHidden="0" w:defUnhideWhenUsed="0" w:defQFormat="0" w:count="376">
-    <w:lsdException w:name="Normal Table" w:semiHidden="1" w:unhideWhenUsed="1"/>
-    <w:lsdException w:name="Table Simple 1" w:semiHidden="1" w:unhideWhenUsed="1"/>
-    <w:lsdException w:name="Table Simple 2" w:semiHidden="1" w:unhideWhenUsed="1"/>
-    <w:lsdException w:name="Table Simple 3" w:semiHidden="1" w:unhideWhenUsed="1"/>
-    <w:lsdException w:name="Table Classic 1" w:semiHidden="1" w:unhideWhenUsed="1"/>
-    <w:lsdException w:name="Table Classic 2" w:semiHidden="1" w:unhideWhenUsed="1"/>
-    <w:lsdException w:name="Table Classic 3" w:semiHidden="1" w:unhideWhenUsed="1"/>
-    <w:lsdException w:name="Table Classic 4" w:semiHidden="1" w:unhideWhenUsed="1"/>
-    <w:lsdException w:name="Table Colorful 1" w:semiHidden="1" w:unhideWhenUsed="1"/>
-    <w:lsdException w:name="Table Colorful 2" w:semiHidden="1" w:unhideWhenUsed="1"/>
-    <w:lsdException w:name="Table Colorful 3" w:semiHidden="1" w:unhideWhenUsed="1"/>
-    <w:lsdException w:name="Table Columns 1" w:semiHidden="1" w:unhideWhenUsed="1"/>
-    <w:lsdException w:name="Table Columns 2" w:semiHidden="1" w:unhideWhenUsed="1"/>
-    <w:lsdException w:name="Table Columns 3" w:semiHidden="1" w:unhideWhenUsed="1"/>
-    <w:lsdException w:name="Table Columns 4" w:semiHidden="1" w:unhideWhenUsed="1"/>
-    <w:lsdException w:name="Table Columns 5" w:semiHidden="1" w:unhideWhenUsed="1"/>
-    <w:lsdException w:name="Table Grid 1" w:semiHidden="1" w:unhideWhenUsed="1"/>
-    <w:lsdException w:name="Table Grid 2" w:semiHidden="1" w:unhideWhenUsed="1"/>
-    <w:lsdException w:name="Table Grid 3" w:semiHidden="1" w:unhideWhenUsed="1"/>
-    <w:lsdException w:name="Table Grid 4" w:semiHidden="1" w:unhideWhenUsed="1"/>
-    <w:lsdException w:name="Table Grid 5" w:semiHidden="1" w:unhideWhenUsed="1"/>
-    <w:lsdException w:name="Table Grid 6" w:semiHidden="1" w:unhideWhenUsed="1"/>
-    <w:lsdException w:name="Table Grid 7" w:semiHidden="1" w:unhideWhenUsed="1"/>
-    <w:lsdException w:name="Table Grid 8" w:semiHidden="1" w:unhideWhenUsed="1"/>
-    <w:lsdException w:name="Table List 1" w:semiHidden="1" w:unhideWhenUsed="1"/>
-    <w:lsdException w:name="Table List 2" w:semiHidden="1" w:unhideWhenUsed="1"/>
-    <w:lsdException w:name="Table List 3" w:semiHidden="1" w:unhideWhenUsed="1"/>
-    <w:lsdException w:name="Table List 4" w:semiHidden="1" w:unhideWhenUsed="1"/>
-    <w:lsdException w:name="Table List 5" w:semiHidden="1" w:unhideWhenUsed="1"/>
-    <w:lsdException w:name="Table List 6" w:semiHidden="1" w:unhideWhenUsed="1"/>
-    <w:lsdException w:name="Table List 7" w:semiHidden="1" w:unhideWhenUsed="1"/>
-    <w:lsdException w:name="Table List 8" w:semiHidden="1" w:unhideWhenUsed="1"/>
-    <w:lsdException w:name="Table 3D effects 1" w:semiHidden="1" w:unhideWhenUsed="1"/>
-    <w:lsdException w:name="Table 3D effects 2" w:semiHidden="1" w:unhideWhenUsed="1"/>
-    <w:lsdException w:name="Table 3D effects 3" w:semiHidden="1" w:unhideWhenUsed="1"/>
-    <w:lsdException w:name="Table Contemporary" w:semiHidden="1" w:unhideWhenUsed="1"/>
-    <w:lsdException w:name="Table Elegant" w:semiHidden="1" w:unhideWhenUsed="1"/>
-    <w:lsdException w:name="Table Professional" w:semiHidden="1" w:unhideWhenUsed="1"/>
-    <w:lsdException w:name="Table Subtle 1" w:semiHidden="1" w:unhideWhenUsed="1"/>
-    <w:lsdException w:name="Table Subtle 2" w:semiHidden="1" w:unhideWhenUsed="1"/>
-    <w:lsdException w:name="Table Web 1" w:semiHidden="1" w:unhideWhenUsed="1"/>
-    <w:lsdException w:name="Table Web 2" w:semiHidden="1" w:unhideWhenUsed="1"/>
-    <w:lsdException w:name="Table Web 3" w:semiHidden="1" w:unhideWhenUsed="1"/>
-    <w:lsdException w:name="Table Theme" w:semiHidden="1" w:unhideWhenUsed="1"/>
-    <w:lsdException w:name="Light Shading"/>
-    <w:lsdException w:name="Light List"/>
-    <w:lsdException w:name="Light Grid"/>
-    <w:lsdException w:name="Medium Shading 1"/>
-    <w:lsdException w:name="Medium Shading 2"/>
-    <w:lsdException w:name="Medium List 1"/>
-    <w:lsdException w:name="Medium List 2"/>
-    <w:lsdException w:name="Medium Grid 1"/>
-    <w:lsdException w:name="Medium Grid 2"/>
-    <w:lsdException w:name="Medium Grid 3"/>
-    <w:lsdException w:name="Dark List"/>
-    <w:lsdException w:name="Colorful Shading"/>
-    <w:lsdException w:name="Colorful List"/>
-    <w:lsdException w:name="Colorful Grid"/>
-    <w:lsdException w:name="Light Shading Accent 1"/>
-    <w:lsdException w:name="Light List Accent 1"/>
-    <w:lsdException w:name="Light Grid Accent 1"/>
-    <w:lsdException w:name="Medium Shading 1 Accent 1"/>
-    <w:lsdException w:name="Medium Shading 2 Accent 1"/>
-    <w:lsdException w:name="Medium List 1 Accent 1"/>
-    <w:lsdException w:name="Medium List 2 Accent 1"/>
-    <w:lsdException w:name="Medium Grid 1 Accent 1"/>
-    <w:lsdException w:name="Medium Grid 2 Accent 1"/>
-    <w:lsdException w:name="Medium Grid 3 Accent 1"/>
-    <w:lsdException w:name="Dark List Accent 1"/>
-    <w:lsdException w:name="Colorful Shading Accent 1"/>
-    <w:lsdException w:name="Colorful List Accent 1"/>
-    <w:lsdException w:name="Colorful Grid Accent 1"/>
-    <w:lsdException w:name="Light Shading Accent 2"/>
-    <w:lsdException w:name="Light List Accent 2"/>
-    <w:lsdException w:name="Light Grid Accent 2"/>
-    <w:lsdException w:name="Medium Shading 1 Accent 2"/>
-    <w:lsdException w:name="Medium Shading 2 Accent 2"/>
-    <w:lsdException w:name="Medium List 1 Accent 2"/>
-    <w:lsdException w:name="Medium List 2 Accent 2"/>
-    <w:lsdException w:name="Medium Grid 1 Accent 2"/>
-    <w:lsdException w:name="Medium Grid 2 Accent 2"/>
-    <w:lsdException w:name="Medium Grid 3 Accent 2"/>
-    <w:lsdException w:name="Dark List Accent 2"/>
-    <w:lsdException w:name="Colorful Shading Accent 2"/>
-    <w:lsdException w:name="Colorful List Accent 2"/>
-    <w:lsdException w:name="Colorful Grid Accent 2"/>
-    <w:lsdException w:name="Light Shading Accent 3"/>
-    <w:lsdException w:name="Light List Accent 3"/>
-    <w:lsdException w:name="Light Grid Accent 3"/>
-    <w:lsdException w:name="Medium Shading 1 Accent 3"/>
-    <w:lsdException w:name="Medium Shading 2 Accent 3"/>
-    <w:lsdException w:name="Medium List 1 Accent 3"/>
-    <w:lsdException w:name="Medium List 2 Accent 3"/>
-    <w:lsdException w:name="Medium Grid 1 Accent 3"/>
-    <w:lsdException w:name="Medium Grid 2 Accent 3"/>
-    <w:lsdException w:name="Medium Grid 3 Accent 3"/>
-    <w:lsdException w:name="Dark List Accent 3"/>
-    <w:lsdException w:name="Colorful Shading Accent 3"/>
-    <w:lsdException w:name="Colorful List Accent 3"/>
-    <w:lsdException w:name="Colorful Grid Accent 3"/>
-    <w:lsdException w:name="Light Shading Accent 4"/>
-    <w:lsdException w:name="Light List Accent 4"/>
-    <w:lsdException w:name="Light Grid Accent 4"/>
-    <w:lsdException w:name="Medium Shading 1 Accent 4"/>
-    <w:lsdException w:name="Medium Shading 2 Accent 4"/>
-    <w:lsdException w:name="Medium List 1 Accent 4"/>
-    <w:lsdException w:name="Medium List 2 Accent 4"/>
-    <w:lsdException w:name="Medium Grid 1 Accent 4"/>
-    <w:lsdException w:name="Medium Grid 2 Accent 4"/>
-    <w:lsdException w:name="Medium Grid 3 Accent 4"/>
-    <w:lsdException w:name="Dark List Accent 4"/>
-    <w:lsdException w:name="Colorful Shading Accent 4"/>
-    <w:lsdException w:name="Colorful List Accent 4"/>
-    <w:lsdException w:name="Colorful Grid Accent 4"/>
-    <w:lsdException w:name="Light Shading Accent 5"/>
-    <w:lsdException w:name="Light List Accent 5"/>
-    <w:lsdException w:name="Light Grid Accent 5"/>
-    <w:lsdException w:name="Medium Shading 1 Accent 5"/>
-    <w:lsdException w:name="Medium Shading 2 Accent 5"/>
-    <w:lsdException w:name="Medium List 1 Accent 5"/>
-    <w:lsdException w:name="Medium List 2 Accent 5"/>
-    <w:lsdException w:name="Medium Grid 1 Accent 5"/>
-    <w:lsdException w:name="Medium Grid 2 Accent 5"/>
-    <w:lsdException w:name="Medium Grid 3 Accent 5"/>
-    <w:lsdException w:name="Dark List Accent 5"/>
-    <w:lsdException w:name="Colorful Shading Accent 5"/>
-    <w:lsdException w:name="Colorful List Accent 5"/>
-    <w:lsdException w:name="Colorful Grid Accent 5"/>
-    <w:lsdException w:name="Light Shading Accent 6"/>
-    <w:lsdException w:name="Light List Accent 6"/>
-    <w:lsdException w:name="Light Grid Accent 6"/>
-    <w:lsdException w:name="Medium Shading 1 Accent 6"/>
-    <w:lsdException w:name="Medium Shading 2 Accent 6"/>
-    <w:lsdException w:name="Medium List 1 Accent 6"/>
-    <w:lsdException w:name="Medium List 2 Accent 6"/>
-    <w:lsdException w:name="Medium Grid 1 Accent 6"/>
-    <w:lsdException w:name="Medium Grid 2 Accent 6"/>
-    <w:lsdException w:name="Medium Grid 3 Accent 6"/>
-    <w:lsdException w:name="Dark List Accent 6"/>
-    <w:lsdException w:name="Colorful Shading Accent 6"/>
-    <w:lsdException w:name="Colorful List Accent 6"/>
-    <w:lsdException w:name="Colorful Grid Accent 6"/>
-    <w:lsdException w:name="Grid Table 4" w:uiPriority="49"/>
-    <w:lsdException w:name="Grid Table 5 Dark" w:uiPriority="50"/>
-    <w:lsdException w:name="Grid Table 6 Colorful" w:uiPriority="51"/>
-    <w:lsdException w:name="Grid Table 7 Colorful" w:uiPriority="52"/>
-    <w:lsdException w:name="Grid Table 1 Light Accent 1" w:uiPriority="46"/>
-    <w:lsdException w:name="Grid Table 2 Accent 1" w:uiPriority="47"/>
-    <w:lsdException w:name="Grid Table 3 Accent 1" w:uiPriority="48"/>
-    <w:lsdException w:name="Grid Table 4 Accent 1" w:uiPriority="49"/>
-    <w:lsdException w:name="Grid Table 5 Dark Accent 1" w:uiPriority="50"/>
-    <w:lsdException w:name="Grid Table 6 Colorful Accent 1" w:uiPriority="51"/>
-    <w:lsdException w:name="Grid Table 7 Colorful Accent 1" w:uiPriority="52"/>
-    <w:lsdException w:name="Grid Table 1 Light Accent 2" w:uiPriority="46"/>
-    <w:lsdException w:name="Grid Table 2 Accent 2" w:uiPriority="47"/>
-    <w:lsdException w:name="Grid Table 3 Accent 2" w:uiPriority="48"/>
-    <w:lsdException w:name="Grid Table 4 Accent 2" w:uiPriority="49"/>
-    <w:lsdException w:name="Grid Table 5 Dark Accent 2" w:uiPriority="50"/>
-    <w:lsdException w:name="Grid Table 6 Colorful Accent 2" w:uiPriority="51"/>
-    <w:lsdException w:name="Grid Table 7 Colorful Accent 2" w:uiPriority="52"/>
-    <w:lsdException w:name="Grid Table 1 Light Accent 3" w:uiPriority="46"/>
-    <w:lsdException w:name="Grid Table 2 Accent 3" w:uiPriority="47"/>
-    <w:lsdException w:name="Grid Table 3 Accent 3" w:uiPriority="48"/>
-    <w:lsdException w:name="Grid Table 4 Accent 3" w:uiPriority="49"/>
-    <w:lsdException w:name="Grid Table 5 Dark Accent 3" w:uiPriority="50"/>
-    <w:lsdException w:name="Grid Table 6 Colorful Accent 3" w:uiPriority="51"/>
-    <w:lsdException w:name="Grid Table 7 Colorful Accent 3" w:uiPriority="52"/>
-    <w:lsdException w:name="Grid Table 1 Light Accent 4" w:uiPriority="46"/>
-    <w:lsdException w:name="Grid Table 2 Accent 4" w:uiPriority="47"/>
-    <w:lsdException w:name="Grid Table 3 Accent 4" w:uiPriority="48"/>
-    <w:lsdException w:name="Grid Table 4 Accent 4" w:uiPriority="49"/>
-    <w:lsdException w:name="Grid Table 5 Dark Accent 4" w:uiPriority="50"/>
-    <w:lsdException w:name="Grid Table 6 Colorful Accent 4" w:uiPriority="51"/>
-    <w:lsdException w:name="Grid Table 7 Colorful Accent 4" w:uiPriority="52"/>
-    <w:lsdException w:name="Grid Table 1 Light Accent 5" w:uiPriority="46"/>
-    <w:lsdException w:name="Grid Table 2 Accent 5" w:uiPriority="47"/>
-    <w:lsdException w:name="Grid Table 3 Accent 5" w:uiPriority="48"/>
-    <w:lsdException w:name="Grid Table 4 Accent 5" w:uiPriority="49"/>
-    <w:lsdException w:name="Grid Table 5 Dark Accent 5" w:uiPriority="50"/>
-    <w:lsdException w:name="Grid Table 6 Colorful Accent 5" w:uiPriority="51"/>
-    <w:lsdException w:name="Grid Table 7 Colorful Accent 5" w:uiPriority="52"/>
-    <w:lsdException w:name="Grid Table 1 Light Accent 6" w:uiPriority="46"/>
-    <w:lsdException w:name="Grid Table 2 Accent 6" w:uiPriority="47"/>
-    <w:lsdException w:name="Grid Table 3 Accent 6" w:uiPriority="48"/>
-    <w:lsdException w:name="Grid Table 4 Accent 6" w:uiPriority="49"/>
-    <w:lsdException w:name="Grid Table 5 Dark Accent 6" w:uiPriority="50"/>
-    <w:lsdException w:name="Grid Table 6 Colorful Accent 6" w:uiPriority="51"/>
-    <w:lsdException w:name="Grid Table 7 Colorful Accent 6" w:uiPriority="52"/>
-    <w:lsdException w:name="List Table 1 Light" w:uiPriority="46"/>
-    <w:lsdException w:name="List Table 2" w:uiPriority="47"/>
-    <w:lsdException w:name="List Table 3" w:uiPriority="48"/>
-    <w:lsdException w:name="List Table 4" w:uiPriority="49"/>
-    <w:lsdException w:name="List Table 5 Dark" w:uiPriority="50"/>
-    <w:lsdException w:name="List Table 6 Colorful" w:uiPriority="51"/>
-    <w:lsdException w:name="List Table 7 Colorful" w:uiPriority="52"/>
-    <w:lsdException w:name="List Table 1 Light Accent 1" w:uiPriority="46"/>
-    <w:lsdException w:name="List Table 2 Accent 1" w:uiPriority="47"/>
-    <w:lsdException w:name="List Table 3 Accent 1" w:uiPriority="48"/>
-    <w:lsdException w:name="List Table 4 Accent 1" w:uiPriority="49"/>
-    <w:lsdException w:name="List Table 5 Dark Accent 1" w:uiPriority="50"/>
-    <w:lsdException w:name="List Table 6 Colorful Accent 1" w:uiPriority="51"/>
-    <w:lsdException w:name="List Table 7 Colorful Accent 1" w:uiPriority="52"/>
-    <w:lsdException w:name="List Table 1 Light Accent 2" w:uiPriority="46"/>
-    <w:lsdException w:name="List Table 2 Accent 2" w:uiPriority="47"/>
-    <w:lsdException w:name="List Table 3 Accent 2" w:uiPriority="48"/>
-    <w:lsdException w:name="List Table 4 Accent 2" w:uiPriority="49"/>
-    <w:lsdException w:name="List Table 5 Dark Accent 2" w:uiPriority="50"/>
-    <w:lsdException w:name="List Table 6 Colorful Accent 2" w:uiPriority="51"/>
-    <w:lsdException w:name="List Table 7 Colorful Accent 2" w:uiPriority="52"/>
-    <w:lsdException w:name="List Table 1 Light Accent 3" w:uiPriority="46"/>
-    <w:lsdException w:name="List Table 2 Accent 3" w:uiPriority="47"/>
-    <w:lsdException w:name="List Table 3 Accent 3" w:uiPriority="48"/>
-    <w:lsdException w:name="List Table 4 Accent 3" w:uiPriority="49"/>
-    <w:lsdException w:name="List Table 5 Dark Accent 3" w:uiPriority="50"/>
-    <w:lsdException w:name="List Table 6 Colorful Accent 3" w:uiPriority="51"/>
-    <w:lsdException w:name="List Table 7 Colorful Accent 3" w:uiPriority="52"/>
-    <w:lsdException w:name="List Table 1 Light Accent 4" w:uiPriority="46"/>
-    <w:lsdException w:name="List Table 2 Accent 4" w:uiPriority="47"/>
-    <w:lsdException w:name="List Table 3 Accent 4" w:uiPriority="48"/>
-    <w:lsdException w:name="List Table 4 Accent 4" w:uiPriority="49"/>
-    <w:lsdException w:name="List Table 5 Dark Accent 4" w:uiPriority="50"/>
-    <w:lsdException w:name="List Table 6 Colorful Accent 4" w:uiPriority="51"/>
-    <w:lsdException w:name="List Table 7 Colorful Accent 4" w:uiPriority="52"/>
-    <w:lsdException w:name="List Table 1 Light Accent 5" w:uiPriority="46"/>
-    <w:lsdException w:name="List Table 2 Accent 5" w:uiPriority="47"/>
-    <w:lsdException w:name="List Table 3 Accent 5" w:uiPriority="48"/>
-    <w:lsdException w:name="List Table 4 Accent 5" w:uiPriority="49"/>
-    <w:lsdException w:name="List Table 5 Dark Accent 5" w:uiPriority="50"/>
-    <w:lsdException w:name="List Table 6 Colorful Accent 5" w:uiPriority="51"/>
-    <w:lsdException w:name="List Table 7 Colorful Accent 5" w:uiPriority="52"/>
-    <w:lsdException w:name="List Table 1 Light Accent 6" w:uiPriority="46"/>
-    <w:lsdException w:name="List Table 2 Accent 6" w:uiPriority="47"/>
-    <w:lsdException w:name="List Table 3 Accent 6" w:uiPriority="48"/>
-    <w:lsdException w:name="List Table 4 Accent 6" w:uiPriority="49"/>
-    <w:lsdException w:name="List Table 5 Dark Accent 6" w:uiPriority="50"/>
-    <w:lsdException w:name="List Table 6 Colorful Accent 6" w:uiPriority="51"/>
-    <w:lsdException w:name="List Table 7 Colorful Accent 6" w:uiPriority="52"/>
-    <w:lsdException w:name="Mention" w:semiHidden="1" w:uiPriority="99" w:unhideWhenUsed="1"/>
-    <w:lsdException w:name="Smart Hyperlink" w:semiHidden="1" w:uiPriority="99" w:unhideWhenUsed="1"/>
-    <w:lsdException w:name="Hashtag" w:semiHidden="1" w:uiPriority="99" w:unhideWhenUsed="1"/>
-    <w:lsdException w:name="Unresolved Mention" w:semiHidden="1" w:uiPriority="99" w:unhideWhenUsed="1"/>
-    <w:lsdException w:name="Smart Link" w:semiHidden="1" w:uiPriority="99" w:unhideWhenUsed="1"/>
-  </w:latentStyles>
-  <w:style w:type="paragraph" w:default="1" w:styleId="Normal">
+  <w:latentStyles w:count="276" w:defLockedState="0" w:defQFormat="0" w:defSemiHidden="0" w:defUIPriority="0" w:defUnhideWhenUsed="0"/>
+  <w:style w:default="1" w:styleId="Normal" w:type="paragraph">
     <w:name w:val="Normal"/>
     <w:qFormat/>
   </w:style>
-  <w:style w:type="paragraph" w:styleId="Heading1">
-    <w:name w:val="heading 1"/>
-    <w:basedOn w:val="Normal"/>
-    <w:next w:val="BodyText"/>
-    <w:uiPriority w:val="9"/>
+  <w:style w:styleId="BodyText" w:type="paragraph">
+    <w:name w:val="Body Text"/>
+    <w:basedOn w:val="Normal"/>
+    <w:link w:val="BodyTextChar"/>
+    <w:pPr>
+      <w:spacing w:after="180" w:before="180"/>
+    </w:pPr>
+    <w:qFormat/>
+  </w:style>
+  <w:style w:customStyle="1" w:styleId="FirstParagraph" w:type="paragraph">
+    <w:name w:val="First Paragraph"/>
+    <w:basedOn w:val="BodyText"/>
+    <w:next w:val="BodyText"/>
+    <w:qFormat/>
+  </w:style>
+  <w:style w:customStyle="1" w:styleId="Compact" w:type="paragraph">
+    <w:name w:val="Compact"/>
+    <w:basedOn w:val="BodyText"/>
+    <w:qFormat/>
+    <w:pPr>
+      <w:spacing w:after="36" w:before="36"/>
+    </w:pPr>
+  </w:style>
+  <w:style w:styleId="Title" w:type="paragraph">
+    <w:name w:val="Title"/>
+    <w:basedOn w:val="Normal"/>
+    <w:next w:val="BodyText"/>
     <w:qFormat/>
     <w:pPr>
       <w:keepNext/>
       <w:keepLines/>
-      <w:spacing w:before="480" w:after="0"/>
-      <w:outlineLvl w:val="0"/>
-    </w:pPr>
-    <w:rPr>
-      <w:rFonts w:asciiTheme="majorHAnsi" w:eastAsiaTheme="majorEastAsia" w:hAnsiTheme="majorHAnsi" w:cstheme="majorBidi"/>
+      <w:spacing w:after="240" w:before="480"/>
+      <w:jc w:val="center"/>
+    </w:pPr>
+    <w:rPr>
+      <w:rFonts w:asciiTheme="majorHAnsi" w:cstheme="majorBidi" w:eastAsiaTheme="majorEastAsia" w:hAnsiTheme="majorHAnsi"/>
       <w:b/>
       <w:bCs/>
-      <w:color w:val="4F81BD" w:themeColor="accent1"/>
+      <w:color w:themeColor="accent1" w:themeShade="B5" w:val="345A8A"/>
+      <w:sz w:val="36"/>
+      <w:szCs w:val="36"/>
+    </w:rPr>
+  </w:style>
+  <w:style w:styleId="Subtitle" w:type="paragraph">
+    <w:name w:val="Subtitle"/>
+    <w:basedOn w:val="Title"/>
+    <w:next w:val="BodyText"/>
+    <w:qFormat/>
+    <w:pPr>
+      <w:keepNext/>
+      <w:keepLines/>
+      <w:spacing w:after="240" w:before="240"/>
+      <w:jc w:val="center"/>
+    </w:pPr>
+    <w:rPr>
+      <w:sz w:val="30"/>
+      <w:szCs w:val="30"/>
+    </w:rPr>
+  </w:style>
+  <w:style w:customStyle="1" w:styleId="Author" w:type="paragraph">
+    <w:name w:val="Author"/>
+    <w:next w:val="BodyText"/>
+    <w:qFormat/>
+    <w:pPr>
+      <w:keepNext/>
+      <w:keepLines/>
+      <w:jc w:val="center"/>
+    </w:pPr>
+  </w:style>
+  <w:style w:styleId="Date" w:type="paragraph">
+    <w:name w:val="Date"/>
+    <w:next w:val="BodyText"/>
+    <w:qFormat/>
+    <w:pPr>
+      <w:keepNext/>
+      <w:keepLines/>
+      <w:jc w:val="center"/>
+    </w:pPr>
+  </w:style>
+  <w:style w:customStyle="1" w:styleId="Abstract" w:type="paragraph">
+    <w:name w:val="Abstract"/>
+    <w:basedOn w:val="Normal"/>
+    <w:next w:val="BodyText"/>
+    <w:qFormat/>
+    <w:pPr>
+      <w:keepNext/>
+      <w:keepLines/>
+      <w:spacing w:after="300" w:before="300"/>
+    </w:pPr>
+    <w:rPr>
+      <w:sz w:val="20"/>
+      <w:szCs w:val="20"/>
+    </w:rPr>
+  </w:style>
+  <w:style w:styleId="Bibliography" w:type="paragraph">
+    <w:name w:val="Bibliography"/>
+    <w:basedOn w:val="Normal"/>
+    <w:next w:val="Bibliography"/>
+    <w:qFormat/>
+    <w:pPr/>
+    <w:rPr/>
+  </w:style>
+  <w:style w:styleId="Heading1" w:type="paragraph">
+    <w:name w:val="Heading 1"/>
+    <w:basedOn w:val="Normal"/>
+    <w:next w:val="BodyText"/>
+    <w:uiPriority w:val="9"/>
+    <w:qFormat/>
+    <w:pPr>
+      <w:keepNext/>
+      <w:keepLines/>
+      <w:spacing w:after="0" w:before="480"/>
+      <w:outlineLvl w:val="0"/>
+    </w:pPr>
+    <w:rPr>
+      <w:rFonts w:asciiTheme="majorHAnsi" w:cstheme="majorBidi" w:eastAsiaTheme="majorEastAsia" w:hAnsiTheme="majorHAnsi"/>
+      <w:b/>
+      <w:bCs/>
+      <w:color w:themeColor="accent1" w:val="4F81BD"/>
       <w:sz w:val="32"/>
       <w:szCs w:val="32"/>
     </w:rPr>
   </w:style>
-  <w:style w:type="paragraph" w:styleId="Heading2">
-    <w:name w:val="heading 2"/>
+  <w:style w:styleId="Heading2" w:type="paragraph">
+    <w:name w:val="Heading 2"/>
     <w:basedOn w:val="Normal"/>
     <w:next w:val="BodyText"/>
     <w:uiPriority w:val="9"/>
@@ -713,20 +550,20 @@
     <w:pPr>
       <w:keepNext/>
       <w:keepLines/>
-      <w:spacing w:before="200" w:after="0"/>
+      <w:spacing w:after="0" w:before="200"/>
       <w:outlineLvl w:val="1"/>
     </w:pPr>
     <w:rPr>
-      <w:rFonts w:asciiTheme="majorHAnsi" w:eastAsiaTheme="majorEastAsia" w:hAnsiTheme="majorHAnsi" w:cstheme="majorBidi"/>
+      <w:rFonts w:asciiTheme="majorHAnsi" w:cstheme="majorBidi" w:eastAsiaTheme="majorEastAsia" w:hAnsiTheme="majorHAnsi"/>
       <w:b/>
       <w:bCs/>
-      <w:color w:val="4F81BD" w:themeColor="accent1"/>
+      <w:color w:themeColor="accent1" w:val="4F81BD"/>
       <w:sz w:val="28"/>
       <w:szCs w:val="28"/>
     </w:rPr>
   </w:style>
-  <w:style w:type="paragraph" w:styleId="Heading3">
-    <w:name w:val="heading 3"/>
+  <w:style w:styleId="Heading3" w:type="paragraph">
+    <w:name w:val="Heading 3"/>
     <w:basedOn w:val="Normal"/>
     <w:next w:val="BodyText"/>
     <w:uiPriority w:val="9"/>
@@ -735,18 +572,20 @@
     <w:pPr>
       <w:keepNext/>
       <w:keepLines/>
-      <w:spacing w:before="200" w:after="0"/>
+      <w:spacing w:after="0" w:before="200"/>
       <w:outlineLvl w:val="2"/>
     </w:pPr>
     <w:rPr>
-      <w:rFonts w:asciiTheme="majorHAnsi" w:eastAsiaTheme="majorEastAsia" w:hAnsiTheme="majorHAnsi" w:cstheme="majorBidi"/>
+      <w:rFonts w:asciiTheme="majorHAnsi" w:cstheme="majorBidi" w:eastAsiaTheme="majorEastAsia" w:hAnsiTheme="majorHAnsi"/>
       <w:b/>
       <w:bCs/>
-      <w:color w:val="4F81BD" w:themeColor="accent1"/>
-    </w:rPr>
-  </w:style>
-  <w:style w:type="paragraph" w:styleId="Heading4">
-    <w:name w:val="heading 4"/>
+      <w:color w:themeColor="accent1" w:val="4F81BD"/>
+      <w:sz w:val="24"/>
+      <w:szCs w:val="24"/>
+    </w:rPr>
+  </w:style>
+  <w:style w:styleId="Heading4" w:type="paragraph">
+    <w:name w:val="Heading 4"/>
     <w:basedOn w:val="Normal"/>
     <w:next w:val="BodyText"/>
     <w:uiPriority w:val="9"/>
@@ -755,18 +594,20 @@
     <w:pPr>
       <w:keepNext/>
       <w:keepLines/>
-      <w:spacing w:before="200" w:after="0"/>
+      <w:spacing w:after="0" w:before="200"/>
       <w:outlineLvl w:val="3"/>
     </w:pPr>
     <w:rPr>
-      <w:rFonts w:asciiTheme="majorHAnsi" w:eastAsiaTheme="majorEastAsia" w:hAnsiTheme="majorHAnsi" w:cstheme="majorBidi"/>
+      <w:rFonts w:asciiTheme="majorHAnsi" w:cstheme="majorBidi" w:eastAsiaTheme="majorEastAsia" w:hAnsiTheme="majorHAnsi"/>
+      <w:i/>
       <w:bCs/>
-      <w:i/>
-      <w:color w:val="4F81BD" w:themeColor="accent1"/>
-    </w:rPr>
-  </w:style>
-  <w:style w:type="paragraph" w:styleId="Heading5">
-    <w:name w:val="heading 5"/>
+      <w:color w:themeColor="accent1" w:val="4F81BD"/>
+      <w:sz w:val="24"/>
+      <w:szCs w:val="24"/>
+    </w:rPr>
+  </w:style>
+  <w:style w:styleId="Heading5" w:type="paragraph">
+    <w:name w:val="Heading 5"/>
     <w:basedOn w:val="Normal"/>
     <w:next w:val="BodyText"/>
     <w:uiPriority w:val="9"/>
@@ -775,17 +616,19 @@
     <w:pPr>
       <w:keepNext/>
       <w:keepLines/>
-      <w:spacing w:before="200" w:after="0"/>
+      <w:spacing w:after="0" w:before="200"/>
       <w:outlineLvl w:val="4"/>
     </w:pPr>
     <w:rPr>
-      <w:rFonts w:asciiTheme="majorHAnsi" w:eastAsiaTheme="majorEastAsia" w:hAnsiTheme="majorHAnsi" w:cstheme="majorBidi"/>
+      <w:rFonts w:asciiTheme="majorHAnsi" w:cstheme="majorBidi" w:eastAsiaTheme="majorEastAsia" w:hAnsiTheme="majorHAnsi"/>
       <w:iCs/>
-      <w:color w:val="4F81BD" w:themeColor="accent1"/>
-    </w:rPr>
-  </w:style>
-  <w:style w:type="paragraph" w:styleId="Heading6">
-    <w:name w:val="heading 6"/>
+      <w:color w:themeColor="accent1" w:val="4F81BD"/>
+      <w:sz w:val="24"/>
+      <w:szCs w:val="24"/>
+    </w:rPr>
+  </w:style>
+  <w:style w:styleId="Heading6" w:type="paragraph">
+    <w:name w:val="Heading 6"/>
     <w:basedOn w:val="Normal"/>
     <w:next w:val="BodyText"/>
     <w:uiPriority w:val="9"/>
@@ -794,16 +637,18 @@
     <w:pPr>
       <w:keepNext/>
       <w:keepLines/>
-      <w:spacing w:before="200" w:after="0"/>
+      <w:spacing w:after="0" w:before="200"/>
       <w:outlineLvl w:val="5"/>
     </w:pPr>
     <w:rPr>
-      <w:rFonts w:asciiTheme="majorHAnsi" w:eastAsiaTheme="majorEastAsia" w:hAnsiTheme="majorHAnsi" w:cstheme="majorBidi"/>
-      <w:color w:val="4F81BD" w:themeColor="accent1"/>
-    </w:rPr>
-  </w:style>
-  <w:style w:type="paragraph" w:styleId="Heading7">
-    <w:name w:val="heading 7"/>
+      <w:rFonts w:asciiTheme="majorHAnsi" w:cstheme="majorBidi" w:eastAsiaTheme="majorEastAsia" w:hAnsiTheme="majorHAnsi"/>
+      <w:color w:themeColor="accent1" w:val="4F81BD"/>
+      <w:sz w:val="24"/>
+      <w:szCs w:val="24"/>
+    </w:rPr>
+  </w:style>
+  <w:style w:styleId="Heading7" w:type="paragraph">
+    <w:name w:val="Heading 7"/>
     <w:basedOn w:val="Normal"/>
     <w:next w:val="BodyText"/>
     <w:uiPriority w:val="9"/>
@@ -812,16 +657,18 @@
     <w:pPr>
       <w:keepNext/>
       <w:keepLines/>
-      <w:spacing w:before="200" w:after="0"/>
+      <w:spacing w:after="0" w:before="200"/>
       <w:outlineLvl w:val="6"/>
     </w:pPr>
     <w:rPr>
-      <w:rFonts w:asciiTheme="majorHAnsi" w:eastAsiaTheme="majorEastAsia" w:hAnsiTheme="majorHAnsi" w:cstheme="majorBidi"/>
-      <w:color w:val="4F81BD" w:themeColor="accent1"/>
-    </w:rPr>
-  </w:style>
-  <w:style w:type="paragraph" w:styleId="Heading8">
-    <w:name w:val="heading 8"/>
+      <w:rFonts w:asciiTheme="majorHAnsi" w:cstheme="majorBidi" w:eastAsiaTheme="majorEastAsia" w:hAnsiTheme="majorHAnsi"/>
+      <w:color w:themeColor="accent1" w:val="4F81BD"/>
+      <w:sz w:val="24"/>
+      <w:szCs w:val="24"/>
+    </w:rPr>
+  </w:style>
+  <w:style w:styleId="Heading8" w:type="paragraph">
+    <w:name w:val="Heading 8"/>
     <w:basedOn w:val="Normal"/>
     <w:next w:val="BodyText"/>
     <w:uiPriority w:val="9"/>
@@ -830,16 +677,18 @@
     <w:pPr>
       <w:keepNext/>
       <w:keepLines/>
-      <w:spacing w:before="200" w:after="0"/>
+      <w:spacing w:after="0" w:before="200"/>
       <w:outlineLvl w:val="7"/>
     </w:pPr>
     <w:rPr>
-      <w:rFonts w:asciiTheme="majorHAnsi" w:eastAsiaTheme="majorEastAsia" w:hAnsiTheme="majorHAnsi" w:cstheme="majorBidi"/>
-      <w:color w:val="4F81BD" w:themeColor="accent1"/>
-    </w:rPr>
-  </w:style>
-  <w:style w:type="paragraph" w:styleId="Heading9">
-    <w:name w:val="heading 9"/>
+      <w:rFonts w:asciiTheme="majorHAnsi" w:cstheme="majorBidi" w:eastAsiaTheme="majorEastAsia" w:hAnsiTheme="majorHAnsi"/>
+      <w:color w:themeColor="accent1" w:val="4F81BD"/>
+      <w:sz w:val="24"/>
+      <w:szCs w:val="24"/>
+    </w:rPr>
+  </w:style>
+  <w:style w:styleId="Heading9" w:type="paragraph">
+    <w:name w:val="Heading 9"/>
     <w:basedOn w:val="Normal"/>
     <w:next w:val="BodyText"/>
     <w:uiPriority w:val="9"/>
@@ -848,185 +697,73 @@
     <w:pPr>
       <w:keepNext/>
       <w:keepLines/>
-      <w:spacing w:before="200" w:after="0"/>
+      <w:spacing w:after="0" w:before="200"/>
       <w:outlineLvl w:val="8"/>
     </w:pPr>
     <w:rPr>
-      <w:rFonts w:asciiTheme="majorHAnsi" w:eastAsiaTheme="majorEastAsia" w:hAnsiTheme="majorHAnsi" w:cstheme="majorBidi"/>
-      <w:color w:val="4F81BD" w:themeColor="accent1"/>
-    </w:rPr>
-  </w:style>
-  <w:style w:type="character" w:default="1" w:styleId="DefaultParagraphFont">
+      <w:rFonts w:asciiTheme="majorHAnsi" w:cstheme="majorBidi" w:eastAsiaTheme="majorEastAsia" w:hAnsiTheme="majorHAnsi"/>
+      <w:color w:themeColor="accent1" w:val="4F81BD"/>
+      <w:sz w:val="24"/>
+      <w:szCs w:val="24"/>
+    </w:rPr>
+  </w:style>
+  <w:style w:styleId="BlockText" w:type="paragraph">
+    <w:name w:val="Block Text"/>
+    <w:basedOn w:val="BodyText"/>
+    <w:next w:val="BodyText"/>
+    <w:uiPriority w:val="9"/>
+    <w:unhideWhenUsed/>
+    <w:qFormat/>
+    <w:pPr>
+      <w:spacing w:after="100" w:before="100"/>
+      <w:ind w:firstLine="0" w:left="480" w:right="480"/>
+    </w:pPr>
+  </w:style>
+  <w:style w:styleId="FootnoteText" w:type="paragraph">
+    <w:name w:val="Footnote Text"/>
+    <w:basedOn w:val="Normal"/>
+    <w:next w:val="FootnoteText"/>
+    <w:uiPriority w:val="9"/>
+    <w:unhideWhenUsed/>
+    <w:qFormat/>
+  </w:style>
+  <w:style w:default="1" w:styleId="DefaultParagraphFont" w:type="character">
     <w:name w:val="Default Paragraph Font"/>
-    <w:uiPriority w:val="1"/>
     <w:semiHidden/>
     <w:unhideWhenUsed/>
   </w:style>
-  <w:style w:type="table" w:default="1" w:styleId="TableNormal">
-    <w:name w:val="Normal Table"/>
-    <w:uiPriority w:val="99"/>
+  <w:style w:default="1" w:styleId="Table" w:type="table">
+    <w:name w:val="Table"/>
+    <w:basedOn w:val="TableNormal"/>
     <w:semiHidden/>
     <w:unhideWhenUsed/>
+    <w:qFormat/>
     <w:tblPr>
-      <w:tblInd w:w="0" w:type="dxa"/>
+      <w:tblInd w:type="dxa" w:w="0"/>
       <w:tblCellMar>
-        <w:top w:w="0" w:type="dxa"/>
-        <w:left w:w="108" w:type="dxa"/>
-        <w:bottom w:w="0" w:type="dxa"/>
-        <w:right w:w="108" w:type="dxa"/>
-      </w:tblCellMar>
-    </w:tblPr>
-  </w:style>
-  <w:style w:type="numbering" w:default="1" w:styleId="NoList">
-    <w:name w:val="No List"/>
-    <w:uiPriority w:val="99"/>
-    <w:semiHidden/>
-    <w:unhideWhenUsed/>
-  </w:style>
-  <w:style w:type="paragraph" w:styleId="BodyText">
-    <w:name w:val="Body Text"/>
-    <w:basedOn w:val="Normal"/>
-    <w:qFormat/>
-    <w:pPr>
-      <w:spacing w:before="180" w:after="180"/>
-    </w:pPr>
-  </w:style>
-  <w:style w:type="paragraph" w:customStyle="1" w:styleId="FirstParagraph">
-    <w:name w:val="First Paragraph"/>
-    <w:basedOn w:val="BodyText"/>
-    <w:next w:val="BodyText"/>
-    <w:qFormat/>
-  </w:style>
-  <w:style w:type="paragraph" w:customStyle="1" w:styleId="Compact">
-    <w:name w:val="Compact"/>
-    <w:basedOn w:val="BodyText"/>
-    <w:qFormat/>
-    <w:pPr>
-      <w:spacing w:before="36" w:after="36"/>
-    </w:pPr>
-  </w:style>
-  <w:style w:type="paragraph" w:styleId="Title">
-    <w:name w:val="Title"/>
-    <w:basedOn w:val="Normal"/>
-    <w:next w:val="BodyText"/>
-    <w:qFormat/>
-    <w:pPr>
-      <w:keepNext/>
-      <w:keepLines/>
-      <w:spacing w:before="480" w:after="240"/>
-      <w:jc w:val="center"/>
-    </w:pPr>
-    <w:rPr>
-      <w:rFonts w:asciiTheme="majorHAnsi" w:eastAsiaTheme="majorEastAsia" w:hAnsiTheme="majorHAnsi" w:cstheme="majorBidi"/>
-      <w:b/>
-      <w:bCs/>
-      <w:color w:val="345A8A" w:themeColor="accent1" w:themeShade="B5"/>
-      <w:sz w:val="36"/>
-      <w:szCs w:val="36"/>
-    </w:rPr>
-  </w:style>
-  <w:style w:type="paragraph" w:styleId="Subtitle">
-    <w:name w:val="Subtitle"/>
-    <w:basedOn w:val="Title"/>
-    <w:next w:val="BodyText"/>
-    <w:qFormat/>
-    <w:pPr>
-      <w:spacing w:before="240"/>
-    </w:pPr>
-    <w:rPr>
-      <w:sz w:val="30"/>
-      <w:szCs w:val="30"/>
-    </w:rPr>
-  </w:style>
-  <w:style w:type="paragraph" w:customStyle="1" w:styleId="Author">
-    <w:name w:val="Author"/>
-    <w:next w:val="BodyText"/>
-    <w:qFormat/>
-    <w:pPr>
-      <w:keepNext/>
-      <w:keepLines/>
-      <w:jc w:val="center"/>
-    </w:pPr>
-  </w:style>
-  <w:style w:type="paragraph" w:styleId="Date">
-    <w:name w:val="Date"/>
-    <w:next w:val="BodyText"/>
-    <w:qFormat/>
-    <w:pPr>
-      <w:keepNext/>
-      <w:keepLines/>
-      <w:jc w:val="center"/>
-    </w:pPr>
-  </w:style>
-  <w:style w:type="paragraph" w:customStyle="1" w:styleId="Abstract">
-    <w:name w:val="Abstract"/>
-    <w:basedOn w:val="Normal"/>
-    <w:next w:val="BodyText"/>
-    <w:qFormat/>
-    <w:pPr>
-      <w:keepNext/>
-      <w:keepLines/>
-      <w:spacing w:before="300" w:after="300"/>
-    </w:pPr>
-    <w:rPr>
-      <w:sz w:val="20"/>
-      <w:szCs w:val="20"/>
-    </w:rPr>
-  </w:style>
-  <w:style w:type="paragraph" w:styleId="Bibliography">
-    <w:name w:val="Bibliography"/>
-    <w:basedOn w:val="Normal"/>
-    <w:qFormat/>
-  </w:style>
-  <w:style w:type="paragraph" w:styleId="BlockText">
-    <w:name w:val="Block Text"/>
-    <w:basedOn w:val="BodyText"/>
-    <w:next w:val="BodyText"/>
-    <w:uiPriority w:val="9"/>
-    <w:unhideWhenUsed/>
-    <w:qFormat/>
-    <w:pPr>
-      <w:spacing w:before="100" w:after="100"/>
-      <w:ind w:left="480" w:right="480"/>
-    </w:pPr>
-  </w:style>
-  <w:style w:type="paragraph" w:styleId="FootnoteText">
-    <w:name w:val="footnote text"/>
-    <w:basedOn w:val="Normal"/>
-    <w:uiPriority w:val="9"/>
-    <w:unhideWhenUsed/>
-    <w:qFormat/>
-  </w:style>
-  <w:style w:type="table" w:customStyle="1" w:styleId="Table">
-    <w:name w:val="Table"/>
-    <w:semiHidden/>
-    <w:unhideWhenUsed/>
-    <w:qFormat/>
-    <w:tblPr>
-      <w:tblInd w:w="0" w:type="dxa"/>
-      <w:tblCellMar>
-        <w:top w:w="0" w:type="dxa"/>
-        <w:left w:w="108" w:type="dxa"/>
-        <w:bottom w:w="0" w:type="dxa"/>
-        <w:right w:w="108" w:type="dxa"/>
+        <w:top w:type="dxa" w:w="0"/>
+        <w:left w:type="dxa" w:w="108"/>
+        <w:bottom w:type="dxa" w:w="0"/>
+        <w:right w:type="dxa" w:w="108"/>
       </w:tblCellMar>
     </w:tblPr>
     <w:tblStylePr w:type="firstRow">
       <w:tblPr>
         <w:jc w:val="left"/>
+        <w:tblInd w:type="dxa" w:w="0"/>
       </w:tblPr>
       <w:trPr>
         <w:jc w:val="left"/>
       </w:trPr>
       <w:tcPr>
+        <w:vAlign w:val="bottom"/>
         <w:tcBorders>
-          <w:bottom w:val="single" w:sz="0" w:space="0" w:color="auto"/>
+          <w:bottom w:val="single"/>
         </w:tcBorders>
-        <w:vAlign w:val="bottom"/>
       </w:tcPr>
     </w:tblStylePr>
   </w:style>
-  <w:style w:type="paragraph" w:customStyle="1" w:styleId="DefinitionTerm">
+  <w:style w:customStyle="1" w:styleId="DefinitionTerm" w:type="paragraph">
     <w:name w:val="Definition Term"/>
     <w:basedOn w:val="Normal"/>
     <w:next w:val="Definition"/>
@@ -1039,76 +776,75 @@
       <w:b/>
     </w:rPr>
   </w:style>
-  <w:style w:type="paragraph" w:customStyle="1" w:styleId="Definition">
+  <w:style w:customStyle="1" w:styleId="Definition" w:type="paragraph">
     <w:name w:val="Definition"/>
     <w:basedOn w:val="Normal"/>
   </w:style>
-  <w:style w:type="paragraph" w:styleId="Caption">
-    <w:name w:val="caption"/>
-    <w:basedOn w:val="Normal"/>
-    <w:link w:val="CaptionChar"/>
-    <w:pPr>
-      <w:spacing w:after="120"/>
+  <w:style w:styleId="Caption" w:type="paragraph">
+    <w:name w:val="Caption"/>
+    <w:basedOn w:val="Normal"/>
+    <w:link w:val="BodyTextChar"/>
+    <w:pPr>
+      <w:spacing w:after="120" w:before="0"/>
     </w:pPr>
     <w:rPr>
       <w:i/>
     </w:rPr>
   </w:style>
-  <w:style w:type="paragraph" w:customStyle="1" w:styleId="TableCaption">
+  <w:style w:customStyle="1" w:styleId="TableCaption" w:type="paragraph">
     <w:name w:val="Table Caption"/>
     <w:basedOn w:val="Caption"/>
     <w:pPr>
       <w:keepNext/>
     </w:pPr>
   </w:style>
-  <w:style w:type="paragraph" w:customStyle="1" w:styleId="ImageCaption">
+  <w:style w:customStyle="1" w:styleId="ImageCaption" w:type="paragraph">
     <w:name w:val="Image Caption"/>
     <w:basedOn w:val="Caption"/>
   </w:style>
-  <w:style w:type="paragraph" w:customStyle="1" w:styleId="Figure">
+  <w:style w:customStyle="1" w:styleId="Figure" w:type="paragraph">
     <w:name w:val="Figure"/>
     <w:basedOn w:val="Normal"/>
   </w:style>
-  <w:style w:type="paragraph" w:customStyle="1" w:styleId="CaptionedFigure">
+  <w:style w:customStyle="1" w:styleId="CaptionedFigure" w:type="paragraph">
     <w:name w:val="Captioned Figure"/>
     <w:basedOn w:val="Figure"/>
     <w:pPr>
       <w:keepNext/>
     </w:pPr>
   </w:style>
-  <w:style w:type="character" w:customStyle="1" w:styleId="CaptionChar">
-    <w:name w:val="Caption Char"/>
+  <w:style w:customStyle="1" w:styleId="BodyTextChar" w:type="character">
+    <w:name w:val="Body Text Char"/>
     <w:basedOn w:val="DefaultParagraphFont"/>
-    <w:link w:val="Caption"/>
-  </w:style>
-  <w:style w:type="character" w:customStyle="1" w:styleId="VerbatimChar">
+    <w:link w:val="BodyText"/>
+  </w:style>
+  <w:style w:customStyle="1" w:styleId="VerbatimChar" w:type="character">
     <w:name w:val="Verbatim Char"/>
-    <w:basedOn w:val="CaptionChar"/>
-    <w:link w:val="SourceCode"/>
+    <w:basedOn w:val="BodyTextChar"/>
     <w:rPr>
       <w:rFonts w:ascii="Consolas" w:hAnsi="Consolas"/>
       <w:sz w:val="22"/>
     </w:rPr>
   </w:style>
-  <w:style w:type="character" w:customStyle="1" w:styleId="SectionNumber">
+  <w:style w:customStyle="1" w:styleId="SectionNumber" w:type="character">
     <w:name w:val="Section Number"/>
-    <w:basedOn w:val="CaptionChar"/>
-  </w:style>
-  <w:style w:type="character" w:styleId="FootnoteReference">
-    <w:name w:val="footnote reference"/>
-    <w:basedOn w:val="CaptionChar"/>
+    <w:basedOn w:val="BodyTextChar"/>
+  </w:style>
+  <w:style w:styleId="FootnoteReference" w:type="character">
+    <w:name w:val="Footnote Reference"/>
+    <w:basedOn w:val="BodyTextChar"/>
     <w:rPr>
       <w:vertAlign w:val="superscript"/>
     </w:rPr>
   </w:style>
-  <w:style w:type="character" w:styleId="Hyperlink">
+  <w:style w:styleId="Hyperlink" w:type="character">
     <w:name w:val="Hyperlink"/>
-    <w:basedOn w:val="CaptionChar"/>
-    <w:rPr>
-      <w:color w:val="4F81BD" w:themeColor="accent1"/>
-    </w:rPr>
-  </w:style>
-  <w:style w:type="paragraph" w:styleId="TOCHeading">
+    <w:basedOn w:val="BodyTextChar"/>
+    <w:rPr>
+      <w:color w:themeColor="accent1" w:val="4F81BD"/>
+    </w:rPr>
+  </w:style>
+  <w:style w:styleId="TOCHeading" w:type="paragraph">
     <w:name w:val="TOC Heading"/>
     <w:basedOn w:val="Heading1"/>
     <w:next w:val="BodyText"/>
@@ -1120,9 +856,10 @@
       <w:outlineLvl w:val="9"/>
     </w:pPr>
     <w:rPr>
+      <w:rFonts w:asciiTheme="majorHAnsi" w:cstheme="majorBidi" w:eastAsiaTheme="majorEastAsia" w:hAnsiTheme="majorHAnsi"/>
       <w:b w:val="0"/>
       <w:bCs w:val="0"/>
-      <w:color w:val="365F91" w:themeColor="accent1" w:themeShade="BF"/>
+      <w:color w:themeColor="accent1" w:themeShade="BF" w:val="365F91"/>
     </w:rPr>
   </w:style>
   <w:style w:type="paragraph" w:customStyle="1" w:styleId="SourceCode">
@@ -1130,329 +867,267 @@
     <w:basedOn w:val="Normal"/>
     <w:link w:val="VerbatimChar"/>
     <w:pPr>
-      <w:shd w:val="clear" w:color="auto" w:fill="F8F8F8"/>
-      <w:wordWrap w:val="0"/>
+      <w:wordWrap w:val="off"/>
+      <w:shd w:val="clear" w:fill="f8f8f8"/>
     </w:pPr>
   </w:style>
   <w:style w:type="character" w:customStyle="1" w:styleId="KeywordTok">
     <w:name w:val="KeywordTok"/>
     <w:basedOn w:val="VerbatimChar"/>
     <w:rPr>
-      <w:rFonts w:ascii="Consolas" w:hAnsi="Consolas"/>
+      <w:color w:val="204a87"/>
+      <w:shd w:val="clear" w:fill="f8f8f8"/>
       <w:b/>
-      <w:color w:val="204A87"/>
-      <w:sz w:val="22"/>
-      <w:shd w:val="clear" w:color="auto" w:fill="F8F8F8"/>
     </w:rPr>
   </w:style>
   <w:style w:type="character" w:customStyle="1" w:styleId="DataTypeTok">
     <w:name w:val="DataTypeTok"/>
     <w:basedOn w:val="VerbatimChar"/>
     <w:rPr>
-      <w:rFonts w:ascii="Consolas" w:hAnsi="Consolas"/>
-      <w:color w:val="204A87"/>
-      <w:sz w:val="22"/>
-      <w:shd w:val="clear" w:color="auto" w:fill="F8F8F8"/>
+      <w:color w:val="204a87"/>
+      <w:shd w:val="clear" w:fill="f8f8f8"/>
     </w:rPr>
   </w:style>
   <w:style w:type="character" w:customStyle="1" w:styleId="DecValTok">
     <w:name w:val="DecValTok"/>
     <w:basedOn w:val="VerbatimChar"/>
     <w:rPr>
-      <w:rFonts w:ascii="Consolas" w:hAnsi="Consolas"/>
-      <w:color w:val="0000CF"/>
-      <w:sz w:val="22"/>
-      <w:shd w:val="clear" w:color="auto" w:fill="F8F8F8"/>
+      <w:color w:val="0000cf"/>
+      <w:shd w:val="clear" w:fill="f8f8f8"/>
     </w:rPr>
   </w:style>
   <w:style w:type="character" w:customStyle="1" w:styleId="BaseNTok">
     <w:name w:val="BaseNTok"/>
     <w:basedOn w:val="VerbatimChar"/>
     <w:rPr>
-      <w:rFonts w:ascii="Consolas" w:hAnsi="Consolas"/>
-      <w:color w:val="0000CF"/>
-      <w:sz w:val="22"/>
-      <w:shd w:val="clear" w:color="auto" w:fill="F8F8F8"/>
+      <w:color w:val="0000cf"/>
+      <w:shd w:val="clear" w:fill="f8f8f8"/>
     </w:rPr>
   </w:style>
   <w:style w:type="character" w:customStyle="1" w:styleId="FloatTok">
     <w:name w:val="FloatTok"/>
     <w:basedOn w:val="VerbatimChar"/>
     <w:rPr>
-      <w:rFonts w:ascii="Consolas" w:hAnsi="Consolas"/>
-      <w:color w:val="0000CF"/>
-      <w:sz w:val="22"/>
-      <w:shd w:val="clear" w:color="auto" w:fill="F8F8F8"/>
+      <w:color w:val="0000cf"/>
+      <w:shd w:val="clear" w:fill="f8f8f8"/>
     </w:rPr>
   </w:style>
   <w:style w:type="character" w:customStyle="1" w:styleId="ConstantTok">
     <w:name w:val="ConstantTok"/>
     <w:basedOn w:val="VerbatimChar"/>
     <w:rPr>
-      <w:rFonts w:ascii="Consolas" w:hAnsi="Consolas"/>
       <w:color w:val="000000"/>
-      <w:sz w:val="22"/>
-      <w:shd w:val="clear" w:color="auto" w:fill="F8F8F8"/>
+      <w:shd w:val="clear" w:fill="f8f8f8"/>
     </w:rPr>
   </w:style>
   <w:style w:type="character" w:customStyle="1" w:styleId="CharTok">
     <w:name w:val="CharTok"/>
     <w:basedOn w:val="VerbatimChar"/>
     <w:rPr>
-      <w:rFonts w:ascii="Consolas" w:hAnsi="Consolas"/>
-      <w:color w:val="4E9A06"/>
-      <w:sz w:val="22"/>
-      <w:shd w:val="clear" w:color="auto" w:fill="F8F8F8"/>
+      <w:color w:val="4e9a06"/>
+      <w:shd w:val="clear" w:fill="f8f8f8"/>
     </w:rPr>
   </w:style>
   <w:style w:type="character" w:customStyle="1" w:styleId="SpecialCharTok">
     <w:name w:val="SpecialCharTok"/>
     <w:basedOn w:val="VerbatimChar"/>
     <w:rPr>
-      <w:rFonts w:ascii="Consolas" w:hAnsi="Consolas"/>
       <w:color w:val="000000"/>
-      <w:sz w:val="22"/>
-      <w:shd w:val="clear" w:color="auto" w:fill="F8F8F8"/>
+      <w:shd w:val="clear" w:fill="f8f8f8"/>
     </w:rPr>
   </w:style>
   <w:style w:type="character" w:customStyle="1" w:styleId="StringTok">
     <w:name w:val="StringTok"/>
     <w:basedOn w:val="VerbatimChar"/>
     <w:rPr>
-      <w:rFonts w:ascii="Consolas" w:hAnsi="Consolas"/>
-      <w:color w:val="4E9A06"/>
-      <w:sz w:val="22"/>
-      <w:shd w:val="clear" w:color="auto" w:fill="F8F8F8"/>
+      <w:color w:val="4e9a06"/>
+      <w:shd w:val="clear" w:fill="f8f8f8"/>
     </w:rPr>
   </w:style>
   <w:style w:type="character" w:customStyle="1" w:styleId="VerbatimStringTok">
     <w:name w:val="VerbatimStringTok"/>
     <w:basedOn w:val="VerbatimChar"/>
     <w:rPr>
-      <w:rFonts w:ascii="Consolas" w:hAnsi="Consolas"/>
-      <w:color w:val="4E9A06"/>
-      <w:sz w:val="22"/>
-      <w:shd w:val="clear" w:color="auto" w:fill="F8F8F8"/>
+      <w:color w:val="4e9a06"/>
+      <w:shd w:val="clear" w:fill="f8f8f8"/>
     </w:rPr>
   </w:style>
   <w:style w:type="character" w:customStyle="1" w:styleId="SpecialStringTok">
     <w:name w:val="SpecialStringTok"/>
     <w:basedOn w:val="VerbatimChar"/>
     <w:rPr>
-      <w:rFonts w:ascii="Consolas" w:hAnsi="Consolas"/>
-      <w:color w:val="4E9A06"/>
-      <w:sz w:val="22"/>
-      <w:shd w:val="clear" w:color="auto" w:fill="F8F8F8"/>
+      <w:color w:val="4e9a06"/>
+      <w:shd w:val="clear" w:fill="f8f8f8"/>
     </w:rPr>
   </w:style>
   <w:style w:type="character" w:customStyle="1" w:styleId="ImportTok">
     <w:name w:val="ImportTok"/>
     <w:basedOn w:val="VerbatimChar"/>
     <w:rPr>
-      <w:rFonts w:ascii="Consolas" w:hAnsi="Consolas"/>
-      <w:sz w:val="22"/>
-      <w:shd w:val="clear" w:color="auto" w:fill="F8F8F8"/>
+      <w:shd w:val="clear" w:fill="f8f8f8"/>
     </w:rPr>
   </w:style>
   <w:style w:type="character" w:customStyle="1" w:styleId="CommentTok">
     <w:name w:val="CommentTok"/>
     <w:basedOn w:val="VerbatimChar"/>
     <w:rPr>
-      <w:rFonts w:ascii="Consolas" w:hAnsi="Consolas"/>
+      <w:color w:val="8f5902"/>
+      <w:shd w:val="clear" w:fill="f8f8f8"/>
       <w:i/>
-      <w:color w:val="8F5902"/>
-      <w:sz w:val="22"/>
-      <w:shd w:val="clear" w:color="auto" w:fill="F8F8F8"/>
     </w:rPr>
   </w:style>
   <w:style w:type="character" w:customStyle="1" w:styleId="DocumentationTok">
     <w:name w:val="DocumentationTok"/>
     <w:basedOn w:val="VerbatimChar"/>
     <w:rPr>
-      <w:rFonts w:ascii="Consolas" w:hAnsi="Consolas"/>
+      <w:color w:val="8f5902"/>
+      <w:shd w:val="clear" w:fill="f8f8f8"/>
       <w:b/>
       <w:i/>
-      <w:color w:val="8F5902"/>
-      <w:sz w:val="22"/>
-      <w:shd w:val="clear" w:color="auto" w:fill="F8F8F8"/>
     </w:rPr>
   </w:style>
   <w:style w:type="character" w:customStyle="1" w:styleId="AnnotationTok">
     <w:name w:val="AnnotationTok"/>
     <w:basedOn w:val="VerbatimChar"/>
     <w:rPr>
-      <w:rFonts w:ascii="Consolas" w:hAnsi="Consolas"/>
+      <w:color w:val="8f5902"/>
+      <w:shd w:val="clear" w:fill="f8f8f8"/>
       <w:b/>
       <w:i/>
-      <w:color w:val="8F5902"/>
-      <w:sz w:val="22"/>
-      <w:shd w:val="clear" w:color="auto" w:fill="F8F8F8"/>
     </w:rPr>
   </w:style>
   <w:style w:type="character" w:customStyle="1" w:styleId="CommentVarTok">
     <w:name w:val="CommentVarTok"/>
     <w:basedOn w:val="VerbatimChar"/>
     <w:rPr>
-      <w:rFonts w:ascii="Consolas" w:hAnsi="Consolas"/>
+      <w:color w:val="8f5902"/>
+      <w:shd w:val="clear" w:fill="f8f8f8"/>
       <w:b/>
       <w:i/>
-      <w:color w:val="8F5902"/>
-      <w:sz w:val="22"/>
-      <w:shd w:val="clear" w:color="auto" w:fill="F8F8F8"/>
     </w:rPr>
   </w:style>
   <w:style w:type="character" w:customStyle="1" w:styleId="OtherTok">
     <w:name w:val="OtherTok"/>
     <w:basedOn w:val="VerbatimChar"/>
     <w:rPr>
-      <w:rFonts w:ascii="Consolas" w:hAnsi="Consolas"/>
-      <w:color w:val="8F5902"/>
-      <w:sz w:val="22"/>
-      <w:shd w:val="clear" w:color="auto" w:fill="F8F8F8"/>
+      <w:color w:val="8f5902"/>
+      <w:shd w:val="clear" w:fill="f8f8f8"/>
     </w:rPr>
   </w:style>
   <w:style w:type="character" w:customStyle="1" w:styleId="FunctionTok">
     <w:name w:val="FunctionTok"/>
     <w:basedOn w:val="VerbatimChar"/>
     <w:rPr>
-      <w:rFonts w:ascii="Consolas" w:hAnsi="Consolas"/>
       <w:color w:val="000000"/>
-      <w:sz w:val="22"/>
-      <w:shd w:val="clear" w:color="auto" w:fill="F8F8F8"/>
+      <w:shd w:val="clear" w:fill="f8f8f8"/>
     </w:rPr>
   </w:style>
   <w:style w:type="character" w:customStyle="1" w:styleId="VariableTok">
     <w:name w:val="VariableTok"/>
     <w:basedOn w:val="VerbatimChar"/>
     <w:rPr>
-      <w:rFonts w:ascii="Consolas" w:hAnsi="Consolas"/>
       <w:color w:val="000000"/>
-      <w:sz w:val="22"/>
-      <w:shd w:val="clear" w:color="auto" w:fill="F8F8F8"/>
+      <w:shd w:val="clear" w:fill="f8f8f8"/>
     </w:rPr>
   </w:style>
   <w:style w:type="character" w:customStyle="1" w:styleId="ControlFlowTok">
     <w:name w:val="ControlFlowTok"/>
     <w:basedOn w:val="VerbatimChar"/>
     <w:rPr>
-      <w:rFonts w:ascii="Consolas" w:hAnsi="Consolas"/>
+      <w:color w:val="204a87"/>
+      <w:shd w:val="clear" w:fill="f8f8f8"/>
       <w:b/>
-      <w:color w:val="204A87"/>
-      <w:sz w:val="22"/>
-      <w:shd w:val="clear" w:color="auto" w:fill="F8F8F8"/>
     </w:rPr>
   </w:style>
   <w:style w:type="character" w:customStyle="1" w:styleId="OperatorTok">
     <w:name w:val="OperatorTok"/>
     <w:basedOn w:val="VerbatimChar"/>
     <w:rPr>
-      <w:rFonts w:ascii="Consolas" w:hAnsi="Consolas"/>
+      <w:color w:val="ce5c00"/>
+      <w:shd w:val="clear" w:fill="f8f8f8"/>
       <w:b/>
-      <w:color w:val="CE5C00"/>
-      <w:sz w:val="22"/>
-      <w:shd w:val="clear" w:color="auto" w:fill="F8F8F8"/>
     </w:rPr>
   </w:style>
   <w:style w:type="character" w:customStyle="1" w:styleId="BuiltInTok">
     <w:name w:val="BuiltInTok"/>
     <w:basedOn w:val="VerbatimChar"/>
     <w:rPr>
-      <w:rFonts w:ascii="Consolas" w:hAnsi="Consolas"/>
-      <w:sz w:val="22"/>
-      <w:shd w:val="clear" w:color="auto" w:fill="F8F8F8"/>
+      <w:shd w:val="clear" w:fill="f8f8f8"/>
     </w:rPr>
   </w:style>
   <w:style w:type="character" w:customStyle="1" w:styleId="ExtensionTok">
     <w:name w:val="ExtensionTok"/>
     <w:basedOn w:val="VerbatimChar"/>
     <w:rPr>
-      <w:rFonts w:ascii="Consolas" w:hAnsi="Consolas"/>
-      <w:sz w:val="22"/>
-      <w:shd w:val="clear" w:color="auto" w:fill="F8F8F8"/>
+      <w:shd w:val="clear" w:fill="f8f8f8"/>
     </w:rPr>
   </w:style>
   <w:style w:type="character" w:customStyle="1" w:styleId="PreprocessorTok">
     <w:name w:val="PreprocessorTok"/>
     <w:basedOn w:val="VerbatimChar"/>
     <w:rPr>
-      <w:rFonts w:ascii="Consolas" w:hAnsi="Consolas"/>
+      <w:color w:val="8f5902"/>
+      <w:shd w:val="clear" w:fill="f8f8f8"/>
       <w:i/>
-      <w:color w:val="8F5902"/>
-      <w:sz w:val="22"/>
-      <w:shd w:val="clear" w:color="auto" w:fill="F8F8F8"/>
     </w:rPr>
   </w:style>
   <w:style w:type="character" w:customStyle="1" w:styleId="AttributeTok">
     <w:name w:val="AttributeTok"/>
     <w:basedOn w:val="VerbatimChar"/>
     <w:rPr>
-      <w:rFonts w:ascii="Consolas" w:hAnsi="Consolas"/>
-      <w:color w:val="C4A000"/>
-      <w:sz w:val="22"/>
-      <w:shd w:val="clear" w:color="auto" w:fill="F8F8F8"/>
+      <w:color w:val="c4a000"/>
+      <w:shd w:val="clear" w:fill="f8f8f8"/>
     </w:rPr>
   </w:style>
   <w:style w:type="character" w:customStyle="1" w:styleId="RegionMarkerTok">
     <w:name w:val="RegionMarkerTok"/>
     <w:basedOn w:val="VerbatimChar"/>
     <w:rPr>
-      <w:rFonts w:ascii="Consolas" w:hAnsi="Consolas"/>
-      <w:sz w:val="22"/>
-      <w:shd w:val="clear" w:color="auto" w:fill="F8F8F8"/>
+      <w:shd w:val="clear" w:fill="f8f8f8"/>
     </w:rPr>
   </w:style>
   <w:style w:type="character" w:customStyle="1" w:styleId="InformationTok">
     <w:name w:val="InformationTok"/>
     <w:basedOn w:val="VerbatimChar"/>
     <w:rPr>
-      <w:rFonts w:ascii="Consolas" w:hAnsi="Consolas"/>
+      <w:color w:val="8f5902"/>
+      <w:shd w:val="clear" w:fill="f8f8f8"/>
       <w:b/>
       <w:i/>
-      <w:color w:val="8F5902"/>
-      <w:sz w:val="22"/>
-      <w:shd w:val="clear" w:color="auto" w:fill="F8F8F8"/>
     </w:rPr>
   </w:style>
   <w:style w:type="character" w:customStyle="1" w:styleId="WarningTok">
     <w:name w:val="WarningTok"/>
     <w:basedOn w:val="VerbatimChar"/>
     <w:rPr>
-      <w:rFonts w:ascii="Consolas" w:hAnsi="Consolas"/>
+      <w:color w:val="8f5902"/>
+      <w:shd w:val="clear" w:fill="f8f8f8"/>
       <w:b/>
       <w:i/>
-      <w:color w:val="8F5902"/>
-      <w:sz w:val="22"/>
-      <w:shd w:val="clear" w:color="auto" w:fill="F8F8F8"/>
     </w:rPr>
   </w:style>
   <w:style w:type="character" w:customStyle="1" w:styleId="AlertTok">
     <w:name w:val="AlertTok"/>
     <w:basedOn w:val="VerbatimChar"/>
     <w:rPr>
-      <w:rFonts w:ascii="Consolas" w:hAnsi="Consolas"/>
-      <w:color w:val="EF2929"/>
-      <w:sz w:val="22"/>
-      <w:shd w:val="clear" w:color="auto" w:fill="F8F8F8"/>
+      <w:color w:val="ef2929"/>
+      <w:shd w:val="clear" w:fill="f8f8f8"/>
     </w:rPr>
   </w:style>
   <w:style w:type="character" w:customStyle="1" w:styleId="ErrorTok">
     <w:name w:val="ErrorTok"/>
     <w:basedOn w:val="VerbatimChar"/>
     <w:rPr>
-      <w:rFonts w:ascii="Consolas" w:hAnsi="Consolas"/>
+      <w:color w:val="a40000"/>
+      <w:shd w:val="clear" w:fill="f8f8f8"/>
       <w:b/>
-      <w:color w:val="A40000"/>
-      <w:sz w:val="22"/>
-      <w:shd w:val="clear" w:color="auto" w:fill="F8F8F8"/>
     </w:rPr>
   </w:style>
   <w:style w:type="character" w:customStyle="1" w:styleId="NormalTok">
     <w:name w:val="NormalTok"/>
     <w:basedOn w:val="VerbatimChar"/>
     <w:rPr>
-      <w:rFonts w:ascii="Consolas" w:hAnsi="Consolas"/>
-      <w:sz w:val="22"/>
-      <w:shd w:val="clear" w:color="auto" w:fill="F8F8F8"/>
+      <w:shd w:val="clear" w:fill="f8f8f8"/>
     </w:rPr>
   </w:style>
 </w:styles>

</xml_diff>

<commit_message>
update results for paper
</commit_message>
<xml_diff>
--- a/markdown_results.docx
+++ b/markdown_results.docx
@@ -44,7 +44,7 @@
         <w:t xml:space="preserve">2023-03-28</w:t>
       </w:r>
     </w:p>
-    <w:bookmarkStart w:id="23" w:name="results"/>
+    <w:bookmarkStart w:id="29" w:name="results"/>
     <w:p>
       <w:pPr>
         <w:pStyle w:val="Heading2"/>
@@ -58,6 +58,22 @@
         <w:pStyle w:val="FirstParagraph"/>
       </w:pPr>
       <w:r>
+        <w:t xml:space="preserve">For methods</w:t>
+      </w:r>
+    </w:p>
+    <w:p>
+      <w:pPr>
+        <w:pStyle w:val="BodyText"/>
+      </w:pPr>
+      <w:r>
+        <w:t xml:space="preserve">The hare cycle was increasing in 2015, peaked during the 2016-2017 winter, declined from 2017 to 2019, after which it remained in the low until 2021 (Figure 1). After initial data cleaning was complete, we analysed GPS data from 88 individuals, totaling 464 weekly home ranges. Home ranges were composed of an average of 298 fixes (38 - 1564). Within our sample, 20 individuals were male, 68 were female. Of the females, 26 were food supplemented while collared. A total of 234 home ranges occurred in early winter and 230 in late winter; 0 occurred outside our seasonal limits (i.e., November).</w:t>
+      </w:r>
+    </w:p>
+    <w:p>
+      <w:pPr>
+        <w:pStyle w:val="BodyText"/>
+      </w:pPr>
+      <w:r>
         <w:t xml:space="preserve">General summary</w:t>
       </w:r>
     </w:p>
@@ -66,23 +82,13 @@
         <w:pStyle w:val="BodyText"/>
       </w:pPr>
       <w:r>
-        <w:t xml:space="preserve">The hare cycle was increasing in 2015, peaked during the 2016-2017 winter, declined from 2017 to 2019, after which it remained in the low until 2021 (Figure 1). After initial data cleaning was complete, we analysed GPS data from 88 individuals, totaling 464 weekly home ranges. Home ranges were composed of an average of 298 fixes. Within our sample, 20 individuals were male, 68 were female. Of the females, 26 were food supplemented while collared. A total of 234 home ranges occurred in early winter and 230 in late winter; 0 occurred outside our seasonal limits (i.e., November). The mean areas of 90%, 75%, and 50% weekly home ranges (MCPs) were 2.76 +/- 1.96 ha, 1.84 +/- 1.5 ha, and 1.01 +/- 0.98 ha respectively. Results from 90%, 75%, and 50% MCPs were highly correlated (r &gt; 0.78), and we completed subsequent home range size analyses with the 90% MCP results.</w:t>
-      </w:r>
-    </w:p>
-    <w:p>
-      <w:pPr>
-        <w:pStyle w:val="BodyText"/>
-      </w:pPr>
-      <w:r>
-        <w:t xml:space="preserve">Home range size predictors</w:t>
-      </w:r>
-    </w:p>
-    <w:p>
-      <w:pPr>
-        <w:pStyle w:val="BodyText"/>
-      </w:pPr>
-      <w:r>
-        <w:t xml:space="preserve">Snowshoe hare home ranges were largest in the low of the cycle (2019-2020) and smallest in the peak of the cycle (2016-2017; Figure 1). We found no effect of sex on home range size excluding food add females (p = 0.25, t = 1.34, df = 322), so we did not include sex in our models.</w:t>
+        <w:t xml:space="preserve">Over our study period hare densities ranged from 0.025 to 1.26 hares/ha,</w:t>
+      </w:r>
+      <w:r>
+        <w:t xml:space="preserve"> </w:t>
+      </w:r>
+      <w:r>
+        <w:t xml:space="preserve">starting at 0.48 hares/ha during the increase in the 2015-2016 winter, reaching 0.94 hares/ha during the peak in 2016-2017, and decreasing to 0.065 hare/ha in the low of 2020-2021 (Figure 1). Meanwhile hare home range areas ranged from 0.38 to 11.43 ha from 2015-2021 (Figure 1). The mean areas of 90%, 75%, and 50% weekly home ranges (MCPs) were 2.76 +/- 1.96 ha, 1.84 +/- 1.5 ha, and 1.01 +/- 0.98 ha respectively. Results from 90%, 75%, and 50% MCPs were highly correlated (r &gt; 0.78), and we completed subsequent home range size analyses with the 90% MCP results. Snowshoe hare home ranges were largest in the low of the cycle (2019-2020) and smallest in the peak of the cycle (2016-2017; Figure 1). We found no effect of sex on home range size excluding food add females (p = 0.25, t = 1.34, df = 322), so we did not include sex in our models.</w:t>
       </w:r>
     </w:p>
     <w:p>
@@ -126,12 +132,12 @@
           <wp:inline>
             <wp:extent cx="3810000" cy="2540000"/>
             <wp:effectExtent b="0" l="0" r="0" t="0"/>
-            <wp:docPr descr="Figure 1. Summary of data" title="" id="1" name="Picture"/>
+            <wp:docPr descr="Figure 1. Summary of data" title="" id="21" name="Picture"/>
             <a:graphic>
               <a:graphicData uri="http://schemas.openxmlformats.org/drawingml/2006/picture">
                 <pic:pic>
                   <pic:nvPicPr>
-                    <pic:cNvPr descr="output/figures/sumfigure.jpeg" id="0" name="Picture"/>
+                    <pic:cNvPr descr="output/figures/sumfigure.jpeg" id="22" name="Picture"/>
                     <pic:cNvPicPr>
                       <a:picLocks noChangeArrowheads="1" noChangeAspect="1"/>
                     </pic:cNvPicPr>
@@ -179,20 +185,20 @@
       <w:r>
         <w:drawing>
           <wp:inline>
-            <wp:extent cx="5334000" cy="3556000"/>
+            <wp:extent cx="3810000" cy="2540000"/>
             <wp:effectExtent b="0" l="0" r="0" t="0"/>
-            <wp:docPr descr="Figure 2. Home range size in response to density using control data only." title="" id="1" name="Picture"/>
+            <wp:docPr descr="Figure 2. Home range size in response to density using control data only." title="" id="24" name="Picture"/>
             <a:graphic>
               <a:graphicData uri="http://schemas.openxmlformats.org/drawingml/2006/picture">
                 <pic:pic>
                   <pic:nvPicPr>
-                    <pic:cNvPr descr="output/figures/control_density.jpeg" id="0" name="Picture"/>
+                    <pic:cNvPr descr="output/figures/control_density.jpeg" id="25" name="Picture"/>
                     <pic:cNvPicPr>
                       <a:picLocks noChangeArrowheads="1" noChangeAspect="1"/>
                     </pic:cNvPicPr>
                   </pic:nvPicPr>
                   <pic:blipFill>
-                    <a:blip r:embed="rId21"/>
+                    <a:blip r:embed="rId23"/>
                     <a:stretch>
                       <a:fillRect/>
                     </a:stretch>
@@ -200,7 +206,7 @@
                   <pic:spPr bwMode="auto">
                     <a:xfrm>
                       <a:off x="0" y="0"/>
-                      <a:ext cx="5334000" cy="3556000"/>
+                      <a:ext cx="3810000" cy="2540000"/>
                     </a:xfrm>
                     <a:prstGeom prst="rect">
                       <a:avLst/>
@@ -234,20 +240,20 @@
       <w:r>
         <w:drawing>
           <wp:inline>
-            <wp:extent cx="5334000" cy="8890000"/>
+            <wp:extent cx="3810000" cy="2540000"/>
             <wp:effectExtent b="0" l="0" r="0" t="0"/>
-            <wp:docPr descr="Figure 3. Home range size in response to density considering food conditions, both via season and food add treatment." title="" id="1" name="Picture"/>
+            <wp:docPr descr="Figure 3. Home range size in response to density considering food conditions, both via season and food add treatment." title="" id="27" name="Picture"/>
             <a:graphic>
               <a:graphicData uri="http://schemas.openxmlformats.org/drawingml/2006/picture">
                 <pic:pic>
                   <pic:nvPicPr>
-                    <pic:cNvPr descr="output/figures/all_density.jpeg" id="0" name="Picture"/>
+                    <pic:cNvPr descr="output/figures/all_density.jpeg" id="28" name="Picture"/>
                     <pic:cNvPicPr>
                       <a:picLocks noChangeArrowheads="1" noChangeAspect="1"/>
                     </pic:cNvPicPr>
                   </pic:nvPicPr>
                   <pic:blipFill>
-                    <a:blip r:embed="rId22"/>
+                    <a:blip r:embed="rId26"/>
                     <a:stretch>
                       <a:fillRect/>
                     </a:stretch>
@@ -255,7 +261,7 @@
                   <pic:spPr bwMode="auto">
                     <a:xfrm>
                       <a:off x="0" y="0"/>
-                      <a:ext cx="5334000" cy="8890000"/>
+                      <a:ext cx="3810000" cy="2540000"/>
                     </a:xfrm>
                     <a:prstGeom prst="rect">
                       <a:avLst/>
@@ -282,7 +288,7 @@
         <w:t xml:space="preserve">Figure 3. Home range size in response to density considering food conditions, both via season and food add treatment.</w:t>
       </w:r>
     </w:p>
-    <w:bookmarkEnd w:id="23"/>
+    <w:bookmarkEnd w:id="29"/>
     <w:sectPr/>
   </w:body>
 </w:document>

</xml_diff>

<commit_message>
change prediction to top at 1.2 hares/ha
</commit_message>
<xml_diff>
--- a/markdown_results.docx
+++ b/markdown_results.docx
@@ -82,13 +82,7 @@
         <w:pStyle w:val="BodyText"/>
       </w:pPr>
       <w:r>
-        <w:t xml:space="preserve">Over our study period hare densities ranged from 0.025 to 1.26 hares/ha,</w:t>
-      </w:r>
-      <w:r>
-        <w:t xml:space="preserve"> </w:t>
-      </w:r>
-      <w:r>
-        <w:t xml:space="preserve">starting at 0.48 hares/ha during the increase in the 2015-2016 winter, reaching 0.94 hares/ha during the peak in 2016-2017, and decreasing to 0.065 hare/ha in the low of 2020-2021 (Figure 1). Meanwhile hare home range areas ranged from 0.38 to 11.43 ha from 2015-2021 (Figure 1). The mean areas of 90%, 75%, and 50% weekly home ranges (MCPs) were 2.76 +/- 1.96 ha, 1.84 +/- 1.5 ha, and 1.01 +/- 0.98 ha respectively. Results from 90%, 75%, and 50% MCPs were highly correlated (r &gt; 0.78), and we completed subsequent home range size analyses with the 90% MCP results. Snowshoe hare home ranges were largest in the low of the cycle (2019-2020) and smallest in the peak of the cycle (2016-2017; Figure 1). We found no effect of sex on home range size excluding food add females (p = 0.25, t = 1.34, df = 322), so we did not include sex in our models.</w:t>
+        <w:t xml:space="preserve">Over our study period hare densities ranged from 0.025 to 1.26 hares/ha, starting at 0.48 hares/ha during the increase in the 2015-2016 winter, reaching 0.94 hares/ha during the peak in 2016-2017, and decreasing to 0.065 hare/ha in the low of 2020-2021 (Figure 1). Meanwhile hare home range areas ranged from 0.38 to 11.43 ha from 2015-2021 (Figure 1). The mean areas of 90%, 75%, and 50% weekly home ranges (MCPs) were 2.76 +/- 1.96 ha, 1.84 +/- 1.5 ha, and 1.01 +/- 0.98 ha respectively. Results from 90%, 75%, and 50% MCPs were highly correlated (r &gt; 0.78), and we completed subsequent home range size analyses with the 90% MCP results. Snowshoe hare home ranges were largest in the low of the cycle (2019-2020) and smallest in the peak of the cycle (2016-2017; Figure 1). We found no effect of sex on home range size excluding food add females (p = 0.25, t = 1.34, df = 322), so we did not include sex in our models.</w:t>
       </w:r>
     </w:p>
     <w:p>
@@ -96,7 +90,7 @@
         <w:pStyle w:val="BodyText"/>
       </w:pPr>
       <w:r>
-        <w:t xml:space="preserve">Our control-only model (all years; only control individuals; n = 324) found that hare home ranges decreased with hare density (-1.5 +/- 0.3 ha per hare/ha increase). As hare density increased from 0 to 1.4 hares/ha, hare home ranges shrunk from 4.08 ha to 1.98.</w:t>
+        <w:t xml:space="preserve">Our control-only model (all years; only control individuals; n = 324) found that hare home ranges decreased with hare density (-1.5 +/- 0.3 ha per hare/ha increase). As hare density increased from 0 to 1.2 hares/ha, hare home ranges shrunk from 4.08 ha to 2.28.</w:t>
       </w:r>
     </w:p>
     <w:p>
@@ -112,7 +106,7 @@
         <w:pStyle w:val="BodyText"/>
       </w:pPr>
       <w:r>
-        <w:t xml:space="preserve">Our food treatment model (years with food-add experiments; all individuals; n = 443), found that as hare density increased from 0 to 1.4 hares/ha, controls slightly decreased their home ranges from 3.95 ha to 1.89 ha, and food-adds substantially decreased their home ranges from 5.51 ha to -0.12 ha (Figure 3). All terms in the model, hare density, food treatment, and their interaction, were significant (t &gt; 2) in predicting home range size (Table 1).</w:t>
+        <w:t xml:space="preserve">Our food treatment model (years with food-add experiments; all individuals; n = 443), found that as hare density increased from 0 to 1.2 hares/ha, controls slightly decreased their home ranges from 3.95 ha to 2.18 ha, and food-adds substantially decreased their home ranges from 5.51 ha to 0.69 ha (Figure 3). All terms in the model, hare density, food treatment, and their interaction, were significant (t &gt; 2) in predicting home range size (Table 1).</w:t>
       </w:r>
     </w:p>
     <w:p>

</xml_diff>

<commit_message>
add in new test using just females to markdown. Minor edits to match latest manuscript
</commit_message>
<xml_diff>
--- a/markdown_results.docx
+++ b/markdown_results.docx
@@ -44,7 +44,7 @@
         <w:t xml:space="preserve">2023-03-28</w:t>
       </w:r>
     </w:p>
-    <w:bookmarkStart w:id="23" w:name="results"/>
+    <w:bookmarkStart w:id="20" w:name="results"/>
     <w:p>
       <w:pPr>
         <w:pStyle w:val="Heading2"/>
@@ -82,7 +82,7 @@
         <w:pStyle w:val="BodyText"/>
       </w:pPr>
       <w:r>
-        <w:t xml:space="preserve">Over our study period hare densities ranged from 0.025 to 1.26 hares/ha, starting at 0.48 hares/ha during the increase in the 2015-2016 winter, reaching 0.94 hares/ha during the peak in 2016-2017, and decreasing to 0.065 hare/ha in the low of 2020-2021 (Figure 1). Meanwhile hare home range areas ranged from 0.38 to 11.43 ha from 2015-2021 (Figure 1). The mean areas of 90%, 75%, and 50% weekly home ranges (MCPs) were 2.76 +/- 1.96 ha, 1.84 +/- 1.5 ha, and 1.01 +/- 0.98 ha respectively. Results from 90%, 75%, and 50% MCPs were highly correlated (r &gt; 0.78), and we completed subsequent home range size analyses with the 90% MCP results. Snowshoe hare home ranges were largest in the low of the cycle (2019-2020) and smallest in the peak of the cycle (2016-2017; Figure 1). We found no effect of sex on home range size excluding food add females (p = 0.25, t = 1.34, df = 322), so we did not include sex in our models.</w:t>
+        <w:t xml:space="preserve">Daily hare densities ranged from 0.025 to 1.26 hares/ha, starting at 0.48 hares/ha during the increase in the 2015-2016 winter, reaching 0.94 hares/ha during the peak in 2016-2017, and decreasing to 0.065 hare/ha in the low of 2020-2021 (Figure 1). Meanwhile hare home range areas ranged from 0.38 to 11.43 ha from 2015-2021 (Figure 1). The mean areas of 90%, 75%, and 50% weekly home ranges (MCPs) were 2.76 +/- 1.96 ha, 1.84 +/- 1.5 ha, and 1.01 +/- 0.98 ha respectively. Results from 90%, 75%, and 50% MCPs were highly correlated (r &gt; 0.78), and we completed subsequent home range size analyses with the 90% MCP results. Snowshoe hare home ranges were largest in the low of the cycle (2019-2020) and smallest in the peak of the cycle (2016-2017; Figure 1). We found no effect of sex on home range size excluding food add females (p = 0.25, f = 1.34, df = 322), so we did not include sex in our models. Neither food treatment nor season on their own (test models) were found to affect home range size (Table 1). We also found no difference between home ranges of food-supplemented females and control females (p = 0.85, f = 0.04, df = 317).</w:t>
       </w:r>
     </w:p>
     <w:p>
@@ -90,183 +90,10 @@
         <w:pStyle w:val="BodyText"/>
       </w:pPr>
       <w:r>
-        <w:t xml:space="preserve">When testing the relationship between home range size and population density on control individuals only (all years; only control individuals; n = 324) found that hare home ranges decreased with hare density (-1.5 +/- 0.3 ha per hare/ha increase). As hare density increased from 0 to 1.2 hares/ha, hare home ranges shrunk from 4.08 ha to 2.28 (Figure 2).</w:t>
+        <w:t xml:space="preserve">We found a negative relationship between home range size and population density when we tested control individuals only from 2015 – 2021 (-1.5 +/- 0.3 ha per hare/ha increase). As hare density increased from 0 to 1.2 hares/ha, hare home ranges shrunk from 4.08 ha to 2.28 (Figure 2). The models which included both food supplemented and control individuals continued to find a negative trend (years with food-add experiments; n = 443). Our seasonal model, which interacted hare density with season (early versus late winter) found a negative relationship for both seasons (-3.34 +/- 0.47; Figure 3). This model found hare density to be significant (t &gt; 2) toward predicting home range size, but not season or the interaction between season and density (Table 1). Our food treatment model, found that as hare density increased from 0 to 1.2 hares/ha, controls slightly decreased their home ranges from 3.95 ha to 2.18 ha, and food-adds substantially decreased their home ranges from 5.51 ha to 0.69 ha (Figure 3). All terms in the model, hare density, food treatment, and their interaction, were significant (t &gt; 2) in predicting home range size (Table 1). The model that interacted food treatment, season, and hare density was the top ranked model according to AICc (Table 1). It also found a negative relationship between home range size and density (-5.16 +/- 0.74 ha per hare/ha increase). Regardless of scenario, season or food treatment, home ranges decreased with hare density (Figure 3). The interaction between food treatment and density remained significant (t &gt; 2; Table 1), with food adds in early winter showing the most negative response and controls in early winter showing the least negative response (Figure 3). The interaction between all three terms was not significant (Table 1).</w:t>
       </w:r>
     </w:p>
-    <w:p>
-      <w:pPr>
-        <w:pStyle w:val="BodyText"/>
-      </w:pPr>
-      <w:r>
-        <w:t xml:space="preserve">The models which included both food supplemented and control individuals continued to find a negative trend (years with food-add experiments; n = 443). Our seasonal model, which interacted hare density with season (early versus late winter) found a negative relationship for both seasons (-3.34 +/- 0.47; Figure 3). This model found hare density to be significant (t &gt; 2) toward predicting home range size, but not season or the interaction between season and density (Table 1). Our food treatment model, found that as hare density increased from 0 to 1.2 hares/ha, controls slightly decreased their home ranges from 3.95 ha to 2.18 ha, and food-adds substantially decreased their home ranges from 5.51 ha to 0.69 ha (Figure 3). All terms in the model, hare density, food treatment, and their interaction, were significant (t &gt; 2) in predicting home range size (Table 1). The model that interacted food treatment, season, and hare density was the top ranked model according to AICc (Table 1). It also found a negative relationship between home range size and density (-5.16 +/- 0.74 ha per hare/ha increase). Regardless of scenario, season or food treatment, home ranges decreased with hare density (Figure 3). The interaction between food treatment and density remained significant (t &gt; 2; Table 1), with food adds in early winter showing the most negative response and controls in early winter showing the least negative response (Figure 3). The interaction between all three terms was not significant (Table 1).</w:t>
-      </w:r>
-    </w:p>
-    <w:p>
-      <w:pPr>
-        <w:pStyle w:val="CaptionedFigure"/>
-      </w:pPr>
-      <w:r>
-        <w:drawing>
-          <wp:inline>
-            <wp:extent cx="3810000" cy="2540000"/>
-            <wp:effectExtent b="0" l="0" r="0" t="0"/>
-            <wp:docPr descr="Figure 1. Summary of data" title="" id="1" name="Picture"/>
-            <a:graphic>
-              <a:graphicData uri="http://schemas.openxmlformats.org/drawingml/2006/picture">
-                <pic:pic>
-                  <pic:nvPicPr>
-                    <pic:cNvPr descr="output/figures/sumfigure.jpeg" id="0" name="Picture"/>
-                    <pic:cNvPicPr>
-                      <a:picLocks noChangeArrowheads="1" noChangeAspect="1"/>
-                    </pic:cNvPicPr>
-                  </pic:nvPicPr>
-                  <pic:blipFill>
-                    <a:blip r:embed="rId20"/>
-                    <a:stretch>
-                      <a:fillRect/>
-                    </a:stretch>
-                  </pic:blipFill>
-                  <pic:spPr bwMode="auto">
-                    <a:xfrm>
-                      <a:off x="0" y="0"/>
-                      <a:ext cx="3810000" cy="2540000"/>
-                    </a:xfrm>
-                    <a:prstGeom prst="rect">
-                      <a:avLst/>
-                    </a:prstGeom>
-                    <a:noFill/>
-                    <a:ln w="9525">
-                      <a:noFill/>
-                      <a:headEnd/>
-                      <a:tailEnd/>
-                    </a:ln>
-                  </pic:spPr>
-                </pic:pic>
-              </a:graphicData>
-            </a:graphic>
-          </wp:inline>
-        </w:drawing>
-      </w:r>
-    </w:p>
-    <w:p>
-      <w:pPr>
-        <w:pStyle w:val="ImageCaption"/>
-      </w:pPr>
-      <w:r>
-        <w:t xml:space="preserve">Figure 1. Summary of data</w:t>
-      </w:r>
-    </w:p>
-    <w:p>
-      <w:pPr>
-        <w:pStyle w:val="CaptionedFigure"/>
-      </w:pPr>
-      <w:r>
-        <w:drawing>
-          <wp:inline>
-            <wp:extent cx="5334000" cy="3556000"/>
-            <wp:effectExtent b="0" l="0" r="0" t="0"/>
-            <wp:docPr descr="Figure 2. Home range size in response to density using control data only." title="" id="1" name="Picture"/>
-            <a:graphic>
-              <a:graphicData uri="http://schemas.openxmlformats.org/drawingml/2006/picture">
-                <pic:pic>
-                  <pic:nvPicPr>
-                    <pic:cNvPr descr="output/figures/control_density.jpeg" id="0" name="Picture"/>
-                    <pic:cNvPicPr>
-                      <a:picLocks noChangeArrowheads="1" noChangeAspect="1"/>
-                    </pic:cNvPicPr>
-                  </pic:nvPicPr>
-                  <pic:blipFill>
-                    <a:blip r:embed="rId21"/>
-                    <a:stretch>
-                      <a:fillRect/>
-                    </a:stretch>
-                  </pic:blipFill>
-                  <pic:spPr bwMode="auto">
-                    <a:xfrm>
-                      <a:off x="0" y="0"/>
-                      <a:ext cx="5334000" cy="3556000"/>
-                    </a:xfrm>
-                    <a:prstGeom prst="rect">
-                      <a:avLst/>
-                    </a:prstGeom>
-                    <a:noFill/>
-                    <a:ln w="9525">
-                      <a:noFill/>
-                      <a:headEnd/>
-                      <a:tailEnd/>
-                    </a:ln>
-                  </pic:spPr>
-                </pic:pic>
-              </a:graphicData>
-            </a:graphic>
-          </wp:inline>
-        </w:drawing>
-      </w:r>
-    </w:p>
-    <w:p>
-      <w:pPr>
-        <w:pStyle w:val="ImageCaption"/>
-      </w:pPr>
-      <w:r>
-        <w:t xml:space="preserve">Figure 2. Home range size in response to density using control data only.</w:t>
-      </w:r>
-    </w:p>
-    <w:p>
-      <w:pPr>
-        <w:pStyle w:val="CaptionedFigure"/>
-      </w:pPr>
-      <w:r>
-        <w:drawing>
-          <wp:inline>
-            <wp:extent cx="5334000" cy="8890000"/>
-            <wp:effectExtent b="0" l="0" r="0" t="0"/>
-            <wp:docPr descr="Figure 3. Home range size in response to density considering food conditions, both via season and food add treatment." title="" id="1" name="Picture"/>
-            <a:graphic>
-              <a:graphicData uri="http://schemas.openxmlformats.org/drawingml/2006/picture">
-                <pic:pic>
-                  <pic:nvPicPr>
-                    <pic:cNvPr descr="output/figures/all_density.jpeg" id="0" name="Picture"/>
-                    <pic:cNvPicPr>
-                      <a:picLocks noChangeArrowheads="1" noChangeAspect="1"/>
-                    </pic:cNvPicPr>
-                  </pic:nvPicPr>
-                  <pic:blipFill>
-                    <a:blip r:embed="rId22"/>
-                    <a:stretch>
-                      <a:fillRect/>
-                    </a:stretch>
-                  </pic:blipFill>
-                  <pic:spPr bwMode="auto">
-                    <a:xfrm>
-                      <a:off x="0" y="0"/>
-                      <a:ext cx="5334000" cy="8890000"/>
-                    </a:xfrm>
-                    <a:prstGeom prst="rect">
-                      <a:avLst/>
-                    </a:prstGeom>
-                    <a:noFill/>
-                    <a:ln w="9525">
-                      <a:noFill/>
-                      <a:headEnd/>
-                      <a:tailEnd/>
-                    </a:ln>
-                  </pic:spPr>
-                </pic:pic>
-              </a:graphicData>
-            </a:graphic>
-          </wp:inline>
-        </w:drawing>
-      </w:r>
-    </w:p>
-    <w:p>
-      <w:pPr>
-        <w:pStyle w:val="ImageCaption"/>
-      </w:pPr>
-      <w:r>
-        <w:t xml:space="preserve">Figure 3. Home range size in response to density considering food conditions, both via season and food add treatment.</w:t>
-      </w:r>
-    </w:p>
-    <w:bookmarkEnd w:id="23"/>
+    <w:bookmarkEnd w:id="20"/>
     <w:sectPr/>
   </w:body>
 </w:document>

</xml_diff>